<commit_message>
:added: penetration test state diagram, fixed: paper title, added citation for rate limiting, drop expired data time from abstract
</commit_message>
<xml_diff>
--- a/Laporan Tugas Akhir-1204045-M. Rifqi Daffa Ulhaq.docx
+++ b/Laporan Tugas Akhir-1204045-M. Rifqi Daffa Ulhaq.docx
@@ -23,7 +23,27 @@
           <w:sz w:val="28"/>
           <w:szCs w:val="28"/>
         </w:rPr>
-        <w:t>PROTOKOL OTORISASI DAN OTENTIKASI PADA WEB STATIS</w:t>
+        <w:t xml:space="preserve">PROTOKOL OTORISASI DAN </w:t>
+      </w:r>
+      <w:r>
+        <w:rPr>
+          <w:rFonts w:ascii="TimesNewRomanPSMT" w:hAnsi="TimesNewRomanPSMT"/>
+          <w:b/>
+          <w:bCs/>
+          <w:sz w:val="28"/>
+          <w:szCs w:val="28"/>
+        </w:rPr>
+        <w:t>AUTENTIKASI</w:t>
+      </w:r>
+      <w:r>
+        <w:rPr>
+          <w:rFonts w:ascii="TimesNewRomanPSMT" w:hAnsi="TimesNewRomanPSMT"/>
+          <w:b/>
+          <w:bCs/>
+          <w:sz w:val="28"/>
+          <w:szCs w:val="28"/>
+        </w:rPr>
+        <w:t xml:space="preserve"> PADA WEB STATIS</w:t>
       </w:r>
     </w:p>
     <w:p>
@@ -385,7 +405,27 @@
           <w:szCs w:val="28"/>
         </w:rPr>
         <w:lastRenderedPageBreak/>
-        <w:t>PROTOKOL OTORISASI DAN OTENTIKASI PADA WEB STATIS</w:t>
+        <w:t xml:space="preserve">PROTOKOL OTORISASI DAN </w:t>
+      </w:r>
+      <w:r>
+        <w:rPr>
+          <w:rFonts w:cs="Times New Roman"/>
+          <w:b/>
+          <w:bCs/>
+          <w:sz w:val="28"/>
+          <w:szCs w:val="28"/>
+        </w:rPr>
+        <w:t>AUTENTIKASI</w:t>
+      </w:r>
+      <w:r>
+        <w:rPr>
+          <w:rFonts w:cs="Times New Roman"/>
+          <w:b/>
+          <w:bCs/>
+          <w:sz w:val="28"/>
+          <w:szCs w:val="28"/>
+        </w:rPr>
+        <w:t xml:space="preserve"> PADA WEB STATIS</w:t>
       </w:r>
     </w:p>
     <w:p>
@@ -1144,7 +1184,23 @@
           <w:b/>
           <w:bCs/>
         </w:rPr>
-        <w:t>Protokol Otorisasi Dan Otentikasi Pada Web Statis</w:t>
+        <w:t xml:space="preserve">Protokol Otorisasi Dan </w:t>
+      </w:r>
+      <w:r>
+        <w:rPr>
+          <w:rFonts w:cs="Times New Roman"/>
+          <w:b/>
+          <w:bCs/>
+        </w:rPr>
+        <w:t>Autentikasi</w:t>
+      </w:r>
+      <w:r>
+        <w:rPr>
+          <w:rFonts w:cs="Times New Roman"/>
+          <w:b/>
+          <w:bCs/>
+        </w:rPr>
+        <w:t xml:space="preserve"> Pada Web Statis</w:t>
       </w:r>
       <w:r>
         <w:rPr>
@@ -2593,7 +2649,23 @@
           <w:b/>
           <w:bCs/>
         </w:rPr>
-        <w:t>Protokol Otorisasi Dan Otentikasi Pada Web Statis</w:t>
+        <w:t xml:space="preserve">Protokol Otorisasi Dan </w:t>
+      </w:r>
+      <w:r>
+        <w:rPr>
+          <w:rFonts w:cs="Times New Roman"/>
+          <w:b/>
+          <w:bCs/>
+        </w:rPr>
+        <w:t>Autentikasi</w:t>
+      </w:r>
+      <w:r>
+        <w:rPr>
+          <w:rFonts w:cs="Times New Roman"/>
+          <w:b/>
+          <w:bCs/>
+        </w:rPr>
+        <w:t xml:space="preserve"> Pada Web Statis</w:t>
       </w:r>
       <w:r>
         <w:rPr>
@@ -3237,57 +3309,9 @@
         <w:rPr>
           <w:rFonts w:cs="Times New Roman"/>
           <w:bCs/>
-          <w:lang w:val="en-US"/>
-        </w:rPr>
-        <w:t xml:space="preserve"> </w:t>
-      </w:r>
-      <w:r>
-        <w:rPr>
-          <w:rFonts w:cs="Times New Roman"/>
-          <w:bCs/>
           <w:lang w:val="id-ID"/>
         </w:rPr>
-        <w:t>masing-masing</w:t>
-      </w:r>
-      <w:r>
-        <w:rPr>
-          <w:rFonts w:cs="Times New Roman"/>
-          <w:bCs/>
-          <w:lang w:val="id-ID"/>
-        </w:rPr>
-        <w:t xml:space="preserve"> selama</w:t>
-      </w:r>
-      <w:r>
-        <w:rPr>
-          <w:rFonts w:cs="Times New Roman"/>
-          <w:bCs/>
-          <w:lang w:val="en-US"/>
-        </w:rPr>
-        <w:t xml:space="preserve"> </w:t>
-      </w:r>
-      <w:r>
-        <w:rPr>
-          <w:rFonts w:cs="Times New Roman"/>
-          <w:bCs/>
-          <w:lang w:val="id-ID"/>
-        </w:rPr>
-        <w:t>5</w:t>
-      </w:r>
-      <w:r>
-        <w:rPr>
-          <w:rFonts w:cs="Times New Roman"/>
-          <w:bCs/>
-          <w:lang w:val="en-US"/>
-        </w:rPr>
-        <w:t xml:space="preserve"> </w:t>
-      </w:r>
-      <w:r>
-        <w:rPr>
-          <w:rFonts w:cs="Times New Roman"/>
-          <w:bCs/>
-          <w:lang w:val="id-ID"/>
-        </w:rPr>
-        <w:t xml:space="preserve">menit, menunjukkan ketidakberhasilan serangan ini dalam menebak kata sandi. Implementasi dan evaluasi menunjukkan peningkatan signifikan dalam keamanan autentikasi </w:t>
+        <w:t xml:space="preserve">, menunjukkan ketidakberhasilan serangan ini dalam menebak kata sandi. Implementasi dan evaluasi menunjukkan peningkatan signifikan dalam keamanan autentikasi </w:t>
       </w:r>
       <w:r>
         <w:rPr>
@@ -3512,7 +3536,25 @@
           <w:i/>
           <w:lang w:val="id-ID"/>
         </w:rPr>
-        <w:t>Security in user authentication is a crucial aspect in web system development, especially static web which is often less secure than dynamic web. This research develops an authentication system that combines QR code, OAuth2 (Google), and short temporary password (STP) to improve static web security. This combination is expected to provide a layered authentication solution that is stronger in preventing unauthorized access, with QR codes utilizing mobile devices, OAuth2 offering token authentication without storing passwords, and STP providing additional security with temporary passwords. In addition, CAPTCHA and rate limiting techniques are implemented to prevent automated attacks and monitor suspicious requests. System evaluation involved brute force and dictionary attack testing for 5 minutes each, showing the unsuccessfulness of these attacks in guessing passwords. The implementation and evaluation show significant improvements in static web authentication security, addressing the weaknesses of conventional approaches and offering an approach that static web developers can adopt to improve data and user protection</w:t>
+        <w:t>Security in user authentication is a crucial aspect in web system development, especially static web which is often less secure than dynamic web. This research develops an authentication system that combines QR code, OAuth2 (Google), and short temporary password (STP) to improve static web security. This combination is expected to provide a layered authentication solution that is stronger in preventing unauthorized access, with QR codes utilizing mobile devices, OAuth2 offering token authentication without storing passwords, and STP providing additional security with temporary passwords. In addition, CAPTCHA and rate limiting techniques are implemented to prevent automated attacks and monitor suspicious requests. System evaluation involved brute force and dictionary attac</w:t>
+      </w:r>
+      <w:r>
+        <w:rPr>
+          <w:rFonts w:cs="Times New Roman"/>
+          <w:bCs/>
+          <w:i/>
+          <w:lang w:val="en-US"/>
+        </w:rPr>
+        <w:t>k</w:t>
+      </w:r>
+      <w:r>
+        <w:rPr>
+          <w:rFonts w:cs="Times New Roman"/>
+          <w:bCs/>
+          <w:i/>
+          <w:lang w:val="id-ID"/>
+        </w:rPr>
+        <w:t>, showing the unsuccessfulness of these attacks in guessing passwords. The implementation and evaluation show significant improvements in static web authentication security, addressing the weaknesses of conventional approaches and offering an approach that static web developers can adopt to improve data and user protection</w:t>
       </w:r>
       <w:r>
         <w:rPr>
@@ -3736,16 +3778,7 @@
                 <w:rStyle w:val="Hyperlink"/>
                 <w:noProof/>
               </w:rPr>
-              <w:t>HALAM</w:t>
-            </w:r>
-            <w:bookmarkStart w:id="7" w:name="_GoBack"/>
-            <w:bookmarkEnd w:id="7"/>
-            <w:r>
-              <w:rPr>
-                <w:rStyle w:val="Hyperlink"/>
-                <w:noProof/>
-              </w:rPr>
-              <w:t>AN PERNYATAAN ORISINALITAS</w:t>
+              <w:t>HALAMAN PERNYATAAN ORISINALITAS</w:t>
             </w:r>
             <w:r>
               <w:rPr>
@@ -5959,21 +5992,7 @@
                 <w:rStyle w:val="Hyperlink"/>
                 <w:noProof/>
               </w:rPr>
-              <w:t>Ha</w:t>
-            </w:r>
-            <w:r>
-              <w:rPr>
-                <w:rStyle w:val="Hyperlink"/>
-                <w:noProof/>
-              </w:rPr>
-              <w:t>s</w:t>
-            </w:r>
-            <w:r>
-              <w:rPr>
-                <w:rStyle w:val="Hyperlink"/>
-                <w:noProof/>
-              </w:rPr>
-              <w:t>il</w:t>
+              <w:t>Hasil</w:t>
             </w:r>
             <w:r>
               <w:rPr>
@@ -6830,11 +6849,11 @@
       <w:pPr>
         <w:pStyle w:val="Heading1"/>
       </w:pPr>
-      <w:bookmarkStart w:id="8" w:name="_Toc172709938"/>
+      <w:bookmarkStart w:id="7" w:name="_Toc172709938"/>
       <w:r>
         <w:t>DAFTAR TABEL</w:t>
       </w:r>
-      <w:bookmarkEnd w:id="8"/>
+      <w:bookmarkEnd w:id="7"/>
     </w:p>
     <w:p>
       <w:pPr>
@@ -7214,12 +7233,12 @@
       <w:pPr>
         <w:pStyle w:val="Heading1"/>
       </w:pPr>
-      <w:bookmarkStart w:id="9" w:name="_Toc172709939"/>
+      <w:bookmarkStart w:id="8" w:name="_Toc172709939"/>
       <w:r>
         <w:lastRenderedPageBreak/>
         <w:t>DAFTAR GAMBAR</w:t>
       </w:r>
-      <w:bookmarkEnd w:id="9"/>
+      <w:bookmarkEnd w:id="8"/>
     </w:p>
     <w:p>
       <w:pPr>
@@ -8937,12 +8956,12 @@
       <w:pPr>
         <w:pStyle w:val="Heading1"/>
       </w:pPr>
-      <w:bookmarkStart w:id="10" w:name="_Toc172709940"/>
+      <w:bookmarkStart w:id="9" w:name="_Toc172709940"/>
       <w:r>
         <w:lastRenderedPageBreak/>
         <w:t>DAFTAR LAMPIRAN</w:t>
       </w:r>
-      <w:bookmarkEnd w:id="10"/>
+      <w:bookmarkEnd w:id="9"/>
     </w:p>
     <w:p>
       <w:pPr>
@@ -9380,7 +9399,7 @@
           <w:szCs w:val="24"/>
         </w:rPr>
       </w:pPr>
-      <w:bookmarkStart w:id="11" w:name="_Toc172709941"/>
+      <w:bookmarkStart w:id="10" w:name="_Toc172709941"/>
       <w:r>
         <w:rPr>
           <w:rFonts w:cs="Times New Roman"/>
@@ -9391,7 +9410,7 @@
         <w:lastRenderedPageBreak/>
         <w:t>BAB 1</w:t>
       </w:r>
-      <w:bookmarkEnd w:id="11"/>
+      <w:bookmarkEnd w:id="10"/>
     </w:p>
     <w:p>
       <w:pPr>
@@ -9404,7 +9423,7 @@
           <w:szCs w:val="24"/>
         </w:rPr>
       </w:pPr>
-      <w:bookmarkStart w:id="12" w:name="_Toc172709942"/>
+      <w:bookmarkStart w:id="11" w:name="_Toc172709942"/>
       <w:r>
         <w:rPr>
           <w:rFonts w:cs="Times New Roman"/>
@@ -9414,7 +9433,7 @@
         </w:rPr>
         <w:t>PENDAHULUAN</w:t>
       </w:r>
-      <w:bookmarkEnd w:id="12"/>
+      <w:bookmarkEnd w:id="11"/>
     </w:p>
     <w:p>
       <w:pPr>
@@ -9428,11 +9447,11 @@
       <w:r>
         <w:t xml:space="preserve"> </w:t>
       </w:r>
-      <w:bookmarkStart w:id="13" w:name="_Toc172709943"/>
+      <w:bookmarkStart w:id="12" w:name="_Toc172709943"/>
       <w:r>
         <w:t>Latar Belakang</w:t>
       </w:r>
-      <w:bookmarkEnd w:id="13"/>
+      <w:bookmarkEnd w:id="12"/>
     </w:p>
     <w:p>
       <w:pPr>
@@ -10170,11 +10189,11 @@
       <w:r>
         <w:t xml:space="preserve"> </w:t>
       </w:r>
-      <w:bookmarkStart w:id="14" w:name="_Toc172709944"/>
+      <w:bookmarkStart w:id="13" w:name="_Toc172709944"/>
       <w:r>
         <w:t>Identifikasi Masalah</w:t>
       </w:r>
-      <w:bookmarkEnd w:id="14"/>
+      <w:bookmarkEnd w:id="13"/>
     </w:p>
     <w:p>
       <w:pPr>
@@ -10253,11 +10272,11 @@
       <w:r>
         <w:t xml:space="preserve"> </w:t>
       </w:r>
-      <w:bookmarkStart w:id="15" w:name="_Toc172709945"/>
+      <w:bookmarkStart w:id="14" w:name="_Toc172709945"/>
       <w:r>
         <w:t>Tujuan dan Manfaat</w:t>
       </w:r>
-      <w:bookmarkEnd w:id="15"/>
+      <w:bookmarkEnd w:id="14"/>
     </w:p>
     <w:p>
       <w:pPr>
@@ -10348,11 +10367,11 @@
       <w:r>
         <w:t xml:space="preserve"> </w:t>
       </w:r>
-      <w:bookmarkStart w:id="16" w:name="_Toc172709946"/>
+      <w:bookmarkStart w:id="15" w:name="_Toc172709946"/>
       <w:r>
         <w:t>Ruang Lingkup</w:t>
       </w:r>
-      <w:bookmarkEnd w:id="16"/>
+      <w:bookmarkEnd w:id="15"/>
     </w:p>
     <w:p>
       <w:pPr>
@@ -10864,7 +10883,7 @@
           <w:szCs w:val="28"/>
         </w:rPr>
       </w:pPr>
-      <w:bookmarkStart w:id="17" w:name="_Toc172709947"/>
+      <w:bookmarkStart w:id="16" w:name="_Toc172709947"/>
       <w:r>
         <w:rPr>
           <w:rFonts w:cs="Times New Roman"/>
@@ -10876,7 +10895,7 @@
         <w:lastRenderedPageBreak/>
         <w:t>BAB II</w:t>
       </w:r>
-      <w:bookmarkEnd w:id="17"/>
+      <w:bookmarkEnd w:id="16"/>
     </w:p>
     <w:p>
       <w:pPr>
@@ -10901,7 +10920,7 @@
         </w:rPr>
         <w:t xml:space="preserve"> </w:t>
       </w:r>
-      <w:bookmarkStart w:id="18" w:name="_Toc172709948"/>
+      <w:bookmarkStart w:id="17" w:name="_Toc172709948"/>
       <w:r>
         <w:rPr>
           <w:rFonts w:cs="Times New Roman"/>
@@ -10912,7 +10931,7 @@
         </w:rPr>
         <w:t>LANDASAN TEORI</w:t>
       </w:r>
-      <w:bookmarkEnd w:id="18"/>
+      <w:bookmarkEnd w:id="17"/>
     </w:p>
     <w:p>
       <w:pPr>
@@ -10932,14 +10951,14 @@
         </w:rPr>
         <w:t xml:space="preserve"> </w:t>
       </w:r>
-      <w:bookmarkStart w:id="19" w:name="_Toc172709949"/>
+      <w:bookmarkStart w:id="18" w:name="_Toc172709949"/>
       <w:r>
         <w:rPr>
           <w:rFonts w:cs="Times New Roman"/>
         </w:rPr>
         <w:t>Deskripsi Topik Yang Sama</w:t>
       </w:r>
-      <w:bookmarkEnd w:id="19"/>
+      <w:bookmarkEnd w:id="18"/>
     </w:p>
     <w:p>
       <w:pPr>
@@ -11150,14 +11169,14 @@
         </w:rPr>
         <w:t xml:space="preserve"> </w:t>
       </w:r>
-      <w:bookmarkStart w:id="20" w:name="_Toc172709950"/>
+      <w:bookmarkStart w:id="19" w:name="_Toc172709950"/>
       <w:r>
         <w:rPr>
           <w:rFonts w:cs="Times New Roman"/>
         </w:rPr>
         <w:t>Deskripsi Metode Yang Sama</w:t>
       </w:r>
-      <w:bookmarkEnd w:id="20"/>
+      <w:bookmarkEnd w:id="19"/>
     </w:p>
     <w:p>
       <w:pPr>
@@ -12194,28 +12213,28 @@
           <w:b w:val="0"/>
         </w:rPr>
       </w:pPr>
-      <w:bookmarkStart w:id="21" w:name="_Toc172709951"/>
+      <w:bookmarkStart w:id="20" w:name="_Toc172709951"/>
       <w:r>
         <w:lastRenderedPageBreak/>
         <w:t>BAB III</w:t>
       </w:r>
+      <w:bookmarkEnd w:id="20"/>
+      <w:r>
+        <w:t xml:space="preserve"> </w:t>
+      </w:r>
+    </w:p>
+    <w:p>
+      <w:pPr>
+        <w:pStyle w:val="Heading1"/>
+        <w:rPr>
+          <w:b w:val="0"/>
+        </w:rPr>
+      </w:pPr>
+      <w:bookmarkStart w:id="21" w:name="_Toc172709952"/>
+      <w:r>
+        <w:t>METODOLOGI PENELITIAN</w:t>
+      </w:r>
       <w:bookmarkEnd w:id="21"/>
-      <w:r>
-        <w:t xml:space="preserve"> </w:t>
-      </w:r>
-    </w:p>
-    <w:p>
-      <w:pPr>
-        <w:pStyle w:val="Heading1"/>
-        <w:rPr>
-          <w:b w:val="0"/>
-        </w:rPr>
-      </w:pPr>
-      <w:bookmarkStart w:id="22" w:name="_Toc172709952"/>
-      <w:r>
-        <w:t>METODOLOGI PENELITIAN</w:t>
-      </w:r>
-      <w:bookmarkEnd w:id="22"/>
     </w:p>
     <w:p>
       <w:pPr>
@@ -12238,7 +12257,7 @@
         </w:rPr>
         <w:t xml:space="preserve"> </w:t>
       </w:r>
-      <w:bookmarkStart w:id="23" w:name="_Toc172709953"/>
+      <w:bookmarkStart w:id="22" w:name="_Toc172709953"/>
       <w:r>
         <w:rPr>
           <w:rStyle w:val="Heading2Char"/>
@@ -12246,7 +12265,7 @@
         </w:rPr>
         <w:t>Metodologi Penelitian</w:t>
       </w:r>
-      <w:bookmarkEnd w:id="23"/>
+      <w:bookmarkEnd w:id="22"/>
     </w:p>
     <w:p>
       <w:pPr>
@@ -12335,9 +12354,9 @@
           <w:rFonts w:cs="Times New Roman"/>
         </w:rPr>
       </w:pPr>
-      <w:bookmarkStart w:id="24" w:name="_Toc172569201"/>
-      <w:bookmarkStart w:id="25" w:name="_Toc172569864"/>
-      <w:bookmarkStart w:id="26" w:name="_Toc172709954"/>
+      <w:bookmarkStart w:id="23" w:name="_Toc172569201"/>
+      <w:bookmarkStart w:id="24" w:name="_Toc172569864"/>
+      <w:bookmarkStart w:id="25" w:name="_Toc172709954"/>
       <w:r>
         <w:rPr>
           <w:rStyle w:val="Heading2Char"/>
@@ -12345,31 +12364,31 @@
         </w:rPr>
         <w:t>Studi Literatur</w:t>
       </w:r>
+      <w:bookmarkEnd w:id="23"/>
       <w:bookmarkEnd w:id="24"/>
       <w:bookmarkEnd w:id="25"/>
+    </w:p>
+    <w:p>
+      <w:pPr>
+        <w:ind w:left="360" w:firstLine="360"/>
+        <w:rPr>
+          <w:rStyle w:val="Heading2Char"/>
+          <w:rFonts w:cs="Times New Roman"/>
+        </w:rPr>
+      </w:pPr>
+      <w:bookmarkStart w:id="26" w:name="_Toc172569202"/>
+      <w:bookmarkStart w:id="27" w:name="_Toc172569865"/>
+      <w:bookmarkStart w:id="28" w:name="_Toc172709955"/>
+      <w:r>
+        <w:rPr>
+          <w:rStyle w:val="Heading2Char"/>
+          <w:rFonts w:cs="Times New Roman"/>
+        </w:rPr>
+        <w:t>Mengumpulkan dan menganalisis penelitian terdahulu yang relevan dengan topik autentikasi, penggunaan WhatsApp untuk verifikasi, hashing password dengan bcrypt, dan penyimpanan data menggunakan MongoDB. Studi ini memberikan dasar teoritis dan metodologis yang kuat untuk penelitian.</w:t>
+      </w:r>
       <w:bookmarkEnd w:id="26"/>
-    </w:p>
-    <w:p>
-      <w:pPr>
-        <w:ind w:left="360" w:firstLine="360"/>
-        <w:rPr>
-          <w:rStyle w:val="Heading2Char"/>
-          <w:rFonts w:cs="Times New Roman"/>
-        </w:rPr>
-      </w:pPr>
-      <w:bookmarkStart w:id="27" w:name="_Toc172569202"/>
-      <w:bookmarkStart w:id="28" w:name="_Toc172569865"/>
-      <w:bookmarkStart w:id="29" w:name="_Toc172709955"/>
-      <w:r>
-        <w:rPr>
-          <w:rStyle w:val="Heading2Char"/>
-          <w:rFonts w:cs="Times New Roman"/>
-        </w:rPr>
-        <w:t>Mengumpulkan dan menganalisis penelitian terdahulu yang relevan dengan topik autentikasi, penggunaan WhatsApp untuk verifikasi, hashing password dengan bcrypt, dan penyimpanan data menggunakan MongoDB. Studi ini memberikan dasar teoritis dan metodologis yang kuat untuk penelitian.</w:t>
-      </w:r>
       <w:bookmarkEnd w:id="27"/>
       <w:bookmarkEnd w:id="28"/>
-      <w:bookmarkEnd w:id="29"/>
     </w:p>
     <w:p>
       <w:pPr>
@@ -12383,9 +12402,9 @@
           <w:rFonts w:cs="Times New Roman"/>
         </w:rPr>
       </w:pPr>
-      <w:bookmarkStart w:id="30" w:name="_Toc172569203"/>
-      <w:bookmarkStart w:id="31" w:name="_Toc172569866"/>
-      <w:bookmarkStart w:id="32" w:name="_Toc172709956"/>
+      <w:bookmarkStart w:id="29" w:name="_Toc172569203"/>
+      <w:bookmarkStart w:id="30" w:name="_Toc172569866"/>
+      <w:bookmarkStart w:id="31" w:name="_Toc172709956"/>
       <w:r>
         <w:rPr>
           <w:rStyle w:val="Heading2Char"/>
@@ -12393,46 +12412,46 @@
         </w:rPr>
         <w:t>Perancangan Sistem</w:t>
       </w:r>
+      <w:bookmarkEnd w:id="29"/>
       <w:bookmarkEnd w:id="30"/>
       <w:bookmarkEnd w:id="31"/>
+    </w:p>
+    <w:p>
+      <w:pPr>
+        <w:ind w:left="360"/>
+        <w:rPr>
+          <w:rStyle w:val="Heading2Char"/>
+          <w:rFonts w:cs="Times New Roman"/>
+        </w:rPr>
+      </w:pPr>
+      <w:bookmarkStart w:id="32" w:name="_Toc172569204"/>
+      <w:bookmarkStart w:id="33" w:name="_Toc172569867"/>
+      <w:bookmarkStart w:id="34" w:name="_Toc172709957"/>
+      <w:r>
+        <w:rPr>
+          <w:rStyle w:val="Heading2Char"/>
+          <w:rFonts w:cs="Times New Roman"/>
+        </w:rPr>
+        <w:t xml:space="preserve">Merancang sistem autentikasi yang menggunakan nomor </w:t>
+      </w:r>
+      <w:r>
+        <w:rPr>
+          <w:rStyle w:val="Heading2Char"/>
+          <w:rFonts w:cs="Times New Roman"/>
+          <w:i/>
+        </w:rPr>
+        <w:t>handphone</w:t>
+      </w:r>
+      <w:r>
+        <w:rPr>
+          <w:rStyle w:val="Heading2Char"/>
+          <w:rFonts w:cs="Times New Roman"/>
+        </w:rPr>
+        <w:t xml:space="preserve"> sebagai identitas utama dan WhatsApp untuk mengirimkan password sementara. Sistem ini mencakup:</w:t>
+      </w:r>
       <w:bookmarkEnd w:id="32"/>
-    </w:p>
-    <w:p>
-      <w:pPr>
-        <w:ind w:left="360"/>
-        <w:rPr>
-          <w:rStyle w:val="Heading2Char"/>
-          <w:rFonts w:cs="Times New Roman"/>
-        </w:rPr>
-      </w:pPr>
-      <w:bookmarkStart w:id="33" w:name="_Toc172569204"/>
-      <w:bookmarkStart w:id="34" w:name="_Toc172569867"/>
-      <w:bookmarkStart w:id="35" w:name="_Toc172709957"/>
-      <w:r>
-        <w:rPr>
-          <w:rStyle w:val="Heading2Char"/>
-          <w:rFonts w:cs="Times New Roman"/>
-        </w:rPr>
-        <w:t xml:space="preserve">Merancang sistem autentikasi yang menggunakan nomor </w:t>
-      </w:r>
-      <w:r>
-        <w:rPr>
-          <w:rStyle w:val="Heading2Char"/>
-          <w:rFonts w:cs="Times New Roman"/>
-          <w:i/>
-        </w:rPr>
-        <w:t>handphone</w:t>
-      </w:r>
-      <w:r>
-        <w:rPr>
-          <w:rStyle w:val="Heading2Char"/>
-          <w:rFonts w:cs="Times New Roman"/>
-        </w:rPr>
-        <w:t xml:space="preserve"> sebagai identitas utama dan WhatsApp untuk mengirimkan password sementara. Sistem ini mencakup:</w:t>
-      </w:r>
       <w:bookmarkEnd w:id="33"/>
       <w:bookmarkEnd w:id="34"/>
-      <w:bookmarkEnd w:id="35"/>
     </w:p>
     <w:p>
       <w:pPr>
@@ -12598,9 +12617,9 @@
           <w:rFonts w:cs="Times New Roman"/>
         </w:rPr>
       </w:pPr>
-      <w:bookmarkStart w:id="36" w:name="_Toc172569205"/>
-      <w:bookmarkStart w:id="37" w:name="_Toc172569868"/>
-      <w:bookmarkStart w:id="38" w:name="_Toc172709958"/>
+      <w:bookmarkStart w:id="35" w:name="_Toc172569205"/>
+      <w:bookmarkStart w:id="36" w:name="_Toc172569868"/>
+      <w:bookmarkStart w:id="37" w:name="_Toc172709958"/>
       <w:r>
         <w:rPr>
           <w:rStyle w:val="Heading2Char"/>
@@ -12608,98 +12627,98 @@
         </w:rPr>
         <w:t>Implementasi Sistem</w:t>
       </w:r>
+      <w:bookmarkEnd w:id="35"/>
       <w:bookmarkEnd w:id="36"/>
       <w:bookmarkEnd w:id="37"/>
+    </w:p>
+    <w:p>
+      <w:pPr>
+        <w:ind w:left="360" w:firstLine="360"/>
+        <w:rPr>
+          <w:rStyle w:val="Heading2Char"/>
+          <w:rFonts w:cs="Times New Roman"/>
+        </w:rPr>
+      </w:pPr>
+      <w:bookmarkStart w:id="38" w:name="_Toc172569206"/>
+      <w:bookmarkStart w:id="39" w:name="_Toc172569869"/>
+      <w:bookmarkStart w:id="40" w:name="_Toc172709959"/>
+      <w:r>
+        <w:rPr>
+          <w:rStyle w:val="Heading2Char"/>
+          <w:rFonts w:cs="Times New Roman"/>
+        </w:rPr>
+        <w:t xml:space="preserve">Mengimplementasikan sistem autentikasi menggunakan teknologi yang telah dipilih. </w:t>
+      </w:r>
+      <w:r>
+        <w:rPr>
+          <w:rStyle w:val="Heading2Char"/>
+          <w:rFonts w:cs="Times New Roman"/>
+          <w:i/>
+        </w:rPr>
+        <w:t>Backend</w:t>
+      </w:r>
+      <w:r>
+        <w:rPr>
+          <w:rStyle w:val="Heading2Char"/>
+          <w:rFonts w:cs="Times New Roman"/>
+        </w:rPr>
+        <w:t xml:space="preserve"> dikembangkan menggunakan bahasa pemrograman Golang dan MongoDB untuk penyimpanan data, sementara </w:t>
+      </w:r>
+      <w:r>
+        <w:rPr>
+          <w:rStyle w:val="Heading2Char"/>
+          <w:rFonts w:cs="Times New Roman"/>
+          <w:i/>
+        </w:rPr>
+        <w:t>frontend</w:t>
+      </w:r>
+      <w:r>
+        <w:rPr>
+          <w:rStyle w:val="Heading2Char"/>
+          <w:rFonts w:cs="Times New Roman"/>
+        </w:rPr>
+        <w:t xml:space="preserve"> dikembangkan menggunakan </w:t>
+      </w:r>
+      <w:r>
+        <w:rPr>
+          <w:rStyle w:val="Heading2Char"/>
+          <w:rFonts w:cs="Times New Roman"/>
+          <w:i/>
+        </w:rPr>
+        <w:t>React</w:t>
+      </w:r>
+      <w:r>
+        <w:rPr>
+          <w:rStyle w:val="Heading2Char"/>
+          <w:rFonts w:cs="Times New Roman"/>
+        </w:rPr>
+        <w:t xml:space="preserve"> untuk membangun aplikasi </w:t>
+      </w:r>
+      <w:r>
+        <w:rPr>
+          <w:rStyle w:val="Heading2Char"/>
+          <w:rFonts w:cs="Times New Roman"/>
+          <w:i/>
+        </w:rPr>
+        <w:t>web</w:t>
+      </w:r>
+      <w:r>
+        <w:rPr>
+          <w:rStyle w:val="Heading2Char"/>
+          <w:rFonts w:cs="Times New Roman"/>
+        </w:rPr>
+        <w:t xml:space="preserve"> statis dan SPA.</w:t>
+      </w:r>
+      <w:r>
+        <w:rPr>
+          <w:rStyle w:val="Heading2Char"/>
+          <w:rFonts w:cs="Times New Roman"/>
+        </w:rPr>
+        <w:t xml:space="preserve"> Dengan menggunakan ekosistem seperti ini, diimplementasikan beberapa autentifikasi menggunakan beberapa metode yaitu kode QR, google, dan STP.</w:t>
+      </w:r>
       <w:bookmarkEnd w:id="38"/>
-    </w:p>
-    <w:p>
-      <w:pPr>
-        <w:ind w:left="360" w:firstLine="360"/>
-        <w:rPr>
-          <w:rStyle w:val="Heading2Char"/>
-          <w:rFonts w:cs="Times New Roman"/>
-        </w:rPr>
-      </w:pPr>
-      <w:bookmarkStart w:id="39" w:name="_Toc172569206"/>
-      <w:bookmarkStart w:id="40" w:name="_Toc172569869"/>
-      <w:bookmarkStart w:id="41" w:name="_Toc172709959"/>
-      <w:r>
-        <w:rPr>
-          <w:rStyle w:val="Heading2Char"/>
-          <w:rFonts w:cs="Times New Roman"/>
-        </w:rPr>
-        <w:t xml:space="preserve">Mengimplementasikan sistem autentikasi menggunakan teknologi yang telah dipilih. </w:t>
-      </w:r>
-      <w:r>
-        <w:rPr>
-          <w:rStyle w:val="Heading2Char"/>
-          <w:rFonts w:cs="Times New Roman"/>
-          <w:i/>
-        </w:rPr>
-        <w:t>Backend</w:t>
-      </w:r>
-      <w:r>
-        <w:rPr>
-          <w:rStyle w:val="Heading2Char"/>
-          <w:rFonts w:cs="Times New Roman"/>
-        </w:rPr>
-        <w:t xml:space="preserve"> dikembangkan menggunakan bahasa pemrograman Golang dan MongoDB untuk penyimpanan data, sementara </w:t>
-      </w:r>
-      <w:r>
-        <w:rPr>
-          <w:rStyle w:val="Heading2Char"/>
-          <w:rFonts w:cs="Times New Roman"/>
-          <w:i/>
-        </w:rPr>
-        <w:t>frontend</w:t>
-      </w:r>
-      <w:r>
-        <w:rPr>
-          <w:rStyle w:val="Heading2Char"/>
-          <w:rFonts w:cs="Times New Roman"/>
-        </w:rPr>
-        <w:t xml:space="preserve"> dikembangkan menggunakan </w:t>
-      </w:r>
-      <w:r>
-        <w:rPr>
-          <w:rStyle w:val="Heading2Char"/>
-          <w:rFonts w:cs="Times New Roman"/>
-          <w:i/>
-        </w:rPr>
-        <w:t>React</w:t>
-      </w:r>
-      <w:r>
-        <w:rPr>
-          <w:rStyle w:val="Heading2Char"/>
-          <w:rFonts w:cs="Times New Roman"/>
-        </w:rPr>
-        <w:t xml:space="preserve"> untuk membangun aplikasi </w:t>
-      </w:r>
-      <w:r>
-        <w:rPr>
-          <w:rStyle w:val="Heading2Char"/>
-          <w:rFonts w:cs="Times New Roman"/>
-          <w:i/>
-        </w:rPr>
-        <w:t>web</w:t>
-      </w:r>
-      <w:r>
-        <w:rPr>
-          <w:rStyle w:val="Heading2Char"/>
-          <w:rFonts w:cs="Times New Roman"/>
-        </w:rPr>
-        <w:t xml:space="preserve"> statis dan SPA.</w:t>
-      </w:r>
-      <w:r>
-        <w:rPr>
-          <w:rStyle w:val="Heading2Char"/>
-          <w:rFonts w:cs="Times New Roman"/>
-        </w:rPr>
-        <w:t xml:space="preserve"> Dengan menggunakan ekosistem seperti ini, diimplementasikan beberapa autentifikasi menggunakan beberapa metode yaitu kode QR, google, dan STP.</w:t>
-      </w:r>
       <w:bookmarkEnd w:id="39"/>
       <w:bookmarkEnd w:id="40"/>
-      <w:bookmarkEnd w:id="41"/>
     </w:p>
     <w:p>
       <w:pPr>
@@ -12713,9 +12732,9 @@
           <w:rFonts w:cs="Times New Roman"/>
         </w:rPr>
       </w:pPr>
-      <w:bookmarkStart w:id="42" w:name="_Toc172569207"/>
-      <w:bookmarkStart w:id="43" w:name="_Toc172569870"/>
-      <w:bookmarkStart w:id="44" w:name="_Toc172709960"/>
+      <w:bookmarkStart w:id="41" w:name="_Toc172569207"/>
+      <w:bookmarkStart w:id="42" w:name="_Toc172569870"/>
+      <w:bookmarkStart w:id="43" w:name="_Toc172709960"/>
       <w:r>
         <w:rPr>
           <w:rStyle w:val="Heading2Char"/>
@@ -12723,9 +12742,9 @@
         </w:rPr>
         <w:t>Pengujian dan Evaluasi</w:t>
       </w:r>
+      <w:bookmarkEnd w:id="41"/>
       <w:bookmarkEnd w:id="42"/>
       <w:bookmarkEnd w:id="43"/>
-      <w:bookmarkEnd w:id="44"/>
     </w:p>
     <w:p>
       <w:pPr>
@@ -12735,9 +12754,9 @@
           <w:rFonts w:cs="Times New Roman"/>
         </w:rPr>
       </w:pPr>
-      <w:bookmarkStart w:id="45" w:name="_Toc172569208"/>
-      <w:bookmarkStart w:id="46" w:name="_Toc172569871"/>
-      <w:bookmarkStart w:id="47" w:name="_Toc172709961"/>
+      <w:bookmarkStart w:id="44" w:name="_Toc172569208"/>
+      <w:bookmarkStart w:id="45" w:name="_Toc172569871"/>
+      <w:bookmarkStart w:id="46" w:name="_Toc172709961"/>
       <w:r>
         <w:rPr>
           <w:rStyle w:val="Heading2Char"/>
@@ -12746,9 +12765,9 @@
         <w:lastRenderedPageBreak/>
         <w:t>Melakukan pengujian fungsionalitas dan keamanan sistem autentikasi yang telah diimplementasikan. Pengujian meliputi:</w:t>
       </w:r>
+      <w:bookmarkEnd w:id="44"/>
       <w:bookmarkEnd w:id="45"/>
       <w:bookmarkEnd w:id="46"/>
-      <w:bookmarkEnd w:id="47"/>
     </w:p>
     <w:p>
       <w:pPr>
@@ -12762,9 +12781,9 @@
           <w:rFonts w:cs="Times New Roman"/>
         </w:rPr>
       </w:pPr>
-      <w:bookmarkStart w:id="48" w:name="_Toc172569209"/>
-      <w:bookmarkStart w:id="49" w:name="_Toc172569872"/>
-      <w:bookmarkStart w:id="50" w:name="_Toc172709962"/>
+      <w:bookmarkStart w:id="47" w:name="_Toc172569209"/>
+      <w:bookmarkStart w:id="48" w:name="_Toc172569872"/>
+      <w:bookmarkStart w:id="49" w:name="_Toc172709962"/>
       <w:r>
         <w:rPr>
           <w:rStyle w:val="Heading2Char"/>
@@ -12786,9 +12805,9 @@
         </w:rPr>
         <w:t>;</w:t>
       </w:r>
+      <w:bookmarkEnd w:id="47"/>
       <w:bookmarkEnd w:id="48"/>
       <w:bookmarkEnd w:id="49"/>
-      <w:bookmarkEnd w:id="50"/>
     </w:p>
     <w:p>
       <w:pPr>
@@ -12803,9 +12822,9 @@
           <w:rFonts w:cs="Times New Roman"/>
         </w:rPr>
       </w:pPr>
-      <w:bookmarkStart w:id="51" w:name="_Toc172569210"/>
-      <w:bookmarkStart w:id="52" w:name="_Toc172569873"/>
-      <w:bookmarkStart w:id="53" w:name="_Toc172709963"/>
+      <w:bookmarkStart w:id="50" w:name="_Toc172569210"/>
+      <w:bookmarkStart w:id="51" w:name="_Toc172569873"/>
+      <w:bookmarkStart w:id="52" w:name="_Toc172709963"/>
       <w:r>
         <w:rPr>
           <w:rStyle w:val="Heading2Char"/>
@@ -12827,9 +12846,9 @@
         </w:rPr>
         <w:t>;</w:t>
       </w:r>
+      <w:bookmarkEnd w:id="50"/>
       <w:bookmarkEnd w:id="51"/>
       <w:bookmarkEnd w:id="52"/>
-      <w:bookmarkEnd w:id="53"/>
     </w:p>
     <w:p>
       <w:pPr>
@@ -12844,9 +12863,9 @@
           <w:rFonts w:cs="Times New Roman"/>
         </w:rPr>
       </w:pPr>
-      <w:bookmarkStart w:id="54" w:name="_Toc172569211"/>
-      <w:bookmarkStart w:id="55" w:name="_Toc172569874"/>
-      <w:bookmarkStart w:id="56" w:name="_Toc172709964"/>
+      <w:bookmarkStart w:id="53" w:name="_Toc172569211"/>
+      <w:bookmarkStart w:id="54" w:name="_Toc172569874"/>
+      <w:bookmarkStart w:id="55" w:name="_Toc172709964"/>
       <w:r>
         <w:rPr>
           <w:rStyle w:val="Heading2Char"/>
@@ -12868,9 +12887,9 @@
         </w:rPr>
         <w:t>;</w:t>
       </w:r>
+      <w:bookmarkEnd w:id="53"/>
       <w:bookmarkEnd w:id="54"/>
       <w:bookmarkEnd w:id="55"/>
-      <w:bookmarkEnd w:id="56"/>
     </w:p>
     <w:p>
       <w:pPr>
@@ -12885,9 +12904,9 @@
           <w:rFonts w:cs="Times New Roman"/>
         </w:rPr>
       </w:pPr>
-      <w:bookmarkStart w:id="57" w:name="_Toc172569212"/>
-      <w:bookmarkStart w:id="58" w:name="_Toc172569875"/>
-      <w:bookmarkStart w:id="59" w:name="_Toc172709965"/>
+      <w:bookmarkStart w:id="56" w:name="_Toc172569212"/>
+      <w:bookmarkStart w:id="57" w:name="_Toc172569875"/>
+      <w:bookmarkStart w:id="58" w:name="_Toc172709965"/>
       <w:r>
         <w:rPr>
           <w:rStyle w:val="Heading2Char"/>
@@ -12895,9 +12914,9 @@
         </w:rPr>
         <w:t>Evaluasi kinerja dan keamanan sistem.</w:t>
       </w:r>
+      <w:bookmarkEnd w:id="56"/>
       <w:bookmarkEnd w:id="57"/>
       <w:bookmarkEnd w:id="58"/>
-      <w:bookmarkEnd w:id="59"/>
     </w:p>
     <w:p>
       <w:pPr>
@@ -12911,9 +12930,9 @@
           <w:rFonts w:cs="Times New Roman"/>
         </w:rPr>
       </w:pPr>
-      <w:bookmarkStart w:id="60" w:name="_Toc172569213"/>
-      <w:bookmarkStart w:id="61" w:name="_Toc172569876"/>
-      <w:bookmarkStart w:id="62" w:name="_Toc172709966"/>
+      <w:bookmarkStart w:id="59" w:name="_Toc172569213"/>
+      <w:bookmarkStart w:id="60" w:name="_Toc172569876"/>
+      <w:bookmarkStart w:id="61" w:name="_Toc172709966"/>
       <w:r>
         <w:rPr>
           <w:rStyle w:val="Heading2Char"/>
@@ -12921,31 +12940,31 @@
         </w:rPr>
         <w:t>Dokumentasi dan Pelaporan</w:t>
       </w:r>
+      <w:bookmarkEnd w:id="59"/>
       <w:bookmarkEnd w:id="60"/>
       <w:bookmarkEnd w:id="61"/>
+    </w:p>
+    <w:p>
+      <w:pPr>
+        <w:ind w:left="360" w:firstLine="360"/>
+        <w:rPr>
+          <w:rStyle w:val="Heading2Char"/>
+          <w:rFonts w:cs="Times New Roman"/>
+        </w:rPr>
+      </w:pPr>
+      <w:bookmarkStart w:id="62" w:name="_Toc172569214"/>
+      <w:bookmarkStart w:id="63" w:name="_Toc172569877"/>
+      <w:bookmarkStart w:id="64" w:name="_Toc172709967"/>
+      <w:r>
+        <w:rPr>
+          <w:rStyle w:val="Heading2Char"/>
+          <w:rFonts w:cs="Times New Roman"/>
+        </w:rPr>
+        <w:t>Menyusun laporan penelitian yang mencakup latar belakang, metodologi, hasil, dan kesimpulan dari penelitian ini. Laporan ini juga mencakup rekomendasi untuk pengembangan lebih lanjut dan aplikasi praktis dari hasil penelitian.</w:t>
+      </w:r>
       <w:bookmarkEnd w:id="62"/>
-    </w:p>
-    <w:p>
-      <w:pPr>
-        <w:ind w:left="360" w:firstLine="360"/>
-        <w:rPr>
-          <w:rStyle w:val="Heading2Char"/>
-          <w:rFonts w:cs="Times New Roman"/>
-        </w:rPr>
-      </w:pPr>
-      <w:bookmarkStart w:id="63" w:name="_Toc172569214"/>
-      <w:bookmarkStart w:id="64" w:name="_Toc172569877"/>
-      <w:bookmarkStart w:id="65" w:name="_Toc172709967"/>
-      <w:r>
-        <w:rPr>
-          <w:rStyle w:val="Heading2Char"/>
-          <w:rFonts w:cs="Times New Roman"/>
-        </w:rPr>
-        <w:t>Menyusun laporan penelitian yang mencakup latar belakang, metodologi, hasil, dan kesimpulan dari penelitian ini. Laporan ini juga mencakup rekomendasi untuk pengembangan lebih lanjut dan aplikasi praktis dari hasil penelitian.</w:t>
-      </w:r>
       <w:bookmarkEnd w:id="63"/>
       <w:bookmarkEnd w:id="64"/>
-      <w:bookmarkEnd w:id="65"/>
     </w:p>
     <w:p>
       <w:pPr>
@@ -12963,11 +12982,11 @@
       <w:r>
         <w:t xml:space="preserve"> </w:t>
       </w:r>
-      <w:bookmarkStart w:id="66" w:name="_Toc172709968"/>
+      <w:bookmarkStart w:id="65" w:name="_Toc172709968"/>
       <w:r>
         <w:t>Tahapan Tahapan Diagram Metodologi Penelitian</w:t>
       </w:r>
-      <w:bookmarkEnd w:id="66"/>
+      <w:bookmarkEnd w:id="65"/>
     </w:p>
     <w:p>
       <w:pPr>
@@ -13309,8 +13328,8 @@
           <w:sz w:val="22"/>
         </w:rPr>
       </w:pPr>
-      <w:bookmarkStart w:id="67" w:name="_Toc172566912"/>
-      <w:bookmarkStart w:id="68" w:name="_Toc172983412"/>
+      <w:bookmarkStart w:id="66" w:name="_Toc172566912"/>
+      <w:bookmarkStart w:id="67" w:name="_Toc172983412"/>
       <w:r>
         <w:rPr>
           <w:rFonts w:cs="Times New Roman"/>
@@ -13375,8 +13394,8 @@
         </w:rPr>
         <w:t xml:space="preserve"> Diagram Alur Penelitian</w:t>
       </w:r>
+      <w:bookmarkEnd w:id="66"/>
       <w:bookmarkEnd w:id="67"/>
-      <w:bookmarkEnd w:id="68"/>
     </w:p>
     <w:p/>
     <w:p/>
@@ -13386,25 +13405,25 @@
       <w:pPr>
         <w:pStyle w:val="Heading1"/>
       </w:pPr>
-      <w:bookmarkStart w:id="69" w:name="_Toc172709969"/>
+      <w:bookmarkStart w:id="68" w:name="_Toc172709969"/>
       <w:r>
         <w:lastRenderedPageBreak/>
         <w:t>BAB IV</w:t>
       </w:r>
+      <w:bookmarkEnd w:id="68"/>
+    </w:p>
+    <w:p>
+      <w:pPr>
+        <w:pStyle w:val="Heading1"/>
+      </w:pPr>
+      <w:r>
+        <w:t xml:space="preserve"> </w:t>
+      </w:r>
+      <w:bookmarkStart w:id="69" w:name="_Toc172709970"/>
+      <w:r>
+        <w:t>EKSPERIMEN DAN HASIL</w:t>
+      </w:r>
       <w:bookmarkEnd w:id="69"/>
-    </w:p>
-    <w:p>
-      <w:pPr>
-        <w:pStyle w:val="Heading1"/>
-      </w:pPr>
-      <w:r>
-        <w:t xml:space="preserve"> </w:t>
-      </w:r>
-      <w:bookmarkStart w:id="70" w:name="_Toc172709970"/>
-      <w:r>
-        <w:t>EKSPERIMEN DAN HASIL</w:t>
-      </w:r>
-      <w:bookmarkEnd w:id="70"/>
     </w:p>
     <w:p>
       <w:pPr>
@@ -13418,11 +13437,11 @@
       <w:r>
         <w:t xml:space="preserve"> </w:t>
       </w:r>
-      <w:bookmarkStart w:id="71" w:name="_Toc172709971"/>
+      <w:bookmarkStart w:id="70" w:name="_Toc172709971"/>
       <w:r>
         <w:t>Eksperimen</w:t>
       </w:r>
-      <w:bookmarkEnd w:id="71"/>
+      <w:bookmarkEnd w:id="70"/>
     </w:p>
     <w:p>
       <w:pPr>
@@ -13573,7 +13592,21 @@
           <w:rFonts w:cs="Times New Roman"/>
           <w:lang w:val="en-US"/>
         </w:rPr>
-        <w:t>Pengguna memindai kode QR menggunakan aplikasi otentikasi di ponsel mereka.</w:t>
+        <w:t xml:space="preserve">Pengguna memindai kode QR menggunakan aplikasi </w:t>
+      </w:r>
+      <w:r>
+        <w:rPr>
+          <w:rFonts w:cs="Times New Roman"/>
+          <w:lang w:val="en-US"/>
+        </w:rPr>
+        <w:t>autentikasi</w:t>
+      </w:r>
+      <w:r>
+        <w:rPr>
+          <w:rFonts w:cs="Times New Roman"/>
+          <w:lang w:val="en-US"/>
+        </w:rPr>
+        <w:t xml:space="preserve"> di ponsel mereka.</w:t>
       </w:r>
     </w:p>
     <w:p>
@@ -14646,7 +14679,6 @@
     <w:p>
       <w:pPr>
         <w:pStyle w:val="PlainText"/>
-        <w:ind w:left="720"/>
         <w:jc w:val="center"/>
         <w:rPr>
           <w:lang w:val="en-US"/>
@@ -14657,10 +14689,10 @@
           <w:noProof/>
         </w:rPr>
         <w:drawing>
-          <wp:inline distT="0" distB="0" distL="0" distR="0" wp14:anchorId="3C7CED3D" wp14:editId="1FA615E1">
-            <wp:extent cx="978016" cy="4882551"/>
+          <wp:inline distT="0" distB="0" distL="0" distR="0">
+            <wp:extent cx="5685295" cy="5286375"/>
             <wp:effectExtent l="0" t="0" r="0" b="0"/>
-            <wp:docPr id="7" name="Picture 7" descr="C:\Users\udaff\AppData\Local\Microsoft\Windows\INetCache\Content.MSO\24D385B2.tmp"/>
+            <wp:docPr id="3" name="Picture 3"/>
             <wp:cNvGraphicFramePr>
               <a:graphicFrameLocks xmlns:a="http://schemas.openxmlformats.org/drawingml/2006/main" noChangeAspect="1"/>
             </wp:cNvGraphicFramePr>
@@ -14668,12 +14700,12 @@
               <a:graphicData uri="http://schemas.openxmlformats.org/drawingml/2006/picture">
                 <pic:pic xmlns:pic="http://schemas.openxmlformats.org/drawingml/2006/picture">
                   <pic:nvPicPr>
-                    <pic:cNvPr id="0" name="Picture 4" descr="C:\Users\udaff\AppData\Local\Microsoft\Windows\INetCache\Content.MSO\24D385B2.tmp"/>
+                    <pic:cNvPr id="0" name="Picture 1"/>
                     <pic:cNvPicPr>
                       <a:picLocks noChangeAspect="1" noChangeArrowheads="1"/>
                     </pic:cNvPicPr>
                   </pic:nvPicPr>
-                  <pic:blipFill rotWithShape="1">
+                  <pic:blipFill>
                     <a:blip r:embed="rId12" cstate="print">
                       <a:extLst>
                         <a:ext uri="{28A0092B-C50C-407E-A947-70E740481C1C}">
@@ -14681,13 +14713,15 @@
                         </a:ext>
                       </a:extLst>
                     </a:blip>
-                    <a:srcRect t="1937" b="665"/>
-                    <a:stretch/>
+                    <a:srcRect/>
+                    <a:stretch>
+                      <a:fillRect/>
+                    </a:stretch>
                   </pic:blipFill>
                   <pic:spPr bwMode="auto">
                     <a:xfrm>
                       <a:off x="0" y="0"/>
-                      <a:ext cx="987349" cy="4929145"/>
+                      <a:ext cx="5695435" cy="5295804"/>
                     </a:xfrm>
                     <a:prstGeom prst="rect">
                       <a:avLst/>
@@ -14696,11 +14730,6 @@
                     <a:ln>
                       <a:noFill/>
                     </a:ln>
-                    <a:extLst>
-                      <a:ext uri="{53640926-AAD7-44D8-BBD7-CCE9431645EC}">
-                        <a14:shadowObscured xmlns:a14="http://schemas.microsoft.com/office/drawing/2010/main"/>
-                      </a:ext>
-                    </a:extLst>
                   </pic:spPr>
                 </pic:pic>
               </a:graphicData>
@@ -14720,8 +14749,8 @@
           <w:lang w:val="en-US"/>
         </w:rPr>
       </w:pPr>
+      <w:bookmarkStart w:id="71" w:name="_Toc173068046"/>
       <w:bookmarkStart w:id="72" w:name="_Toc172709972"/>
-      <w:bookmarkStart w:id="73" w:name="_Toc173068046"/>
       <w:r>
         <w:rPr>
           <w:i w:val="0"/>
@@ -14779,7 +14808,7 @@
         </w:rPr>
         <w:t xml:space="preserve"> Diagram State Pengujian Brute Force</w:t>
       </w:r>
-      <w:bookmarkEnd w:id="73"/>
+      <w:bookmarkEnd w:id="71"/>
     </w:p>
     <w:p>
       <w:pPr>
@@ -14877,7 +14906,19 @@
         <w:rPr>
           <w:lang w:val="en-US"/>
         </w:rPr>
-        <w:t>yang dirancang untuk menguji keamanan sistem otentikasi STP.</w:t>
+        <w:t xml:space="preserve">yang dirancang untuk menguji keamanan sistem </w:t>
+      </w:r>
+      <w:r>
+        <w:rPr>
+          <w:lang w:val="en-US"/>
+        </w:rPr>
+        <w:t>autentikasi</w:t>
+      </w:r>
+      <w:r>
+        <w:rPr>
+          <w:lang w:val="en-US"/>
+        </w:rPr>
+        <w:t xml:space="preserve"> STP.</w:t>
       </w:r>
       <w:r>
         <w:rPr>
@@ -15366,7 +15407,19 @@
         <w:rPr>
           <w:lang w:val="en-US"/>
         </w:rPr>
-        <w:t xml:space="preserve"> bekerja secara sistematis untuk menguji keamanan sistem otentikasi. Melalui serangkaian langkah yang melibatkan penghasilan dan verifikasi kombinasi </w:t>
+        <w:t xml:space="preserve"> bekerja secara sistematis untuk menguji keamanan sistem </w:t>
+      </w:r>
+      <w:r>
+        <w:rPr>
+          <w:lang w:val="en-US"/>
+        </w:rPr>
+        <w:t>autentikasi</w:t>
+      </w:r>
+      <w:r>
+        <w:rPr>
+          <w:lang w:val="en-US"/>
+        </w:rPr>
+        <w:t xml:space="preserve">. Melalui serangkaian langkah yang melibatkan penghasilan dan verifikasi kombinasi </w:t>
       </w:r>
       <w:r>
         <w:rPr>
@@ -15444,7 +15497,19 @@
         <w:rPr>
           <w:lang w:val="en-US"/>
         </w:rPr>
-        <w:t>. Implementasi ini membantu mengidentifikasi potensi kelemahan dalam sistem otentikasi dan meningkatkan keamanannya.</w:t>
+        <w:t xml:space="preserve">. Implementasi ini membantu mengidentifikasi potensi kelemahan dalam sistem </w:t>
+      </w:r>
+      <w:r>
+        <w:rPr>
+          <w:lang w:val="en-US"/>
+        </w:rPr>
+        <w:t>autentikasi</w:t>
+      </w:r>
+      <w:r>
+        <w:rPr>
+          <w:lang w:val="en-US"/>
+        </w:rPr>
+        <w:t xml:space="preserve"> dan meningkatkan keamanannya.</w:t>
       </w:r>
     </w:p>
     <w:p>
@@ -15643,9 +15708,9 @@
           <w:lang w:val="en-US"/>
         </w:rPr>
       </w:pPr>
-      <w:bookmarkStart w:id="74" w:name="_Toc172566918"/>
-      <w:bookmarkStart w:id="75" w:name="_Toc172567005"/>
-      <w:bookmarkStart w:id="76" w:name="_Toc173068047"/>
+      <w:bookmarkStart w:id="73" w:name="_Toc172566918"/>
+      <w:bookmarkStart w:id="74" w:name="_Toc172567005"/>
+      <w:bookmarkStart w:id="75" w:name="_Toc173068047"/>
       <w:r>
         <w:rPr>
           <w:rFonts w:cs="Times New Roman"/>
@@ -15710,9 +15775,9 @@
         </w:rPr>
         <w:t xml:space="preserve"> Hasil Autentikasi QR</w:t>
       </w:r>
+      <w:bookmarkEnd w:id="73"/>
       <w:bookmarkEnd w:id="74"/>
       <w:bookmarkEnd w:id="75"/>
-      <w:bookmarkEnd w:id="76"/>
     </w:p>
     <w:p>
       <w:pPr>
@@ -15827,9 +15892,9 @@
           <w:lang w:val="en-US"/>
         </w:rPr>
       </w:pPr>
-      <w:bookmarkStart w:id="77" w:name="_Toc172566919"/>
-      <w:bookmarkStart w:id="78" w:name="_Toc172567006"/>
-      <w:bookmarkStart w:id="79" w:name="_Toc173068048"/>
+      <w:bookmarkStart w:id="76" w:name="_Toc172566919"/>
+      <w:bookmarkStart w:id="77" w:name="_Toc172567006"/>
+      <w:bookmarkStart w:id="78" w:name="_Toc173068048"/>
       <w:r>
         <w:rPr>
           <w:rFonts w:cs="Times New Roman"/>
@@ -15894,9 +15959,9 @@
         </w:rPr>
         <w:t xml:space="preserve"> Hasil Autentikasi Google</w:t>
       </w:r>
+      <w:bookmarkEnd w:id="76"/>
       <w:bookmarkEnd w:id="77"/>
       <w:bookmarkEnd w:id="78"/>
-      <w:bookmarkEnd w:id="79"/>
     </w:p>
     <w:p>
       <w:pPr>
@@ -16114,9 +16179,9 @@
           <w:lang w:val="en-US"/>
         </w:rPr>
       </w:pPr>
-      <w:bookmarkStart w:id="80" w:name="_Toc172566920"/>
-      <w:bookmarkStart w:id="81" w:name="_Toc172567007"/>
-      <w:bookmarkStart w:id="82" w:name="_Toc173068049"/>
+      <w:bookmarkStart w:id="79" w:name="_Toc172566920"/>
+      <w:bookmarkStart w:id="80" w:name="_Toc172567007"/>
+      <w:bookmarkStart w:id="81" w:name="_Toc173068049"/>
       <w:r>
         <w:rPr>
           <w:rFonts w:cs="Times New Roman"/>
@@ -16181,9 +16246,9 @@
         </w:rPr>
         <w:t xml:space="preserve"> Skenario Autentikasi STP: Berhasil</w:t>
       </w:r>
+      <w:bookmarkEnd w:id="79"/>
       <w:bookmarkEnd w:id="80"/>
       <w:bookmarkEnd w:id="81"/>
-      <w:bookmarkEnd w:id="82"/>
     </w:p>
     <w:p>
       <w:pPr>
@@ -16444,9 +16509,9 @@
           <w:lang w:val="en-US"/>
         </w:rPr>
       </w:pPr>
-      <w:bookmarkStart w:id="83" w:name="_Toc172566921"/>
-      <w:bookmarkStart w:id="84" w:name="_Toc172567008"/>
-      <w:bookmarkStart w:id="85" w:name="_Toc173068050"/>
+      <w:bookmarkStart w:id="82" w:name="_Toc172566921"/>
+      <w:bookmarkStart w:id="83" w:name="_Toc172567008"/>
+      <w:bookmarkStart w:id="84" w:name="_Toc173068050"/>
       <w:r>
         <w:rPr>
           <w:rFonts w:cs="Times New Roman"/>
@@ -16511,9 +16576,9 @@
         </w:rPr>
         <w:t xml:space="preserve"> Skenario Autentikasi STP: Password kadaluarsa</w:t>
       </w:r>
+      <w:bookmarkEnd w:id="82"/>
       <w:bookmarkEnd w:id="83"/>
       <w:bookmarkEnd w:id="84"/>
-      <w:bookmarkEnd w:id="85"/>
     </w:p>
     <w:p>
       <w:pPr>
@@ -16728,9 +16793,9 @@
           <w:sz w:val="22"/>
         </w:rPr>
       </w:pPr>
-      <w:bookmarkStart w:id="86" w:name="_Toc172566922"/>
-      <w:bookmarkStart w:id="87" w:name="_Toc172567009"/>
-      <w:bookmarkStart w:id="88" w:name="_Toc173068051"/>
+      <w:bookmarkStart w:id="85" w:name="_Toc172566922"/>
+      <w:bookmarkStart w:id="86" w:name="_Toc172567009"/>
+      <w:bookmarkStart w:id="87" w:name="_Toc173068051"/>
       <w:r>
         <w:rPr>
           <w:rFonts w:cs="Times New Roman"/>
@@ -16795,9 +16860,9 @@
         </w:rPr>
         <w:t xml:space="preserve"> Skenario Autentikasi STP: Kirim ulang password</w:t>
       </w:r>
+      <w:bookmarkEnd w:id="85"/>
       <w:bookmarkEnd w:id="86"/>
       <w:bookmarkEnd w:id="87"/>
-      <w:bookmarkEnd w:id="88"/>
     </w:p>
     <w:p>
       <w:pPr>
@@ -17198,9 +17263,9 @@
           <w:sz w:val="22"/>
         </w:rPr>
       </w:pPr>
-      <w:bookmarkStart w:id="89" w:name="_Toc172566923"/>
-      <w:bookmarkStart w:id="90" w:name="_Toc172567010"/>
-      <w:bookmarkStart w:id="91" w:name="_Toc173068052"/>
+      <w:bookmarkStart w:id="88" w:name="_Toc172566923"/>
+      <w:bookmarkStart w:id="89" w:name="_Toc172567010"/>
+      <w:bookmarkStart w:id="90" w:name="_Toc173068052"/>
       <w:r>
         <w:rPr>
           <w:rFonts w:cs="Times New Roman"/>
@@ -17283,8 +17348,8 @@
         </w:rPr>
         <w:t>engujian Brute Forc</w:t>
       </w:r>
+      <w:bookmarkEnd w:id="88"/>
       <w:bookmarkEnd w:id="89"/>
-      <w:bookmarkEnd w:id="90"/>
       <w:r>
         <w:rPr>
           <w:rFonts w:cs="Times New Roman"/>
@@ -17294,7 +17359,7 @@
         </w:rPr>
         <w:t>e</w:t>
       </w:r>
-      <w:bookmarkEnd w:id="91"/>
+      <w:bookmarkEnd w:id="90"/>
     </w:p>
     <w:p>
       <w:pPr>
@@ -17833,7 +17898,7 @@
           <w:sz w:val="22"/>
         </w:rPr>
       </w:pPr>
-      <w:bookmarkStart w:id="92" w:name="_Toc173068053"/>
+      <w:bookmarkStart w:id="91" w:name="_Toc173068053"/>
       <w:r>
         <w:rPr>
           <w:i w:val="0"/>
@@ -17891,7 +17956,7 @@
         </w:rPr>
         <w:t xml:space="preserve"> Hasil Pengujian Serangan Dictionary</w:t>
       </w:r>
-      <w:bookmarkEnd w:id="92"/>
+      <w:bookmarkEnd w:id="91"/>
     </w:p>
     <w:p>
       <w:pPr>
@@ -18160,7 +18225,7 @@
           <w:sz w:val="32"/>
         </w:rPr>
       </w:pPr>
-      <w:bookmarkStart w:id="93" w:name="_Toc173068054"/>
+      <w:bookmarkStart w:id="92" w:name="_Toc173068054"/>
       <w:r>
         <w:rPr>
           <w:i w:val="0"/>
@@ -18218,7 +18283,7 @@
         </w:rPr>
         <w:t xml:space="preserve"> Pseudocode GeneratePasswordHandler</w:t>
       </w:r>
-      <w:bookmarkEnd w:id="93"/>
+      <w:bookmarkEnd w:id="92"/>
     </w:p>
     <w:p>
       <w:pPr>
@@ -18393,7 +18458,7 @@
           <w:sz w:val="32"/>
         </w:rPr>
       </w:pPr>
-      <w:bookmarkStart w:id="94" w:name="_Toc173068055"/>
+      <w:bookmarkStart w:id="93" w:name="_Toc173068055"/>
       <w:r>
         <w:rPr>
           <w:i w:val="0"/>
@@ -18451,7 +18516,7 @@
         </w:rPr>
         <w:t xml:space="preserve"> Pseudocode VerifyPasswordHandler</w:t>
       </w:r>
-      <w:bookmarkEnd w:id="94"/>
+      <w:bookmarkEnd w:id="93"/>
     </w:p>
     <w:p>
       <w:pPr>
@@ -18623,7 +18688,7 @@
           <w:sz w:val="22"/>
         </w:rPr>
       </w:pPr>
-      <w:bookmarkStart w:id="95" w:name="_Toc173068056"/>
+      <w:bookmarkStart w:id="94" w:name="_Toc173068056"/>
       <w:r>
         <w:rPr>
           <w:i w:val="0"/>
@@ -18681,7 +18746,7 @@
         </w:rPr>
         <w:t xml:space="preserve"> Pseudocode ResendPasswordHandler</w:t>
       </w:r>
-      <w:bookmarkEnd w:id="95"/>
+      <w:bookmarkEnd w:id="94"/>
     </w:p>
     <w:p>
       <w:pPr>
@@ -18700,7 +18765,13 @@
         <w:ind w:left="720" w:firstLine="360"/>
       </w:pPr>
       <w:r>
-        <w:t xml:space="preserve">Dalam subjudul ini, kita akan membahas perbandingan antara program yang memiliki keamanan lemah dengan program yang memiliki keamanan kuat berdasarkan beberapa aspek utama dari sistem otentikasi. Aspek-aspek tersebut mencakup pengelolaan kata sandi, penggunaan CAPTCHA, perlindungan terhadap serangan </w:t>
+        <w:t xml:space="preserve">Dalam subjudul ini, kita akan membahas perbandingan antara program yang memiliki keamanan lemah dengan program yang memiliki keamanan kuat berdasarkan beberapa aspek utama dari sistem </w:t>
+      </w:r>
+      <w:r>
+        <w:t>autentikasi</w:t>
+      </w:r>
+      <w:r>
+        <w:t xml:space="preserve">. Aspek-aspek tersebut mencakup pengelolaan kata sandi, penggunaan CAPTCHA, perlindungan terhadap serangan </w:t>
       </w:r>
       <w:r>
         <w:rPr>
@@ -18739,6 +18810,7 @@
           <w:rFonts w:ascii="Times New Roman" w:hAnsi="Times New Roman" w:cs="Times New Roman"/>
           <w:sz w:val="24"/>
         </w:rPr>
+        <w:lastRenderedPageBreak/>
         <w:t>Pengelolaan Kata Sandi</w:t>
       </w:r>
     </w:p>
@@ -18757,7 +18829,6 @@
           <w:rFonts w:ascii="Times New Roman" w:hAnsi="Times New Roman" w:cs="Times New Roman"/>
           <w:sz w:val="24"/>
         </w:rPr>
-        <w:lastRenderedPageBreak/>
         <w:t>Pengelolaan kata sandi merupakan aspek penting dalam keamanan aplikasi. Kata sandi yang lemah atau tidak dikelola dengan baik dapat membuka celah bagi penyerang untuk mengakses data sensitif. Oleh karena itu, penting untuk memahami bagaimana program yang lemah dan kuat dalam menangani kata sandi guna memastikan keamanan yang optimal.</w:t>
       </w:r>
     </w:p>
@@ -18955,7 +19026,7 @@
           <w:sz w:val="24"/>
         </w:rPr>
       </w:pPr>
-      <w:bookmarkStart w:id="96" w:name="_Toc173068057"/>
+      <w:bookmarkStart w:id="95" w:name="_Toc173068057"/>
       <w:r>
         <w:rPr>
           <w:i w:val="0"/>
@@ -19021,7 +19092,7 @@
         </w:rPr>
         <w:t>Ilustrasi program lemah dalam menangani password</w:t>
       </w:r>
-      <w:bookmarkEnd w:id="96"/>
+      <w:bookmarkEnd w:id="95"/>
     </w:p>
     <w:p>
       <w:pPr>
@@ -19201,7 +19272,7 @@
           <w:sz w:val="32"/>
         </w:rPr>
       </w:pPr>
-      <w:bookmarkStart w:id="97" w:name="_Toc173068058"/>
+      <w:bookmarkStart w:id="96" w:name="_Toc173068058"/>
       <w:r>
         <w:rPr>
           <w:i w:val="0"/>
@@ -19259,7 +19330,7 @@
         </w:rPr>
         <w:t xml:space="preserve"> Program yang digunakan dalam penelitian untuk menangani password</w:t>
       </w:r>
-      <w:bookmarkEnd w:id="97"/>
+      <w:bookmarkEnd w:id="96"/>
     </w:p>
     <w:p>
       <w:pPr>
@@ -19455,7 +19526,7 @@
           <w:sz w:val="24"/>
         </w:rPr>
       </w:pPr>
-      <w:bookmarkStart w:id="98" w:name="_Toc173068059"/>
+      <w:bookmarkStart w:id="97" w:name="_Toc173068059"/>
       <w:r>
         <w:rPr>
           <w:i w:val="0"/>
@@ -19513,7 +19584,7 @@
         </w:rPr>
         <w:t xml:space="preserve"> Ilustrasi program yang tidak memiliki validasi CAPTCHA</w:t>
       </w:r>
-      <w:bookmarkEnd w:id="98"/>
+      <w:bookmarkEnd w:id="97"/>
     </w:p>
     <w:p>
       <w:pPr>
@@ -19623,7 +19694,21 @@
           <w:rFonts w:ascii="Times New Roman" w:hAnsi="Times New Roman" w:cs="Times New Roman"/>
           <w:sz w:val="24"/>
         </w:rPr>
-        <w:t>Memastikan CAPTCHA selalu aktif dan diperiksa pada setiap permintaan otentikasi.</w:t>
+        <w:t xml:space="preserve">Memastikan CAPTCHA selalu aktif dan diperiksa pada setiap permintaan </w:t>
+      </w:r>
+      <w:r>
+        <w:rPr>
+          <w:rFonts w:ascii="Times New Roman" w:hAnsi="Times New Roman" w:cs="Times New Roman"/>
+          <w:sz w:val="24"/>
+        </w:rPr>
+        <w:t>autentikasi</w:t>
+      </w:r>
+      <w:r>
+        <w:rPr>
+          <w:rFonts w:ascii="Times New Roman" w:hAnsi="Times New Roman" w:cs="Times New Roman"/>
+          <w:sz w:val="24"/>
+        </w:rPr>
+        <w:t>.</w:t>
       </w:r>
     </w:p>
     <w:p>
@@ -19705,7 +19790,7 @@
           <w:sz w:val="22"/>
         </w:rPr>
       </w:pPr>
-      <w:bookmarkStart w:id="99" w:name="_Toc173068060"/>
+      <w:bookmarkStart w:id="98" w:name="_Toc173068060"/>
       <w:r>
         <w:rPr>
           <w:i w:val="0"/>
@@ -19763,7 +19848,7 @@
         </w:rPr>
         <w:t xml:space="preserve"> Program yang digunakan penelitian untuk validasi CAPTCHA</w:t>
       </w:r>
-      <w:bookmarkEnd w:id="99"/>
+      <w:bookmarkEnd w:id="98"/>
     </w:p>
     <w:p>
       <w:pPr>
@@ -19792,11 +19877,55 @@
         <w:ind w:left="360" w:firstLine="360"/>
       </w:pPr>
       <w:r>
-        <w:t xml:space="preserve">Penanganan permintaan otentikasi dengan baik adalah kunci untuk menjaga keamanan aplikasi. Sistem yang tidak memiliki kontrol dan pemantauan yang </w:t>
+        <w:t xml:space="preserve">Penanganan permintaan </w:t>
+      </w:r>
+      <w:r>
+        <w:t>autentikasi</w:t>
+      </w:r>
+      <w:r>
+        <w:t xml:space="preserve"> dengan baik adalah kunci untuk menjaga keamanan aplikasi. </w:t>
+      </w:r>
+      <w:r>
+        <w:t>Mekanisme</w:t>
+      </w:r>
+      <w:r>
+        <w:t xml:space="preserve"> </w:t>
+      </w:r>
+      <w:r>
+        <w:t xml:space="preserve">rate limiting, seperti penguncian akun dan </w:t>
       </w:r>
       <w:r>
         <w:lastRenderedPageBreak/>
-        <w:t>memadai terhadap permintaan dapat menjadi sasaran mudah bagi serangan. Di bagian ini, kita akan melihat bagaimana program yang lemah dan kuat menangani permintaan otentikasi.</w:t>
+        <w:t>pelambatan login, merupakan metode umum untuk mencegah serangan cracking password</w:t>
+      </w:r>
+      <w:sdt>
+        <w:sdtPr>
+          <w:rPr>
+            <w:color w:val="000000"/>
+          </w:rPr>
+          <w:tag w:val="MENDELEY_CITATION_v3_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"/>
+          <w:id w:val="-1761219617"/>
+          <w:placeholder>
+            <w:docPart w:val="DefaultPlaceholder_-1854013440"/>
+          </w:placeholder>
+        </w:sdtPr>
+        <w:sdtContent>
+          <w:r>
+            <w:rPr>
+              <w:color w:val="000000"/>
+            </w:rPr>
+            <w:t>[17]</w:t>
+          </w:r>
+        </w:sdtContent>
+      </w:sdt>
+      <w:r>
+        <w:t xml:space="preserve">. Di bagian ini, kita akan melihat bagaimana program yang lemah dan kuat menangani permintaan </w:t>
+      </w:r>
+      <w:r>
+        <w:t>autentikasi</w:t>
+      </w:r>
+      <w:r>
+        <w:t>.</w:t>
       </w:r>
       <w:r>
         <w:t xml:space="preserve"> </w:t>
@@ -19989,7 +20118,7 @@
           <w:sz w:val="22"/>
         </w:rPr>
       </w:pPr>
-      <w:bookmarkStart w:id="100" w:name="_Toc173068061"/>
+      <w:bookmarkStart w:id="99" w:name="_Toc173068061"/>
       <w:r>
         <w:rPr>
           <w:i w:val="0"/>
@@ -20047,7 +20176,7 @@
         </w:rPr>
         <w:t xml:space="preserve"> Ilustrasi program yang tidak memiliki rate limiter</w:t>
       </w:r>
-      <w:bookmarkEnd w:id="100"/>
+      <w:bookmarkEnd w:id="99"/>
     </w:p>
     <w:p>
       <w:pPr>
@@ -20133,7 +20262,23 @@
           <w:sz w:val="24"/>
           <w:lang w:val="en-US"/>
         </w:rPr>
-        <w:t xml:space="preserve"> untuk membatasi jumlah permintaan otentikasi dalam jangka waktu tertentu.</w:t>
+        <w:t xml:space="preserve"> untuk membatasi jumlah permintaan </w:t>
+      </w:r>
+      <w:r>
+        <w:rPr>
+          <w:rFonts w:ascii="Times New Roman" w:hAnsi="Times New Roman" w:cs="Times New Roman"/>
+          <w:sz w:val="24"/>
+          <w:lang w:val="en-US"/>
+        </w:rPr>
+        <w:t>autentikasi</w:t>
+      </w:r>
+      <w:r>
+        <w:rPr>
+          <w:rFonts w:ascii="Times New Roman" w:hAnsi="Times New Roman" w:cs="Times New Roman"/>
+          <w:sz w:val="24"/>
+          <w:lang w:val="en-US"/>
+        </w:rPr>
+        <w:t xml:space="preserve"> dalam jangka waktu tertentu.</w:t>
       </w:r>
     </w:p>
     <w:p>
@@ -20220,7 +20365,7 @@
           <w:lang w:val="en-US"/>
         </w:rPr>
       </w:pPr>
-      <w:bookmarkStart w:id="101" w:name="_Toc173068062"/>
+      <w:bookmarkStart w:id="100" w:name="_Toc173068062"/>
       <w:r>
         <w:rPr>
           <w:i w:val="0"/>
@@ -20278,7 +20423,7 @@
         </w:rPr>
         <w:t xml:space="preserve"> Program yang menerapkan mekanisme rate limiter</w:t>
       </w:r>
-      <w:bookmarkEnd w:id="101"/>
+      <w:bookmarkEnd w:id="100"/>
     </w:p>
     <w:p>
       <w:pPr>
@@ -20304,7 +20449,19 @@
         <w:rPr>
           <w:lang w:val="en-US"/>
         </w:rPr>
-        <w:t>Untuk memastikan keamanan yang optimal dalam sistem otentikasi, sangat penting untuk:</w:t>
+        <w:t xml:space="preserve">Untuk memastikan keamanan yang optimal dalam sistem </w:t>
+      </w:r>
+      <w:r>
+        <w:rPr>
+          <w:lang w:val="en-US"/>
+        </w:rPr>
+        <w:t>autentikasi</w:t>
+      </w:r>
+      <w:r>
+        <w:rPr>
+          <w:lang w:val="en-US"/>
+        </w:rPr>
+        <w:t>, sangat penting untuk:</w:t>
       </w:r>
     </w:p>
     <w:p>
@@ -20379,7 +20536,7 @@
     <w:p>
       <w:pPr>
         <w:pStyle w:val="PlainText"/>
-        <w:spacing w:line="360" w:lineRule="auto"/>
+        <w:spacing w:before="240" w:line="360" w:lineRule="auto"/>
         <w:ind w:left="720"/>
         <w:rPr>
           <w:rFonts w:ascii="Times New Roman" w:hAnsi="Times New Roman" w:cs="Times New Roman"/>
@@ -20507,7 +20664,7 @@
           <w:lang w:val="en-US"/>
         </w:rPr>
       </w:pPr>
-      <w:bookmarkStart w:id="102" w:name="_Toc173068063"/>
+      <w:bookmarkStart w:id="101" w:name="_Toc173068063"/>
       <w:r>
         <w:rPr>
           <w:i w:val="0"/>
@@ -20565,7 +20722,7 @@
         </w:rPr>
         <w:t xml:space="preserve"> Konfigurasi indeks MongoDb</w:t>
       </w:r>
-      <w:bookmarkEnd w:id="102"/>
+      <w:bookmarkEnd w:id="101"/>
     </w:p>
     <w:p>
       <w:pPr>
@@ -20629,7 +20786,7 @@
           <w:lang w:val="en-US"/>
         </w:rPr>
       </w:pPr>
-      <w:bookmarkStart w:id="103" w:name="_Toc173068064"/>
+      <w:bookmarkStart w:id="102" w:name="_Toc173068064"/>
       <w:r>
         <w:rPr>
           <w:i w:val="0"/>
@@ -20687,7 +20844,7 @@
         </w:rPr>
         <w:t xml:space="preserve"> Database ketika ada proses autentikasi</w:t>
       </w:r>
-      <w:bookmarkEnd w:id="103"/>
+      <w:bookmarkEnd w:id="102"/>
     </w:p>
     <w:p>
       <w:pPr>
@@ -20724,6 +20881,28 @@
           <w:lang w:val="en-US"/>
         </w:rPr>
         <w:t xml:space="preserve"> data hanya akan disimpan dalam waktu 5 menit, setelah tenggang waktu tersebut, maka data akan otomatis hilang, sehingga password tidak akan lagi valid, dan mencegah adanya upaya pembobolan akun.</w:t>
+      </w:r>
+      <w:r>
+        <w:rPr>
+          <w:rFonts w:ascii="Times New Roman" w:hAnsi="Times New Roman" w:cs="Times New Roman"/>
+          <w:sz w:val="24"/>
+          <w:lang w:val="en-US"/>
+        </w:rPr>
+        <w:t xml:space="preserve"> Hal ini juga </w:t>
+      </w:r>
+      <w:r>
+        <w:rPr>
+          <w:rFonts w:ascii="Times New Roman" w:hAnsi="Times New Roman" w:cs="Times New Roman"/>
+          <w:sz w:val="24"/>
+        </w:rPr>
+        <w:t>untuk memastikan data tidak kedaluwarsa terlalu lama dan tetap relevan untuk tujuan autentikasi sementara</w:t>
+      </w:r>
+      <w:r>
+        <w:rPr>
+          <w:rFonts w:ascii="Times New Roman" w:hAnsi="Times New Roman" w:cs="Times New Roman"/>
+          <w:sz w:val="24"/>
+        </w:rPr>
+        <w:t>.</w:t>
       </w:r>
     </w:p>
     <w:p>
@@ -20791,7 +20970,7 @@
           <w:lang w:val="en-US"/>
         </w:rPr>
       </w:pPr>
-      <w:bookmarkStart w:id="104" w:name="_Toc173068065"/>
+      <w:bookmarkStart w:id="103" w:name="_Toc173068065"/>
       <w:r>
         <w:rPr>
           <w:i w:val="0"/>
@@ -20849,7 +21028,7 @@
         </w:rPr>
         <w:t xml:space="preserve"> Database setelah 5 menit dari proses autentikasi</w:t>
       </w:r>
-      <w:bookmarkEnd w:id="104"/>
+      <w:bookmarkEnd w:id="103"/>
     </w:p>
     <w:p>
       <w:pPr>
@@ -20967,25 +21146,25 @@
       <w:pPr>
         <w:pStyle w:val="Heading1"/>
       </w:pPr>
-      <w:bookmarkStart w:id="105" w:name="_Toc172709973"/>
+      <w:bookmarkStart w:id="104" w:name="_Toc172709973"/>
       <w:r>
         <w:lastRenderedPageBreak/>
         <w:t>BAB V</w:t>
       </w:r>
+      <w:bookmarkEnd w:id="104"/>
+      <w:r>
+        <w:t xml:space="preserve"> </w:t>
+      </w:r>
+    </w:p>
+    <w:p>
+      <w:pPr>
+        <w:pStyle w:val="Heading1"/>
+      </w:pPr>
+      <w:bookmarkStart w:id="105" w:name="_Toc172709974"/>
+      <w:r>
+        <w:t>KESIMPULAN</w:t>
+      </w:r>
       <w:bookmarkEnd w:id="105"/>
-      <w:r>
-        <w:t xml:space="preserve"> </w:t>
-      </w:r>
-    </w:p>
-    <w:p>
-      <w:pPr>
-        <w:pStyle w:val="Heading1"/>
-      </w:pPr>
-      <w:bookmarkStart w:id="106" w:name="_Toc172709974"/>
-      <w:r>
-        <w:t>KESIMPULAN</w:t>
-      </w:r>
-      <w:bookmarkEnd w:id="106"/>
     </w:p>
     <w:p>
       <w:pPr>
@@ -20999,11 +21178,11 @@
       <w:r>
         <w:t xml:space="preserve"> </w:t>
       </w:r>
-      <w:bookmarkStart w:id="107" w:name="_Toc172709975"/>
+      <w:bookmarkStart w:id="106" w:name="_Toc172709975"/>
       <w:r>
         <w:t>Kesimpulan Masalah</w:t>
       </w:r>
-      <w:bookmarkEnd w:id="107"/>
+      <w:bookmarkEnd w:id="106"/>
     </w:p>
     <w:p>
       <w:pPr>
@@ -21518,11 +21697,11 @@
       <w:r>
         <w:t xml:space="preserve"> </w:t>
       </w:r>
-      <w:bookmarkStart w:id="108" w:name="_Toc172709976"/>
+      <w:bookmarkStart w:id="107" w:name="_Toc172709976"/>
       <w:r>
         <w:t>Kesimpulan Metode</w:t>
       </w:r>
-      <w:bookmarkEnd w:id="108"/>
+      <w:bookmarkEnd w:id="107"/>
     </w:p>
     <w:p>
       <w:pPr>
@@ -21683,11 +21862,11 @@
       <w:r>
         <w:t xml:space="preserve"> </w:t>
       </w:r>
-      <w:bookmarkStart w:id="109" w:name="_Toc172709977"/>
+      <w:bookmarkStart w:id="108" w:name="_Toc172709977"/>
       <w:r>
         <w:t>Kesimpulan Eksperimen</w:t>
       </w:r>
-      <w:bookmarkEnd w:id="109"/>
+      <w:bookmarkEnd w:id="108"/>
     </w:p>
     <w:p>
       <w:pPr>
@@ -22386,25 +22565,25 @@
       <w:pPr>
         <w:pStyle w:val="Heading1"/>
       </w:pPr>
-      <w:bookmarkStart w:id="110" w:name="_Toc172709978"/>
+      <w:bookmarkStart w:id="109" w:name="_Toc172709978"/>
       <w:r>
         <w:lastRenderedPageBreak/>
         <w:t>BAB VI</w:t>
       </w:r>
+      <w:bookmarkEnd w:id="109"/>
+      <w:r>
+        <w:t xml:space="preserve"> </w:t>
+      </w:r>
+    </w:p>
+    <w:p>
+      <w:pPr>
+        <w:pStyle w:val="Heading1"/>
+      </w:pPr>
+      <w:bookmarkStart w:id="110" w:name="_Toc172709979"/>
+      <w:r>
+        <w:t>SARAN</w:t>
+      </w:r>
       <w:bookmarkEnd w:id="110"/>
-      <w:r>
-        <w:t xml:space="preserve"> </w:t>
-      </w:r>
-    </w:p>
-    <w:p>
-      <w:pPr>
-        <w:pStyle w:val="Heading1"/>
-      </w:pPr>
-      <w:bookmarkStart w:id="111" w:name="_Toc172709979"/>
-      <w:r>
-        <w:t>SARAN</w:t>
-      </w:r>
-      <w:bookmarkEnd w:id="111"/>
     </w:p>
     <w:p>
       <w:pPr>
@@ -23100,12 +23279,12 @@
         <w:pStyle w:val="Heading1"/>
         <w:spacing w:after="240"/>
       </w:pPr>
-      <w:bookmarkStart w:id="112" w:name="_Toc172709980"/>
+      <w:bookmarkStart w:id="111" w:name="_Toc172709980"/>
       <w:r>
         <w:lastRenderedPageBreak/>
         <w:t>DAFTAR PUSTAKA</w:t>
       </w:r>
-      <w:bookmarkEnd w:id="112"/>
+      <w:bookmarkEnd w:id="111"/>
     </w:p>
     <w:sdt>
       <w:sdtPr>
@@ -23121,7 +23300,7 @@
             <w:autoSpaceDE w:val="0"/>
             <w:autoSpaceDN w:val="0"/>
             <w:ind w:hanging="640"/>
-            <w:divId w:val="207180281"/>
+            <w:divId w:val="846024269"/>
             <w:rPr>
               <w:rFonts w:eastAsia="Times New Roman"/>
             </w:rPr>
@@ -23159,7 +23338,7 @@
             <w:autoSpaceDE w:val="0"/>
             <w:autoSpaceDN w:val="0"/>
             <w:ind w:hanging="640"/>
-            <w:divId w:val="1869563528"/>
+            <w:divId w:val="2096199439"/>
             <w:rPr>
               <w:rFonts w:eastAsia="Times New Roman"/>
             </w:rPr>
@@ -23197,7 +23376,7 @@
             <w:autoSpaceDE w:val="0"/>
             <w:autoSpaceDN w:val="0"/>
             <w:ind w:hanging="640"/>
-            <w:divId w:val="1985353221"/>
+            <w:divId w:val="765467907"/>
             <w:rPr>
               <w:rFonts w:eastAsia="Times New Roman"/>
             </w:rPr>
@@ -23235,7 +23414,7 @@
             <w:autoSpaceDE w:val="0"/>
             <w:autoSpaceDN w:val="0"/>
             <w:ind w:hanging="640"/>
-            <w:divId w:val="1338968182"/>
+            <w:divId w:val="2058772866"/>
             <w:rPr>
               <w:rFonts w:eastAsia="Times New Roman"/>
             </w:rPr>
@@ -23273,7 +23452,7 @@
             <w:autoSpaceDE w:val="0"/>
             <w:autoSpaceDN w:val="0"/>
             <w:ind w:hanging="640"/>
-            <w:divId w:val="710037488"/>
+            <w:divId w:val="1362973059"/>
             <w:rPr>
               <w:rFonts w:eastAsia="Times New Roman"/>
             </w:rPr>
@@ -23311,7 +23490,7 @@
             <w:autoSpaceDE w:val="0"/>
             <w:autoSpaceDN w:val="0"/>
             <w:ind w:hanging="640"/>
-            <w:divId w:val="1531450079"/>
+            <w:divId w:val="797839412"/>
             <w:rPr>
               <w:rFonts w:eastAsia="Times New Roman"/>
             </w:rPr>
@@ -23363,7 +23542,7 @@
             <w:autoSpaceDE w:val="0"/>
             <w:autoSpaceDN w:val="0"/>
             <w:ind w:hanging="640"/>
-            <w:divId w:val="231936114"/>
+            <w:divId w:val="429206346"/>
             <w:rPr>
               <w:rFonts w:eastAsia="Times New Roman"/>
             </w:rPr>
@@ -23387,7 +23566,7 @@
             <w:autoSpaceDE w:val="0"/>
             <w:autoSpaceDN w:val="0"/>
             <w:ind w:hanging="640"/>
-            <w:divId w:val="1846362287"/>
+            <w:divId w:val="1569723727"/>
             <w:rPr>
               <w:rFonts w:eastAsia="Times New Roman"/>
             </w:rPr>
@@ -23411,7 +23590,7 @@
             <w:autoSpaceDE w:val="0"/>
             <w:autoSpaceDN w:val="0"/>
             <w:ind w:hanging="640"/>
-            <w:divId w:val="484006945"/>
+            <w:divId w:val="100731323"/>
             <w:rPr>
               <w:rFonts w:eastAsia="Times New Roman"/>
             </w:rPr>
@@ -23435,7 +23614,7 @@
             <w:autoSpaceDE w:val="0"/>
             <w:autoSpaceDN w:val="0"/>
             <w:ind w:hanging="640"/>
-            <w:divId w:val="2134782113"/>
+            <w:divId w:val="1454594048"/>
             <w:rPr>
               <w:rFonts w:eastAsia="Times New Roman"/>
             </w:rPr>
@@ -23474,7 +23653,7 @@
             <w:autoSpaceDE w:val="0"/>
             <w:autoSpaceDN w:val="0"/>
             <w:ind w:hanging="640"/>
-            <w:divId w:val="846405714"/>
+            <w:divId w:val="613362372"/>
             <w:rPr>
               <w:rFonts w:eastAsia="Times New Roman"/>
             </w:rPr>
@@ -23512,7 +23691,7 @@
             <w:autoSpaceDE w:val="0"/>
             <w:autoSpaceDN w:val="0"/>
             <w:ind w:hanging="640"/>
-            <w:divId w:val="23482664"/>
+            <w:divId w:val="903103083"/>
             <w:rPr>
               <w:rFonts w:eastAsia="Times New Roman"/>
             </w:rPr>
@@ -23550,7 +23729,7 @@
             <w:autoSpaceDE w:val="0"/>
             <w:autoSpaceDN w:val="0"/>
             <w:ind w:hanging="640"/>
-            <w:divId w:val="266544115"/>
+            <w:divId w:val="421337131"/>
             <w:rPr>
               <w:rFonts w:eastAsia="Times New Roman"/>
             </w:rPr>
@@ -23588,7 +23767,7 @@
             <w:autoSpaceDE w:val="0"/>
             <w:autoSpaceDN w:val="0"/>
             <w:ind w:hanging="640"/>
-            <w:divId w:val="1045838388"/>
+            <w:divId w:val="1063330641"/>
             <w:rPr>
               <w:rFonts w:eastAsia="Times New Roman"/>
             </w:rPr>
@@ -23626,7 +23805,7 @@
             <w:autoSpaceDE w:val="0"/>
             <w:autoSpaceDN w:val="0"/>
             <w:ind w:hanging="640"/>
-            <w:divId w:val="1787505472"/>
+            <w:divId w:val="2019498348"/>
             <w:rPr>
               <w:rFonts w:eastAsia="Times New Roman"/>
             </w:rPr>
@@ -23664,7 +23843,7 @@
             <w:autoSpaceDE w:val="0"/>
             <w:autoSpaceDN w:val="0"/>
             <w:ind w:hanging="640"/>
-            <w:divId w:val="1078022481"/>
+            <w:divId w:val="1287811588"/>
             <w:rPr>
               <w:rFonts w:eastAsia="Times New Roman"/>
             </w:rPr>
@@ -23684,6 +23863,44 @@
           </w:r>
         </w:p>
         <w:p>
+          <w:pPr>
+            <w:autoSpaceDE w:val="0"/>
+            <w:autoSpaceDN w:val="0"/>
+            <w:ind w:hanging="640"/>
+            <w:divId w:val="953900042"/>
+            <w:rPr>
+              <w:rFonts w:eastAsia="Times New Roman"/>
+            </w:rPr>
+          </w:pPr>
+          <w:r>
+            <w:rPr>
+              <w:rFonts w:eastAsia="Times New Roman"/>
+            </w:rPr>
+            <w:t>[17]</w:t>
+          </w:r>
+          <w:r>
+            <w:rPr>
+              <w:rFonts w:eastAsia="Times New Roman"/>
+            </w:rPr>
+            <w:tab/>
+            <w:t xml:space="preserve">B. Lu, X. Zhang, Z. Ling, Y. Zhang, and Z. Lin, “A Measurement Study of Authentication Rate-Limiting Mechanisms of Modern Websites,” in </w:t>
+          </w:r>
+          <w:r>
+            <w:rPr>
+              <w:rFonts w:eastAsia="Times New Roman"/>
+              <w:i/>
+              <w:iCs/>
+            </w:rPr>
+            <w:t>Proceedings of the 34th Annual Computer Security Applications Conference</w:t>
+          </w:r>
+          <w:r>
+            <w:rPr>
+              <w:rFonts w:eastAsia="Times New Roman"/>
+            </w:rPr>
+            <w:t>, in ACSAC ’18. New York, NY, USA: Association for Computing Machinery, 2018, pp. 89–100. doi: 10.1145/3274694.3274714.</w:t>
+          </w:r>
+        </w:p>
+        <w:p>
           <w:r>
             <w:rPr>
               <w:rFonts w:eastAsia="Times New Roman"/>
@@ -23693,9 +23910,6 @@
         </w:p>
       </w:sdtContent>
     </w:sdt>
-    <w:p/>
-    <w:p/>
-    <w:p/>
     <w:p>
       <w:pPr>
         <w:tabs>
@@ -23709,6 +23923,8 @@
           <w:bCs/>
         </w:rPr>
       </w:pPr>
+      <w:bookmarkStart w:id="112" w:name="_GoBack"/>
+      <w:bookmarkEnd w:id="112"/>
       <w:r>
         <w:tab/>
       </w:r>
@@ -24938,11 +25154,11 @@
   <w:abstractNum w:abstractNumId="10" w15:restartNumberingAfterBreak="0">
     <w:nsid w:val="2DF67188"/>
     <w:multiLevelType w:val="multilevel"/>
-    <w:tmpl w:val="58C63102"/>
+    <w:tmpl w:val="99A84EB4"/>
     <w:lvl w:ilvl="0">
       <w:start w:val="1"/>
-      <w:numFmt w:val="bullet"/>
-      <w:lvlText w:val=""/>
+      <w:numFmt w:val="decimal"/>
+      <w:lvlText w:val="%1."/>
       <w:lvlJc w:val="left"/>
       <w:pPr>
         <w:tabs>
@@ -24951,7 +25167,7 @@
         <w:ind w:left="720" w:hanging="360"/>
       </w:pPr>
       <w:rPr>
-        <w:rFonts w:ascii="Symbol" w:hAnsi="Symbol" w:hint="default"/>
+        <w:rFonts w:hint="default"/>
         <w:sz w:val="20"/>
       </w:rPr>
     </w:lvl>
@@ -28810,6 +29026,7 @@
     <w:rsid w:val="009B0EB6"/>
     <w:rsid w:val="00A44D18"/>
     <w:rsid w:val="00D91334"/>
+    <w:rsid w:val="00DE761E"/>
     <w:rsid w:val="00FF2953"/>
   </w:rsids>
   <m:mathPr>
@@ -29629,7 +29846,7 @@
   </we:alternateReferences>
   <we:properties>
     <we:property name="MENDELEY_CITATIONS_STYLE" value="{&quot;id&quot;:&quot;https://www.zotero.org/styles/ieee&quot;,&quot;title&quot;:&quot;IEEE&quot;,&quot;format&quot;:&quot;numeric&quot;,&quot;defaultLocale&quot;:null,&quot;isLocaleCodeValid&quot;:true}"/>
-    <we:property name="MENDELEY_CITATIONS" value="[{&quot;citationID&quot;:&quot;MENDELEY_CITATION_adf9ebae-f55a-4a11-a145-2dec60dc591f&quot;,&quot;properties&quot;:{&quot;noteIndex&quot;:0},&quot;isEdited&quot;:false,&quot;manualOverride&quot;:{&quot;isManuallyOverridden&quot;:false,&quot;citeprocText&quot;:&quot;[1]&quot;,&quot;manualOverrideText&quot;:&quot;&quot;},&quot;citationTag&quot;:&quot;MENDELEY_CITATION_v3_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&quot;,&quot;citationItems&quot;:[{&quot;id&quot;:&quot;316e2d3d-3af5-3f1d-9264-387959c22991&quot;,&quot;itemData&quot;:{&quot;type&quot;:&quot;article-journal&quot;,&quot;id&quot;:&quot;316e2d3d-3af5-3f1d-9264-387959c22991&quot;,&quot;title&quot;:&quot;A Comparative Study of Web Application Security Parameters: Current Trends and Future Directions&quot;,&quot;author&quot;:[{&quot;family&quot;:&quot;Shahid&quot;,&quot;given&quot;:&quot;Jahanzeb&quot;,&quot;parse-names&quot;:false,&quot;dropping-particle&quot;:&quot;&quot;,&quot;non-dropping-particle&quot;:&quot;&quot;},{&quot;family&quot;:&quot;Hameed&quot;,&quot;given&quot;:&quot;Muhammad Khurram&quot;,&quot;parse-names&quot;:false,&quot;dropping-particle&quot;:&quot;&quot;,&quot;non-dropping-particle&quot;:&quot;&quot;},{&quot;family&quot;:&quot;Javed&quot;,&quot;given&quot;:&quot;Ibrahim Tariq&quot;,&quot;parse-names&quot;:false,&quot;dropping-particle&quot;:&quot;&quot;,&quot;non-dropping-particle&quot;:&quot;&quot;},{&quot;family&quot;:&quot;Qureshi&quot;,&quot;given&quot;:&quot;Kashif Naseer&quot;,&quot;parse-names&quot;:false,&quot;dropping-particle&quot;:&quot;&quot;,&quot;non-dropping-particle&quot;:&quot;&quot;},{&quot;family&quot;:&quot;Ali&quot;,&quot;given&quot;:&quot;Moazam&quot;,&quot;parse-names&quot;:false,&quot;dropping-particle&quot;:&quot;&quot;,&quot;non-dropping-particle&quot;:&quot;&quot;},{&quot;family&quot;:&quot;Crespi&quot;,&quot;given&quot;:&quot;Noel&quot;,&quot;parse-names&quot;:false,&quot;dropping-particle&quot;:&quot;&quot;,&quot;non-dropping-particle&quot;:&quot;&quot;}],&quot;container-title&quot;:&quot;Applied Sciences&quot;,&quot;DOI&quot;:&quot;10.3390/app12084077&quot;,&quot;ISSN&quot;:&quot;2076-3417&quot;,&quot;URL&quot;:&quot;https://www.mdpi.com/2076-3417/12/8/4077&quot;,&quot;issued&quot;:{&quot;date-parts&quot;:[[2022]]},&quot;abstract&quot;:&quot;The growing use of the internet has resulted in an exponential rise in the use of web applications. Businesses, industries, financial and educational institutions, and the general populace depend on web applications. This mammoth rise in their usage has also resulted in many security issues that make these web applications vulnerable, thereby affecting the confidentiality, integrity, and availability of associated information systems. It has, therefore, become necessary to find vulnerabilities in these information system resources to guarantee information security. A publicly available web application vulnerability scanner is a computer program that assesses web application security by employing automated penetration testing techniques that reduce the time, cost, and resources required for web application penetration testing and eliminates test engineers’ dependency on human knowledge. However, these security scanners possess various weaknesses of not scanning complete web applications and generating wrong test results. Moreover, intensive research has been carried out to quantitatively enumerate web application security scanners’ results to inspect their effectiveness and limitations. However, the findings show no well-defined method or criteria available for assessing their results. In this research, we have evaluated the performance of web application vulnerability scanners by testing intentionally defined vulnerable applications and the level of their respective precision and accuracy. This was achieved by classifying the analyzed tools using the most common parameters. The evaluation is based on an extracted list of vulnerabilities from OWASP (Open Web Application Security Project).&quot;,&quot;issue&quot;:&quot;8&quot;,&quot;volume&quot;:&quot;12&quot;,&quot;container-title-short&quot;:&quot;&quot;},&quot;isTemporary&quot;:false,&quot;suppress-author&quot;:false,&quot;composite&quot;:false,&quot;author-only&quot;:false}]},{&quot;citationID&quot;:&quot;MENDELEY_CITATION_bb39a6b8-b2d9-424e-9b24-9c2ee3f04cbc&quot;,&quot;properties&quot;:{&quot;noteIndex&quot;:0},&quot;isEdited&quot;:false,&quot;manualOverride&quot;:{&quot;isManuallyOverridden&quot;:false,&quot;citeprocText&quot;:&quot;[2]&quot;,&quot;manualOverrideText&quot;:&quot;&quot;},&quot;citationTag&quot;:&quot;MENDELEY_CITATION_v3_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&quot;,&quot;citationItems&quot;:[{&quot;id&quot;:&quot;8fffa582-a7a0-333e-a662-ea8a71871d71&quot;,&quot;itemData&quot;:{&quot;type&quot;:&quot;webpage&quot;,&quot;id&quot;:&quot;8fffa582-a7a0-333e-a662-ea8a71871d71&quot;,&quot;title&quot;:&quot;Cybercrime To Cost The World $10.5 Trillion Annually By 2025&quot;,&quot;accessed&quot;:{&quot;date-parts&quot;:[[2024,7,22]]},&quot;URL&quot;:&quot;https://cybersecurityventures.com/cybercrime-damage-costs-10-trillion-by-2025/&quot;,&quot;container-title-short&quot;:&quot;&quot;},&quot;isTemporary&quot;:false,&quot;suppress-author&quot;:false,&quot;composite&quot;:false,&quot;author-only&quot;:false}]},{&quot;citationID&quot;:&quot;MENDELEY_CITATION_ad038c58-22c9-4934-8ec4-4a4806030717&quot;,&quot;properties&quot;:{&quot;noteIndex&quot;:0},&quot;isEdited&quot;:false,&quot;manualOverride&quot;:{&quot;isManuallyOverridden&quot;:false,&quot;citeprocText&quot;:&quot;[3]&quot;,&quot;manualOverrideText&quot;:&quot;&quot;},&quot;citationTag&quot;:&quot;MENDELEY_CITATION_v3_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&quot;,&quot;citationItems&quot;:[{&quot;id&quot;:&quot;dcbc6956-8adc-335f-b8f0-558d9e6b9b01&quot;,&quot;itemData&quot;:{&quot;type&quot;:&quot;article-journal&quot;,&quot;id&quot;:&quot;dcbc6956-8adc-335f-b8f0-558d9e6b9b01&quot;,&quot;title&quot;:&quot;A survey on security and authentication in wireless body area networks&quot;,&quot;author&quot;:[{&quot;family&quot;:&quot;Narwal&quot;,&quot;given&quot;:&quot;Bhawna&quot;,&quot;parse-names&quot;:false,&quot;dropping-particle&quot;:&quot;&quot;,&quot;non-dropping-particle&quot;:&quot;&quot;},{&quot;family&quot;:&quot;Mohapatra&quot;,&quot;given&quot;:&quot;Amar Kumar&quot;,&quot;parse-names&quot;:false,&quot;dropping-particle&quot;:&quot;&quot;,&quot;non-dropping-particle&quot;:&quot;&quot;}],&quot;container-title&quot;:&quot;Journal of Systems Architecture&quot;,&quot;DOI&quot;:&quot;https://doi.org/10.1016/j.sysarc.2020.101883&quot;,&quot;ISSN&quot;:&quot;1383-7621&quot;,&quot;URL&quot;:&quot;https://www.sciencedirect.com/science/article/pii/S1383762120301600&quot;,&quot;issued&quot;:{&quot;date-parts&quot;:[[2021]]},&quot;page&quot;:&quot;101883&quot;,&quot;abstract&quot;:&quot;Wireless Body Area Networks (WBAN) is often envisioned as a paradigm shift from the traditional healthcare system to the modern E-Healthcare system. The patient's vitals sensed by the sensors are highly sensitive, confidential, and susceptible to various attacks from adversaries. For the WBAN being a concrete application of the healthcare system, it is paramount to ensure that the data sensed by the WBAN sensors is safe and not exposed to unauthorised entities and security threats. In light of this, strong security solutions and authentication schemes are needed for the success and large scale adoption of the WBANs. To this end, a plethora of security solutions and authentication schemes have been suggested by the researchers over the last two decades. However, the absence of a clear and cohesive study in view of security and authentication does not serve the bigger goal of providing a bird-eye view of the domain. To fulfill the objectives mentioned above, we approach in the following manner. Firstly, an extensive review of the security essentials, security threats, attackers, and attack techniques, and current existing solutions are provided with a detailed classification of security mechanisms in the WBANs. Secondly, a detailed discussion on authentication, design, and development of the authentication scheme and its classification, adversary models and security protocol verifiers is provided. Furthermore, this work outlines the applications, open research issues, recommendations for future authentication schemes and future trends for the WBANs. All in all, this survey elaborates the functionality of WBAN, its technologies, building blocks, and a much wider view of WBAN in terms of security and authentication.&quot;,&quot;volume&quot;:&quot;113&quot;,&quot;container-title-short&quot;:&quot;&quot;},&quot;isTemporary&quot;:false,&quot;suppress-author&quot;:false,&quot;composite&quot;:false,&quot;author-only&quot;:false}]},{&quot;citationID&quot;:&quot;MENDELEY_CITATION_31c364e0-c965-41df-9fde-1bb3cacfeefc&quot;,&quot;properties&quot;:{&quot;noteIndex&quot;:0},&quot;isEdited&quot;:false,&quot;manualOverride&quot;:{&quot;isManuallyOverridden&quot;:false,&quot;citeprocText&quot;:&quot;[4]&quot;,&quot;manualOverrideText&quot;:&quot;&quot;},&quot;citationTag&quot;:&quot;MENDELEY_CITATION_v3_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&quot;,&quot;citationItems&quot;:[{&quot;id&quot;:&quot;d1dc2caa-1f11-3a50-a4ea-e2c4a9107267&quot;,&quot;itemData&quot;:{&quot;type&quot;:&quot;paper-conference&quot;,&quot;id&quot;:&quot;d1dc2caa-1f11-3a50-a4ea-e2c4a9107267&quot;,&quot;title&quot;:&quot;The Single Page Application architecture when developing secure Web services&quot;,&quot;author&quot;:[{&quot;family&quot;:&quot;Kornienko&quot;,&quot;given&quot;:&quot;D&quot;,&quot;parse-names&quot;:false,&quot;dropping-particle&quot;:&quot;V&quot;,&quot;non-dropping-particle&quot;:&quot;&quot;},{&quot;family&quot;:&quot;Mishina&quot;,&quot;given&quot;:&quot;S&quot;,&quot;parse-names&quot;:false,&quot;dropping-particle&quot;:&quot;V&quot;,&quot;non-dropping-particle&quot;:&quot;&quot;},{&quot;family&quot;:&quot;Melnikov&quot;,&quot;given&quot;:&quot;M O&quot;,&quot;parse-names&quot;:false,&quot;dropping-particle&quot;:&quot;&quot;,&quot;non-dropping-particle&quot;:&quot;&quot;}],&quot;container-title&quot;:&quot;Journal of Physics: Conference Series&quot;,&quot;container-title-short&quot;:&quot;J Phys Conf Ser&quot;,&quot;issued&quot;:{&quot;date-parts&quot;:[[2021]]},&quot;page&quot;:&quot;12065&quot;,&quot;issue&quot;:&quot;1&quot;,&quot;volume&quot;:&quot;2091&quot;},&quot;isTemporary&quot;:false}]},{&quot;citationID&quot;:&quot;MENDELEY_CITATION_f08b8651-aebe-4982-9e0d-00f85bd7f576&quot;,&quot;properties&quot;:{&quot;noteIndex&quot;:0},&quot;isEdited&quot;:false,&quot;manualOverride&quot;:{&quot;isManuallyOverridden&quot;:false,&quot;citeprocText&quot;:&quot;[5]&quot;,&quot;manualOverrideText&quot;:&quot;&quot;},&quot;citationTag&quot;:&quot;MENDELEY_CITATION_v3_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&quot;,&quot;citationItems&quot;:[{&quot;id&quot;:&quot;b82ba8a9-bb3c-38e5-bb80-b6ff6821ae74&quot;,&quot;itemData&quot;:{&quot;type&quot;:&quot;article-journal&quot;,&quot;id&quot;:&quot;b82ba8a9-bb3c-38e5-bb80-b6ff6821ae74&quot;,&quot;title&quot;:&quot;A Novel User Authentication Scheme Based on QR-Code&quot;,&quot;author&quot;:[{&quot;family&quot;:&quot;Liao&quot;,&quot;given&quot;:&quot;Kuan-Chieh&quot;,&quot;parse-names&quot;:false,&quot;dropping-particle&quot;:&quot;&quot;,&quot;non-dropping-particle&quot;:&quot;&quot;},{&quot;family&quot;:&quot;Lee&quot;,&quot;given&quot;:&quot;Wei-Hsun&quot;,&quot;parse-names&quot;:false,&quot;dropping-particle&quot;:&quot;&quot;,&quot;non-dropping-particle&quot;:&quot;&quot;}],&quot;container-title&quot;:&quot;JNW&quot;,&quot;DOI&quot;:&quot;10.4304/jnw.5.8.937-941&quot;,&quot;issued&quot;:{&quot;date-parts&quot;:[[2010,7]]},&quot;page&quot;:&quot;937-941&quot;,&quot;volume&quot;:&quot;5&quot;,&quot;container-title-short&quot;:&quot;&quot;},&quot;isTemporary&quot;:false,&quot;suppress-author&quot;:false,&quot;composite&quot;:false,&quot;author-only&quot;:false}]},{&quot;citationID&quot;:&quot;MENDELEY_CITATION_5c0e1e59-daef-4914-aadc-a24cf463002a&quot;,&quot;properties&quot;:{&quot;noteIndex&quot;:0},&quot;isEdited&quot;:false,&quot;manualOverride&quot;:{&quot;isManuallyOverridden&quot;:false,&quot;citeprocText&quot;:&quot;[6]&quot;,&quot;manualOverrideText&quot;:&quot;&quot;},&quot;citationTag&quot;:&quot;MENDELEY_CITATION_v3_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&quot;,&quot;citationItems&quot;:[{&quot;id&quot;:&quot;df68ec23-4bd2-3d03-a577-39f13c9e8232&quot;,&quot;itemData&quot;:{&quot;type&quot;:&quot;article-journal&quot;,&quot;id&quot;:&quot;df68ec23-4bd2-3d03-a577-39f13c9e8232&quot;,&quot;title&quot;:&quot;TOTP Based Authentication Using QR Code For Gateway Entry System&quot;,&quot;author&quot;:[{&quot;family&quot;:&quot;Arvind&quot;,&quot;given&quot;:&quot;Abhishek&quot;,&quot;parse-names&quot;:false,&quot;dropping-particle&quot;:&quot;&quot;,&quot;non-dropping-particle&quot;:&quot;&quot;},{&quot;family&quot;:&quot;Mahajan&quot;,&quot;given&quot;:&quot;Pradyumna&quot;,&quot;parse-names&quot;:false,&quot;dropping-particle&quot;:&quot;&quot;,&quot;non-dropping-particle&quot;:&quot;&quot;},{&quot;family&quot;:&quot;Chalke&quot;,&quot;given&quot;:&quot;Rishikesh&quot;,&quot;parse-names&quot;:false,&quot;dropping-particle&quot;:&quot;&quot;,&quot;non-dropping-particle&quot;:&quot;&quot;}],&quot;container-title&quot;:&quot;International Journal of Engineering and Computer Science&quot;,&quot;DOI&quot;:&quot;10.18535/ijecs/v9i05.4481&quot;,&quot;issued&quot;:{&quot;date-parts&quot;:[[2020,7]]},&quot;page&quot;:&quot;25023-25028&quot;,&quot;volume&quot;:&quot;9&quot;,&quot;container-title-short&quot;:&quot;&quot;},&quot;isTemporary&quot;:false,&quot;suppress-author&quot;:false,&quot;composite&quot;:false,&quot;author-only&quot;:false}]},{&quot;citationID&quot;:&quot;MENDELEY_CITATION_35887b86-bf9d-4998-a552-ccd5c4ebc8cb&quot;,&quot;properties&quot;:{&quot;noteIndex&quot;:0},&quot;isEdited&quot;:false,&quot;manualOverride&quot;:{&quot;isManuallyOverridden&quot;:false,&quot;citeprocText&quot;:&quot;[7], [8]&quot;,&quot;manualOverrideText&quot;:&quot;&quot;},&quot;citationTag&quot;:&quot;MENDELEY_CITATION_v3_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&quot;,&quot;citationItems&quot;:[{&quot;id&quot;:&quot;aebbf33e-14e6-332b-b2ec-110afc14fba9&quot;,&quot;itemData&quot;:{&quot;type&quot;:&quot;paper-conference&quot;,&quot;id&quot;:&quot;aebbf33e-14e6-332b-b2ec-110afc14fba9&quot;,&quot;title&quot;:&quot;Breaking and Fixing Mobile App Authentication with OAuth2.0-based Protocols&quot;,&quot;author&quot;:[{&quot;family&quot;:&quot;Yang&quot;,&quot;given&quot;:&quot;Ronghai&quot;,&quot;parse-names&quot;:false,&quot;dropping-particle&quot;:&quot;&quot;,&quot;non-dropping-particle&quot;:&quot;&quot;},{&quot;family&quot;:&quot;Lau&quot;,&quot;given&quot;:&quot;Wing&quot;,&quot;parse-names&quot;:false,&quot;dropping-particle&quot;:&quot;&quot;,&quot;non-dropping-particle&quot;:&quot;&quot;},{&quot;family&quot;:&quot;Shi&quot;,&quot;given&quot;:&quot;Shangcheng&quot;,&quot;parse-names&quot;:false,&quot;dropping-particle&quot;:&quot;&quot;,&quot;non-dropping-particle&quot;:&quot;&quot;}],&quot;DOI&quot;:&quot;10.1007/978-3-319-61204-1_16&quot;,&quot;ISBN&quot;:&quot;978-3-319-61203-4&quot;,&quot;issued&quot;:{&quot;date-parts&quot;:[[2017,7]]},&quot;page&quot;:&quot;313-335&quot;,&quot;container-title-short&quot;:&quot;&quot;},&quot;isTemporary&quot;:false},{&quot;id&quot;:&quot;4861a64e-0bae-3990-a72c-118008563374&quot;,&quot;itemData&quot;:{&quot;type&quot;:&quot;chapter&quot;,&quot;id&quot;:&quot;4861a64e-0bae-3990-a72c-118008563374&quot;,&quot;title&quot;:&quot;Authentication for Web Services via OAuth&quot;,&quot;author&quot;:[{&quot;family&quot;:&quot;Nolan&quot;,&quot;given&quot;:&quot;Deborah&quot;,&quot;parse-names&quot;:false,&quot;dropping-particle&quot;:&quot;&quot;,&quot;non-dropping-particle&quot;:&quot;&quot;},{&quot;family&quot;:&quot;Temple Lang&quot;,&quot;given&quot;:&quot;Duncan&quot;,&quot;parse-names&quot;:false,&quot;dropping-particle&quot;:&quot;&quot;,&quot;non-dropping-particle&quot;:&quot;&quot;}],&quot;DOI&quot;:&quot;10.1007/978-1-4614-7900-0_13&quot;,&quot;ISBN&quot;:&quot;978-1-4614-7899-7&quot;,&quot;issued&quot;:{&quot;date-parts&quot;:[[2014,7]]},&quot;page&quot;:&quot;441-461&quot;,&quot;container-title-short&quot;:&quot;&quot;},&quot;isTemporary&quot;:false}]},{&quot;citationID&quot;:&quot;MENDELEY_CITATION_090495fa-d88e-4f29-b074-97b897b34676&quot;,&quot;properties&quot;:{&quot;noteIndex&quot;:0},&quot;isEdited&quot;:false,&quot;manualOverride&quot;:{&quot;isManuallyOverridden&quot;:false,&quot;citeprocText&quot;:&quot;[9]&quot;,&quot;manualOverrideText&quot;:&quot;&quot;},&quot;citationTag&quot;:&quot;MENDELEY_CITATION_v3_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&quot;,&quot;citationItems&quot;:[{&quot;id&quot;:&quot;23a4f0e9-fc2d-3e33-a0da-ac850dc5110b&quot;,&quot;itemData&quot;:{&quot;type&quot;:&quot;article-journal&quot;,&quot;id&quot;:&quot;23a4f0e9-fc2d-3e33-a0da-ac850dc5110b&quot;,&quot;title&quot;:&quot;A Study on Authentication System Using QR Code for Mobile Cloud Computing Environment&quot;,&quot;author&quot;:[{&quot;family&quot;:&quot;Oh&quot;,&quot;given&quot;:&quot;Dong-Sik&quot;,&quot;parse-names&quot;:false,&quot;dropping-particle&quot;:&quot;&quot;,&quot;non-dropping-particle&quot;:&quot;&quot;},{&quot;family&quot;:&quot;Kim&quot;,&quot;given&quot;:&quot;Bong-Han&quot;,&quot;parse-names&quot;:false,&quot;dropping-particle&quot;:&quot;&quot;,&quot;non-dropping-particle&quot;:&quot;&quot;},{&quot;family&quot;:&quot;Lee&quot;,&quot;given&quot;:&quot;Jae-Kwang&quot;,&quot;parse-names&quot;:false,&quot;dropping-particle&quot;:&quot;&quot;,&quot;non-dropping-particle&quot;:&quot;&quot;}],&quot;DOI&quot;:&quot;10.1007/978-3-642-22333-4_65&quot;,&quot;ISBN&quot;:&quot;978-3-642-22332-7&quot;,&quot;issued&quot;:{&quot;date-parts&quot;:[[2011,7]]},&quot;volume&quot;:&quot;184&quot;,&quot;container-title-short&quot;:&quot;&quot;},&quot;isTemporary&quot;:false,&quot;suppress-author&quot;:false,&quot;composite&quot;:false,&quot;author-only&quot;:false}]},{&quot;citationID&quot;:&quot;MENDELEY_CITATION_b90c93aa-da5d-480c-99f2-851df3d90123&quot;,&quot;properties&quot;:{&quot;noteIndex&quot;:0},&quot;isEdited&quot;:false,&quot;manualOverride&quot;:{&quot;isManuallyOverridden&quot;:false,&quot;citeprocText&quot;:&quot;[10]&quot;,&quot;manualOverrideText&quot;:&quot;&quot;},&quot;citationTag&quot;:&quot;MENDELEY_CITATION_v3_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&quot;,&quot;citationItems&quot;:[{&quot;id&quot;:&quot;6eae2ba0-7b32-3a78-b3ec-1aa27b5fc5ae&quot;,&quot;itemData&quot;:{&quot;type&quot;:&quot;paper-conference&quot;,&quot;id&quot;:&quot;6eae2ba0-7b32-3a78-b3ec-1aa27b5fc5ae&quot;,&quot;title&quot;:&quot;Secure Authentication Using One Time Contextual QR Code&quot;,&quot;author&quot;:[{&quot;family&quot;:&quot;Mahansaria&quot;,&quot;given&quot;:&quot;Divyans&quot;,&quot;parse-names&quot;:false,&quot;dropping-particle&quot;:&quot;&quot;,&quot;non-dropping-particle&quot;:&quot;&quot;},{&quot;family&quot;:&quot;Roy&quot;,&quot;given&quot;:&quot;Uttam Kumar&quot;,&quot;parse-names&quot;:false,&quot;dropping-particle&quot;:&quot;&quot;,&quot;non-dropping-particle&quot;:&quot;&quot;}],&quot;container-title&quot;:&quot;International Symposium on Security in Computing and Communications&quot;,&quot;URL&quot;:&quot;https://api.semanticscholar.org/CorpusID:219008525&quot;,&quot;issued&quot;:{&quot;date-parts&quot;:[[2019]]},&quot;container-title-short&quot;:&quot;&quot;},&quot;isTemporary&quot;:false,&quot;suppress-author&quot;:false,&quot;composite&quot;:false,&quot;author-only&quot;:false}]},{&quot;citationID&quot;:&quot;MENDELEY_CITATION_3de59a1c-e235-4955-b8cf-dfa382363ca7&quot;,&quot;properties&quot;:{&quot;noteIndex&quot;:0},&quot;isEdited&quot;:false,&quot;manualOverride&quot;:{&quot;isManuallyOverridden&quot;:false,&quot;citeprocText&quot;:&quot;[11]&quot;,&quot;manualOverrideText&quot;:&quot;&quot;},&quot;citationTag&quot;:&quot;MENDELEY_CITATION_v3_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&quot;,&quot;citationItems&quot;:[{&quot;id&quot;:&quot;526a03d5-4f60-3543-8c8c-588f61f0da17&quot;,&quot;itemData&quot;:{&quot;type&quot;:&quot;article-journal&quot;,&quot;id&quot;:&quot;526a03d5-4f60-3543-8c8c-588f61f0da17&quot;,&quot;title&quot;:&quot;WhatsApp Use in a Higher Education Learning Environment: Perspective of Students of a Malaysian Private University on Academic Performance and Team Effectiveness&quot;,&quot;author&quot;:[{&quot;family&quot;:&quot;Lee&quot;,&quot;given&quot;:&quot;Cheng Ean (Catherine)&quot;,&quot;parse-names&quot;:false,&quot;dropping-particle&quot;:&quot;&quot;,&quot;non-dropping-particle&quot;:&quot;&quot;},{&quot;family&quot;:&quot;Chern&quot;,&quot;given&quot;:&quot;Huei Huei&quot;,&quot;parse-names&quot;:false,&quot;dropping-particle&quot;:&quot;&quot;,&quot;non-dropping-particle&quot;:&quot;&quot;},{&quot;family&quot;:&quot;Azmir&quot;,&quot;given&quot;:&quot;Dzafran Adris&quot;,&quot;parse-names&quot;:false,&quot;dropping-particle&quot;:&quot;&quot;,&quot;non-dropping-particle&quot;:&quot;&quot;}],&quot;container-title&quot;:&quot;Education Sciences&quot;,&quot;container-title-short&quot;:&quot;Educ Sci (Basel)&quot;,&quot;DOI&quot;:&quot;10.3390/educsci13030244&quot;,&quot;ISSN&quot;:&quot;2227-7102&quot;,&quot;URL&quot;:&quot;https://www.mdpi.com/2227-7102/13/3/244&quot;,&quot;issued&quot;:{&quot;date-parts&quot;:[[2023]]},&quot;abstract&quot;:&quot;The mobile instant messaging application, WhatsApp Messenger (WhatsApp), has become a popular form of communication among adolescents, especially university students, and it has increasingly been used as a tool in collaborative learning in higher education. The use of WhatsApp for education to facilitate ubiquitous learning has been practised worldwide due to its popularity and potential to support teaching and learning processes derived from the diffusion of mobile technology and empowered by the use of smartphones. This study investigates the impact of the use of WhatsApp in a higher education learning environment on students’ perceived academic performance and team effectiveness. A convergent parallel mixed-methods research design was adopted with data collected through a self-administered online survey and two focus group interviews with students of a private university in the Sunway City, Malaysia. The findings of this study present insights into the popularity of WhatsApp among university students and that students use it for social and educational purposes due to its perceived ease of use and usefulness in enhancing academic performance and team effectiveness. Although WhatsApp is recognised as a rich and powerful collaborative tool for students with a positive impact on academic performance, it has a limited impact on the cohesion and openness of team effectiveness.&quot;,&quot;issue&quot;:&quot;3&quot;,&quot;volume&quot;:&quot;13&quot;},&quot;isTemporary&quot;:false}]},{&quot;citationID&quot;:&quot;MENDELEY_CITATION_e1291bd9-2192-4d1f-8fe6-2f417a9ed5b6&quot;,&quot;properties&quot;:{&quot;noteIndex&quot;:0},&quot;isEdited&quot;:false,&quot;manualOverride&quot;:{&quot;isManuallyOverridden&quot;:false,&quot;citeprocText&quot;:&quot;[12]&quot;,&quot;manualOverrideText&quot;:&quot;&quot;},&quot;citationTag&quot;:&quot;MENDELEY_CITATION_v3_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&quot;,&quot;citationItems&quot;:[{&quot;id&quot;:&quot;2d330be0-150f-3672-9e98-ea71592dc42a&quot;,&quot;itemData&quot;:{&quot;type&quot;:&quot;book&quot;,&quot;id&quot;:&quot;2d330be0-150f-3672-9e98-ea71592dc42a&quot;,&quot;title&quot;:&quot;Theory and Practice of Cryptography and Network Security Protocols and Technologies&quot;,&quot;author&quot;:[{&quot;family&quot;:&quot;Sen&quot;,&quot;given&quot;:&quot;Jaydip&quot;,&quot;parse-names&quot;:false,&quot;dropping-particle&quot;:&quot;&quot;,&quot;non-dropping-particle&quot;:&quot;&quot;}],&quot;DOI&quot;:&quot;10.5772/56823&quot;,&quot;URL&quot;:&quot;https://doi.org/10.5772/56823&quot;,&quot;issued&quot;:{&quot;date-parts&quot;:[[2013,7]]},&quot;publisher-place&quot;:&quot;Rijeka&quot;,&quot;publisher&quot;:&quot;IntechOpen&quot;,&quot;container-title-short&quot;:&quot;&quot;},&quot;isTemporary&quot;:false,&quot;suppress-author&quot;:false,&quot;composite&quot;:false,&quot;author-only&quot;:false}]},{&quot;citationID&quot;:&quot;MENDELEY_CITATION_3bddd105-02f0-4b09-987a-12b03da029cd&quot;,&quot;properties&quot;:{&quot;noteIndex&quot;:0},&quot;isEdited&quot;:false,&quot;manualOverride&quot;:{&quot;isManuallyOverridden&quot;:false,&quot;citeprocText&quot;:&quot;[13]&quot;,&quot;manualOverrideText&quot;:&quot;&quot;},&quot;citationTag&quot;:&quot;MENDELEY_CITATION_v3_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&quot;,&quot;citationItems&quot;:[{&quot;id&quot;:&quot;368524fe-399c-3291-b35d-09b741dc0958&quot;,&quot;itemData&quot;:{&quot;type&quot;:&quot;article-journal&quot;,&quot;id&quot;:&quot;368524fe-399c-3291-b35d-09b741dc0958&quot;,&quot;title&quot;:&quot;A Comprehensive Formal Security Analysis of OAuth 2.0&quot;,&quot;author&quot;:[{&quot;family&quot;:&quot;Fett&quot;,&quot;given&quot;:&quot;Daniel&quot;,&quot;parse-names&quot;:false,&quot;dropping-particle&quot;:&quot;&quot;,&quot;non-dropping-particle&quot;:&quot;&quot;},{&quot;family&quot;:&quot;Küsters&quot;,&quot;given&quot;:&quot;Ralf&quot;,&quot;parse-names&quot;:false,&quot;dropping-particle&quot;:&quot;&quot;,&quot;non-dropping-particle&quot;:&quot;&quot;},{&quot;family&quot;:&quot;Schmitz&quot;,&quot;given&quot;:&quot;Guido&quot;,&quot;parse-names&quot;:false,&quot;dropping-particle&quot;:&quot;&quot;,&quot;non-dropping-particle&quot;:&quot;&quot;}],&quot;container-title&quot;:&quot;CoRR&quot;,&quot;URL&quot;:&quot;http://arxiv.org/abs/1601.01229&quot;,&quot;issued&quot;:{&quot;date-parts&quot;:[[2016]]},&quot;volume&quot;:&quot;abs/1601.01229&quot;,&quot;container-title-short&quot;:&quot;&quot;},&quot;isTemporary&quot;:false,&quot;suppress-author&quot;:false,&quot;composite&quot;:false,&quot;author-only&quot;:false}]},{&quot;citationID&quot;:&quot;MENDELEY_CITATION_0388dab2-de09-43c9-ab1a-72bcbfeee93d&quot;,&quot;properties&quot;:{&quot;noteIndex&quot;:0},&quot;isEdited&quot;:false,&quot;manualOverride&quot;:{&quot;isManuallyOverridden&quot;:false,&quot;citeprocText&quot;:&quot;[5]&quot;,&quot;manualOverrideText&quot;:&quot;&quot;},&quot;citationTag&quot;:&quot;MENDELEY_CITATION_v3_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&quot;,&quot;citationItems&quot;:[{&quot;id&quot;:&quot;b82ba8a9-bb3c-38e5-bb80-b6ff6821ae74&quot;,&quot;itemData&quot;:{&quot;type&quot;:&quot;article-journal&quot;,&quot;id&quot;:&quot;b82ba8a9-bb3c-38e5-bb80-b6ff6821ae74&quot;,&quot;title&quot;:&quot;A Novel User Authentication Scheme Based on QR-Code&quot;,&quot;author&quot;:[{&quot;family&quot;:&quot;Liao&quot;,&quot;given&quot;:&quot;Kuan-Chieh&quot;,&quot;parse-names&quot;:false,&quot;dropping-particle&quot;:&quot;&quot;,&quot;non-dropping-particle&quot;:&quot;&quot;},{&quot;family&quot;:&quot;Lee&quot;,&quot;given&quot;:&quot;Wei-Hsun&quot;,&quot;parse-names&quot;:false,&quot;dropping-particle&quot;:&quot;&quot;,&quot;non-dropping-particle&quot;:&quot;&quot;}],&quot;container-title&quot;:&quot;JNW&quot;,&quot;DOI&quot;:&quot;10.4304/jnw.5.8.937-941&quot;,&quot;issued&quot;:{&quot;date-parts&quot;:[[2010,7]]},&quot;page&quot;:&quot;937-941&quot;,&quot;volume&quot;:&quot;5&quot;,&quot;container-title-short&quot;:&quot;&quot;},&quot;isTemporary&quot;:false,&quot;suppress-author&quot;:false,&quot;composite&quot;:false,&quot;author-only&quot;:false}]},{&quot;citationID&quot;:&quot;MENDELEY_CITATION_cea64d8f-3418-4df8-a4bb-c3c86e227616&quot;,&quot;properties&quot;:{&quot;noteIndex&quot;:0},&quot;isEdited&quot;:false,&quot;manualOverride&quot;:{&quot;isManuallyOverridden&quot;:false,&quot;citeprocText&quot;:&quot;[6]&quot;,&quot;manualOverrideText&quot;:&quot;&quot;},&quot;citationTag&quot;:&quot;MENDELEY_CITATION_v3_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&quot;,&quot;citationItems&quot;:[{&quot;id&quot;:&quot;df68ec23-4bd2-3d03-a577-39f13c9e8232&quot;,&quot;itemData&quot;:{&quot;type&quot;:&quot;article-journal&quot;,&quot;id&quot;:&quot;df68ec23-4bd2-3d03-a577-39f13c9e8232&quot;,&quot;title&quot;:&quot;TOTP Based Authentication Using QR Code For Gateway Entry System&quot;,&quot;author&quot;:[{&quot;family&quot;:&quot;Arvind&quot;,&quot;given&quot;:&quot;Abhishek&quot;,&quot;parse-names&quot;:false,&quot;dropping-particle&quot;:&quot;&quot;,&quot;non-dropping-particle&quot;:&quot;&quot;},{&quot;family&quot;:&quot;Mahajan&quot;,&quot;given&quot;:&quot;Pradyumna&quot;,&quot;parse-names&quot;:false,&quot;dropping-particle&quot;:&quot;&quot;,&quot;non-dropping-particle&quot;:&quot;&quot;},{&quot;family&quot;:&quot;Chalke&quot;,&quot;given&quot;:&quot;Rishikesh&quot;,&quot;parse-names&quot;:false,&quot;dropping-particle&quot;:&quot;&quot;,&quot;non-dropping-particle&quot;:&quot;&quot;}],&quot;container-title&quot;:&quot;International Journal of Engineering and Computer Science&quot;,&quot;DOI&quot;:&quot;10.18535/ijecs/v9i05.4481&quot;,&quot;issued&quot;:{&quot;date-parts&quot;:[[2020,7]]},&quot;page&quot;:&quot;25023-25028&quot;,&quot;volume&quot;:&quot;9&quot;,&quot;container-title-short&quot;:&quot;&quot;},&quot;isTemporary&quot;:false,&quot;suppress-author&quot;:false,&quot;composite&quot;:false,&quot;author-only&quot;:false}]},{&quot;citationID&quot;:&quot;MENDELEY_CITATION_7d97aed3-b12b-422c-871b-eb483d6c477e&quot;,&quot;properties&quot;:{&quot;noteIndex&quot;:0},&quot;isEdited&quot;:false,&quot;manualOverride&quot;:{&quot;isManuallyOverridden&quot;:false,&quot;citeprocText&quot;:&quot;[14]&quot;,&quot;manualOverrideText&quot;:&quot;&quot;},&quot;citationTag&quot;:&quot;MENDELEY_CITATION_v3_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&quot;,&quot;citationItems&quot;:[{&quot;id&quot;:&quot;759f5a84-9062-327e-bb5c-18417b764198&quot;,&quot;itemData&quot;:{&quot;type&quot;:&quot;paper-conference&quot;,&quot;id&quot;:&quot;759f5a84-9062-327e-bb5c-18417b764198&quot;,&quot;title&quot;:&quot;A One-Time Password Scheme with QR-Code Based on Mobile Phone&quot;,&quot;author&quot;:[{&quot;family&quot;:&quot;Liao&quot;,&quot;given&quot;:&quot;Kuan-Chieh&quot;,&quot;parse-names&quot;:false,&quot;dropping-particle&quot;:&quot;&quot;,&quot;non-dropping-particle&quot;:&quot;&quot;},{&quot;family&quot;:&quot;Lee&quot;,&quot;given&quot;:&quot;Wei-Hsun&quot;,&quot;parse-names&quot;:false,&quot;dropping-particle&quot;:&quot;&quot;,&quot;non-dropping-particle&quot;:&quot;&quot;},{&quot;family&quot;:&quot;Sung&quot;,&quot;given&quot;:&quot;Min-Hsuan&quot;,&quot;parse-names&quot;:false,&quot;dropping-particle&quot;:&quot;&quot;,&quot;non-dropping-particle&quot;:&quot;&quot;},{&quot;family&quot;:&quot;Lin&quot;,&quot;given&quot;:&quot;Ting-Ching&quot;,&quot;parse-names&quot;:false,&quot;dropping-particle&quot;:&quot;&quot;,&quot;non-dropping-particle&quot;:&quot;&quot;}],&quot;container-title&quot;:&quot;2009 Fifth International Joint Conference on INC, IMS and IDC&quot;,&quot;DOI&quot;:&quot;10.1109/NCM.2009.324&quot;,&quot;issued&quot;:{&quot;date-parts&quot;:[[2009]]},&quot;page&quot;:&quot;2069-2071&quot;,&quot;container-title-short&quot;:&quot;&quot;},&quot;isTemporary&quot;:false,&quot;suppress-author&quot;:false,&quot;composite&quot;:false,&quot;author-only&quot;:false}]},{&quot;citationID&quot;:&quot;MENDELEY_CITATION_2bd159ac-d984-4a0d-9dee-95c0684cd5f8&quot;,&quot;properties&quot;:{&quot;noteIndex&quot;:0},&quot;isEdited&quot;:false,&quot;manualOverride&quot;:{&quot;isManuallyOverridden&quot;:false,&quot;citeprocText&quot;:&quot;[8]&quot;,&quot;manualOverrideText&quot;:&quot;&quot;},&quot;citationTag&quot;:&quot;MENDELEY_CITATION_v3_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&quot;,&quot;citationItems&quot;:[{&quot;id&quot;:&quot;4861a64e-0bae-3990-a72c-118008563374&quot;,&quot;itemData&quot;:{&quot;type&quot;:&quot;chapter&quot;,&quot;id&quot;:&quot;4861a64e-0bae-3990-a72c-118008563374&quot;,&quot;title&quot;:&quot;Authentication for Web Services via OAuth&quot;,&quot;author&quot;:[{&quot;family&quot;:&quot;Nolan&quot;,&quot;given&quot;:&quot;Deborah&quot;,&quot;parse-names&quot;:false,&quot;dropping-particle&quot;:&quot;&quot;,&quot;non-dropping-particle&quot;:&quot;&quot;},{&quot;family&quot;:&quot;Temple Lang&quot;,&quot;given&quot;:&quot;Duncan&quot;,&quot;parse-names&quot;:false,&quot;dropping-particle&quot;:&quot;&quot;,&quot;non-dropping-particle&quot;:&quot;&quot;}],&quot;DOI&quot;:&quot;10.1007/978-1-4614-7900-0_13&quot;,&quot;ISBN&quot;:&quot;978-1-4614-7899-7&quot;,&quot;issued&quot;:{&quot;date-parts&quot;:[[2014,7]]},&quot;page&quot;:&quot;441-461&quot;,&quot;container-title-short&quot;:&quot;&quot;},&quot;isTemporary&quot;:false,&quot;suppress-author&quot;:false,&quot;composite&quot;:false,&quot;author-only&quot;:false}]},{&quot;citationID&quot;:&quot;MENDELEY_CITATION_d01dd400-2b9c-45b1-8d39-778dc2442a92&quot;,&quot;properties&quot;:{&quot;noteIndex&quot;:0},&quot;isEdited&quot;:false,&quot;manualOverride&quot;:{&quot;isManuallyOverridden&quot;:false,&quot;citeprocText&quot;:&quot;[7]&quot;,&quot;manualOverrideText&quot;:&quot;&quot;},&quot;citationTag&quot;:&quot;MENDELEY_CITATION_v3_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&quot;,&quot;citationItems&quot;:[{&quot;id&quot;:&quot;aebbf33e-14e6-332b-b2ec-110afc14fba9&quot;,&quot;itemData&quot;:{&quot;type&quot;:&quot;paper-conference&quot;,&quot;id&quot;:&quot;aebbf33e-14e6-332b-b2ec-110afc14fba9&quot;,&quot;title&quot;:&quot;Breaking and Fixing Mobile App Authentication with OAuth2.0-based Protocols&quot;,&quot;author&quot;:[{&quot;family&quot;:&quot;Yang&quot;,&quot;given&quot;:&quot;Ronghai&quot;,&quot;parse-names&quot;:false,&quot;dropping-particle&quot;:&quot;&quot;,&quot;non-dropping-particle&quot;:&quot;&quot;},{&quot;family&quot;:&quot;Lau&quot;,&quot;given&quot;:&quot;Wing&quot;,&quot;parse-names&quot;:false,&quot;dropping-particle&quot;:&quot;&quot;,&quot;non-dropping-particle&quot;:&quot;&quot;},{&quot;family&quot;:&quot;Shi&quot;,&quot;given&quot;:&quot;Shangcheng&quot;,&quot;parse-names&quot;:false,&quot;dropping-particle&quot;:&quot;&quot;,&quot;non-dropping-particle&quot;:&quot;&quot;}],&quot;DOI&quot;:&quot;10.1007/978-3-319-61204-1_16&quot;,&quot;ISBN&quot;:&quot;978-3-319-61203-4&quot;,&quot;issued&quot;:{&quot;date-parts&quot;:[[2017,7]]},&quot;page&quot;:&quot;313-335&quot;,&quot;container-title-short&quot;:&quot;&quot;},&quot;isTemporary&quot;:false,&quot;suppress-author&quot;:false,&quot;composite&quot;:false,&quot;author-only&quot;:false}]},{&quot;citationID&quot;:&quot;MENDELEY_CITATION_58680101-7ee1-4511-be68-30e8389a2a2b&quot;,&quot;properties&quot;:{&quot;noteIndex&quot;:0},&quot;isEdited&quot;:false,&quot;manualOverride&quot;:{&quot;isManuallyOverridden&quot;:false,&quot;citeprocText&quot;:&quot;[9]&quot;,&quot;manualOverrideText&quot;:&quot;&quot;},&quot;citationTag&quot;:&quot;MENDELEY_CITATION_v3_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&quot;,&quot;citationItems&quot;:[{&quot;id&quot;:&quot;23a4f0e9-fc2d-3e33-a0da-ac850dc5110b&quot;,&quot;itemData&quot;:{&quot;type&quot;:&quot;article-journal&quot;,&quot;id&quot;:&quot;23a4f0e9-fc2d-3e33-a0da-ac850dc5110b&quot;,&quot;title&quot;:&quot;A Study on Authentication System Using QR Code for Mobile Cloud Computing Environment&quot;,&quot;author&quot;:[{&quot;family&quot;:&quot;Oh&quot;,&quot;given&quot;:&quot;Dong-Sik&quot;,&quot;parse-names&quot;:false,&quot;dropping-particle&quot;:&quot;&quot;,&quot;non-dropping-particle&quot;:&quot;&quot;},{&quot;family&quot;:&quot;Kim&quot;,&quot;given&quot;:&quot;Bong-Han&quot;,&quot;parse-names&quot;:false,&quot;dropping-particle&quot;:&quot;&quot;,&quot;non-dropping-particle&quot;:&quot;&quot;},{&quot;family&quot;:&quot;Lee&quot;,&quot;given&quot;:&quot;Jae-Kwang&quot;,&quot;parse-names&quot;:false,&quot;dropping-particle&quot;:&quot;&quot;,&quot;non-dropping-particle&quot;:&quot;&quot;}],&quot;DOI&quot;:&quot;10.1007/978-3-642-22333-4_65&quot;,&quot;ISBN&quot;:&quot;978-3-642-22332-7&quot;,&quot;issued&quot;:{&quot;date-parts&quot;:[[2011,7]]},&quot;volume&quot;:&quot;184&quot;,&quot;container-title-short&quot;:&quot;&quot;},&quot;isTemporary&quot;:false,&quot;suppress-author&quot;:false,&quot;composite&quot;:false,&quot;author-only&quot;:false}]},{&quot;citationID&quot;:&quot;MENDELEY_CITATION_5a2e5d3b-cd6a-43d7-a571-12ead54b6b68&quot;,&quot;properties&quot;:{&quot;noteIndex&quot;:0},&quot;isEdited&quot;:false,&quot;manualOverride&quot;:{&quot;isManuallyOverridden&quot;:false,&quot;citeprocText&quot;:&quot;[10]&quot;,&quot;manualOverrideText&quot;:&quot;&quot;},&quot;citationTag&quot;:&quot;MENDELEY_CITATION_v3_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&quot;,&quot;citationItems&quot;:[{&quot;id&quot;:&quot;6eae2ba0-7b32-3a78-b3ec-1aa27b5fc5ae&quot;,&quot;itemData&quot;:{&quot;type&quot;:&quot;paper-conference&quot;,&quot;id&quot;:&quot;6eae2ba0-7b32-3a78-b3ec-1aa27b5fc5ae&quot;,&quot;title&quot;:&quot;Secure Authentication Using One Time Contextual QR Code&quot;,&quot;author&quot;:[{&quot;family&quot;:&quot;Mahansaria&quot;,&quot;given&quot;:&quot;Divyans&quot;,&quot;parse-names&quot;:false,&quot;dropping-particle&quot;:&quot;&quot;,&quot;non-dropping-particle&quot;:&quot;&quot;},{&quot;family&quot;:&quot;Roy&quot;,&quot;given&quot;:&quot;Uttam Kumar&quot;,&quot;parse-names&quot;:false,&quot;dropping-particle&quot;:&quot;&quot;,&quot;non-dropping-particle&quot;:&quot;&quot;}],&quot;container-title&quot;:&quot;International Symposium on Security in Computing and Communications&quot;,&quot;URL&quot;:&quot;https://api.semanticscholar.org/CorpusID:219008525&quot;,&quot;issued&quot;:{&quot;date-parts&quot;:[[2019]]},&quot;container-title-short&quot;:&quot;&quot;},&quot;isTemporary&quot;:false,&quot;suppress-author&quot;:false,&quot;composite&quot;:false,&quot;author-only&quot;:false}]},{&quot;citationID&quot;:&quot;MENDELEY_CITATION_93db5e09-1bc0-4fc1-b6e1-24fee671d9a2&quot;,&quot;properties&quot;:{&quot;noteIndex&quot;:0},&quot;isEdited&quot;:false,&quot;manualOverride&quot;:{&quot;isManuallyOverridden&quot;:false,&quot;citeprocText&quot;:&quot;[15]&quot;,&quot;manualOverrideText&quot;:&quot;&quot;},&quot;citationItems&quot;:[{&quot;id&quot;:&quot;b2a40c54-9999-3aea-8b0a-2ac372e42804&quot;,&quot;itemData&quot;:{&quot;type&quot;:&quot;paper-conference&quot;,&quot;id&quot;:&quot;b2a40c54-9999-3aea-8b0a-2ac372e42804&quot;,&quot;title&quot;:&quot;An Efficient Brute Force Attack Handling Techniques for Server Virtualization&quot;,&quot;author&quot;:[{&quot;family&quot;:&quot;Grover&quot;,&quot;given&quot;:&quot;Varsha&quot;,&quot;parse-names&quot;:false,&quot;dropping-particle&quot;:&quot;&quot;,&quot;non-dropping-particle&quot;:&quot;&quot;},{&quot;family&quot;:&quot;others&quot;,&quot;given&quot;:&quot;&quot;,&quot;parse-names&quot;:false,&quot;dropping-particle&quot;:&quot;&quot;,&quot;non-dropping-particle&quot;:&quot;&quot;}],&quot;container-title&quot;:&quot;Proceedings of the International Conference on Innovative Computing &amp; Communications (ICICC)&quot;,&quot;issued&quot;:{&quot;date-parts&quot;:[[2020]]},&quot;container-title-short&quot;:&quot;&quot;},&quot;isTemporary&quot;:false,&quot;suppress-author&quot;:false,&quot;composite&quot;:false,&quot;author-only&quot;:false}],&quot;citationTag&quot;:&quot;MENDELEY_CITATION_v3_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&quot;},{&quot;citationID&quot;:&quot;MENDELEY_CITATION_bd8efa17-662c-4897-8ad1-907d8592a6ab&quot;,&quot;properties&quot;:{&quot;noteIndex&quot;:0},&quot;isEdited&quot;:false,&quot;manualOverride&quot;:{&quot;isManuallyOverridden&quot;:false,&quot;citeprocText&quot;:&quot;[16]&quot;,&quot;manualOverrideText&quot;:&quot;&quot;},&quot;citationItems&quot;:[{&quot;id&quot;:&quot;23825889-43c2-3c05-bb01-1543bcc9c5c6&quot;,&quot;itemData&quot;:{&quot;type&quot;:&quot;article-journal&quot;,&quot;id&quot;:&quot;23825889-43c2-3c05-bb01-1543bcc9c5c6&quot;,&quot;title&quot;:&quot;AN APPROACH FOR DETECTING PASSWORD PATTERN IN DICTIONARY ATTACK&quot;,&quot;author&quot;:[{&quot;family&quot;:&quot;Gautam&quot;,&quot;given&quot;:&quot;TANVI&quot;,&quot;parse-names&quot;:false,&quot;dropping-particle&quot;:&quot;&quot;,&quot;non-dropping-particle&quot;:&quot;&quot;},{&quot;family&quot;:&quot;Singh&quot;,&quot;given&quot;:&quot;UTKARSH&quot;,&quot;parse-names&quot;:false,&quot;dropping-particle&quot;:&quot;&quot;,&quot;non-dropping-particle&quot;:&quot;&quot;}],&quot;issued&quot;:{&quot;date-parts&quot;:[[2022]]},&quot;container-title-short&quot;:&quot;&quot;},&quot;isTemporary&quot;:false,&quot;suppress-author&quot;:false,&quot;composite&quot;:false,&quot;author-only&quot;:false}],&quot;citationTag&quot;:&quot;MENDELEY_CITATION_v3_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&quot;}]"/>
+    <we:property name="MENDELEY_CITATIONS" value="[{&quot;citationID&quot;:&quot;MENDELEY_CITATION_adf9ebae-f55a-4a11-a145-2dec60dc591f&quot;,&quot;properties&quot;:{&quot;noteIndex&quot;:0},&quot;isEdited&quot;:false,&quot;manualOverride&quot;:{&quot;isManuallyOverridden&quot;:false,&quot;citeprocText&quot;:&quot;[1]&quot;,&quot;manualOverrideText&quot;:&quot;&quot;},&quot;citationTag&quot;:&quot;MENDELEY_CITATION_v3_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&quot;,&quot;citationItems&quot;:[{&quot;id&quot;:&quot;316e2d3d-3af5-3f1d-9264-387959c22991&quot;,&quot;itemData&quot;:{&quot;type&quot;:&quot;article-journal&quot;,&quot;id&quot;:&quot;316e2d3d-3af5-3f1d-9264-387959c22991&quot;,&quot;title&quot;:&quot;A Comparative Study of Web Application Security Parameters: Current Trends and Future Directions&quot;,&quot;author&quot;:[{&quot;family&quot;:&quot;Shahid&quot;,&quot;given&quot;:&quot;Jahanzeb&quot;,&quot;parse-names&quot;:false,&quot;dropping-particle&quot;:&quot;&quot;,&quot;non-dropping-particle&quot;:&quot;&quot;},{&quot;family&quot;:&quot;Hameed&quot;,&quot;given&quot;:&quot;Muhammad Khurram&quot;,&quot;parse-names&quot;:false,&quot;dropping-particle&quot;:&quot;&quot;,&quot;non-dropping-particle&quot;:&quot;&quot;},{&quot;family&quot;:&quot;Javed&quot;,&quot;given&quot;:&quot;Ibrahim Tariq&quot;,&quot;parse-names&quot;:false,&quot;dropping-particle&quot;:&quot;&quot;,&quot;non-dropping-particle&quot;:&quot;&quot;},{&quot;family&quot;:&quot;Qureshi&quot;,&quot;given&quot;:&quot;Kashif Naseer&quot;,&quot;parse-names&quot;:false,&quot;dropping-particle&quot;:&quot;&quot;,&quot;non-dropping-particle&quot;:&quot;&quot;},{&quot;family&quot;:&quot;Ali&quot;,&quot;given&quot;:&quot;Moazam&quot;,&quot;parse-names&quot;:false,&quot;dropping-particle&quot;:&quot;&quot;,&quot;non-dropping-particle&quot;:&quot;&quot;},{&quot;family&quot;:&quot;Crespi&quot;,&quot;given&quot;:&quot;Noel&quot;,&quot;parse-names&quot;:false,&quot;dropping-particle&quot;:&quot;&quot;,&quot;non-dropping-particle&quot;:&quot;&quot;}],&quot;container-title&quot;:&quot;Applied Sciences&quot;,&quot;DOI&quot;:&quot;10.3390/app12084077&quot;,&quot;ISSN&quot;:&quot;2076-3417&quot;,&quot;URL&quot;:&quot;https://www.mdpi.com/2076-3417/12/8/4077&quot;,&quot;issued&quot;:{&quot;date-parts&quot;:[[2022]]},&quot;abstract&quot;:&quot;The growing use of the internet has resulted in an exponential rise in the use of web applications. Businesses, industries, financial and educational institutions, and the general populace depend on web applications. This mammoth rise in their usage has also resulted in many security issues that make these web applications vulnerable, thereby affecting the confidentiality, integrity, and availability of associated information systems. It has, therefore, become necessary to find vulnerabilities in these information system resources to guarantee information security. A publicly available web application vulnerability scanner is a computer program that assesses web application security by employing automated penetration testing techniques that reduce the time, cost, and resources required for web application penetration testing and eliminates test engineers’ dependency on human knowledge. However, these security scanners possess various weaknesses of not scanning complete web applications and generating wrong test results. Moreover, intensive research has been carried out to quantitatively enumerate web application security scanners’ results to inspect their effectiveness and limitations. However, the findings show no well-defined method or criteria available for assessing their results. In this research, we have evaluated the performance of web application vulnerability scanners by testing intentionally defined vulnerable applications and the level of their respective precision and accuracy. This was achieved by classifying the analyzed tools using the most common parameters. The evaluation is based on an extracted list of vulnerabilities from OWASP (Open Web Application Security Project).&quot;,&quot;issue&quot;:&quot;8&quot;,&quot;volume&quot;:&quot;12&quot;,&quot;container-title-short&quot;:&quot;&quot;},&quot;isTemporary&quot;:false,&quot;suppress-author&quot;:false,&quot;composite&quot;:false,&quot;author-only&quot;:false}]},{&quot;citationID&quot;:&quot;MENDELEY_CITATION_bb39a6b8-b2d9-424e-9b24-9c2ee3f04cbc&quot;,&quot;properties&quot;:{&quot;noteIndex&quot;:0},&quot;isEdited&quot;:false,&quot;manualOverride&quot;:{&quot;isManuallyOverridden&quot;:false,&quot;citeprocText&quot;:&quot;[2]&quot;,&quot;manualOverrideText&quot;:&quot;&quot;},&quot;citationTag&quot;:&quot;MENDELEY_CITATION_v3_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&quot;,&quot;citationItems&quot;:[{&quot;id&quot;:&quot;8fffa582-a7a0-333e-a662-ea8a71871d71&quot;,&quot;itemData&quot;:{&quot;type&quot;:&quot;webpage&quot;,&quot;id&quot;:&quot;8fffa582-a7a0-333e-a662-ea8a71871d71&quot;,&quot;title&quot;:&quot;Cybercrime To Cost The World $10.5 Trillion Annually By 2025&quot;,&quot;accessed&quot;:{&quot;date-parts&quot;:[[2024,7,22]]},&quot;URL&quot;:&quot;https://cybersecurityventures.com/cybercrime-damage-costs-10-trillion-by-2025/&quot;,&quot;container-title-short&quot;:&quot;&quot;},&quot;isTemporary&quot;:false,&quot;suppress-author&quot;:false,&quot;composite&quot;:false,&quot;author-only&quot;:false}]},{&quot;citationID&quot;:&quot;MENDELEY_CITATION_ad038c58-22c9-4934-8ec4-4a4806030717&quot;,&quot;properties&quot;:{&quot;noteIndex&quot;:0},&quot;isEdited&quot;:false,&quot;manualOverride&quot;:{&quot;isManuallyOverridden&quot;:false,&quot;citeprocText&quot;:&quot;[3]&quot;,&quot;manualOverrideText&quot;:&quot;&quot;},&quot;citationTag&quot;:&quot;MENDELEY_CITATION_v3_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&quot;,&quot;citationItems&quot;:[{&quot;id&quot;:&quot;dcbc6956-8adc-335f-b8f0-558d9e6b9b01&quot;,&quot;itemData&quot;:{&quot;type&quot;:&quot;article-journal&quot;,&quot;id&quot;:&quot;dcbc6956-8adc-335f-b8f0-558d9e6b9b01&quot;,&quot;title&quot;:&quot;A survey on security and authentication in wireless body area networks&quot;,&quot;author&quot;:[{&quot;family&quot;:&quot;Narwal&quot;,&quot;given&quot;:&quot;Bhawna&quot;,&quot;parse-names&quot;:false,&quot;dropping-particle&quot;:&quot;&quot;,&quot;non-dropping-particle&quot;:&quot;&quot;},{&quot;family&quot;:&quot;Mohapatra&quot;,&quot;given&quot;:&quot;Amar Kumar&quot;,&quot;parse-names&quot;:false,&quot;dropping-particle&quot;:&quot;&quot;,&quot;non-dropping-particle&quot;:&quot;&quot;}],&quot;container-title&quot;:&quot;Journal of Systems Architecture&quot;,&quot;DOI&quot;:&quot;https://doi.org/10.1016/j.sysarc.2020.101883&quot;,&quot;ISSN&quot;:&quot;1383-7621&quot;,&quot;URL&quot;:&quot;https://www.sciencedirect.com/science/article/pii/S1383762120301600&quot;,&quot;issued&quot;:{&quot;date-parts&quot;:[[2021]]},&quot;page&quot;:&quot;101883&quot;,&quot;abstract&quot;:&quot;Wireless Body Area Networks (WBAN) is often envisioned as a paradigm shift from the traditional healthcare system to the modern E-Healthcare system. The patient's vitals sensed by the sensors are highly sensitive, confidential, and susceptible to various attacks from adversaries. For the WBAN being a concrete application of the healthcare system, it is paramount to ensure that the data sensed by the WBAN sensors is safe and not exposed to unauthorised entities and security threats. In light of this, strong security solutions and authentication schemes are needed for the success and large scale adoption of the WBANs. To this end, a plethora of security solutions and authentication schemes have been suggested by the researchers over the last two decades. However, the absence of a clear and cohesive study in view of security and authentication does not serve the bigger goal of providing a bird-eye view of the domain. To fulfill the objectives mentioned above, we approach in the following manner. Firstly, an extensive review of the security essentials, security threats, attackers, and attack techniques, and current existing solutions are provided with a detailed classification of security mechanisms in the WBANs. Secondly, a detailed discussion on authentication, design, and development of the authentication scheme and its classification, adversary models and security protocol verifiers is provided. Furthermore, this work outlines the applications, open research issues, recommendations for future authentication schemes and future trends for the WBANs. All in all, this survey elaborates the functionality of WBAN, its technologies, building blocks, and a much wider view of WBAN in terms of security and authentication.&quot;,&quot;volume&quot;:&quot;113&quot;,&quot;container-title-short&quot;:&quot;&quot;},&quot;isTemporary&quot;:false,&quot;suppress-author&quot;:false,&quot;composite&quot;:false,&quot;author-only&quot;:false}]},{&quot;citationID&quot;:&quot;MENDELEY_CITATION_31c364e0-c965-41df-9fde-1bb3cacfeefc&quot;,&quot;properties&quot;:{&quot;noteIndex&quot;:0},&quot;isEdited&quot;:false,&quot;manualOverride&quot;:{&quot;isManuallyOverridden&quot;:false,&quot;citeprocText&quot;:&quot;[4]&quot;,&quot;manualOverrideText&quot;:&quot;&quot;},&quot;citationTag&quot;:&quot;MENDELEY_CITATION_v3_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&quot;,&quot;citationItems&quot;:[{&quot;id&quot;:&quot;d1dc2caa-1f11-3a50-a4ea-e2c4a9107267&quot;,&quot;itemData&quot;:{&quot;type&quot;:&quot;paper-conference&quot;,&quot;id&quot;:&quot;d1dc2caa-1f11-3a50-a4ea-e2c4a9107267&quot;,&quot;title&quot;:&quot;The Single Page Application architecture when developing secure Web services&quot;,&quot;author&quot;:[{&quot;family&quot;:&quot;Kornienko&quot;,&quot;given&quot;:&quot;D&quot;,&quot;parse-names&quot;:false,&quot;dropping-particle&quot;:&quot;V&quot;,&quot;non-dropping-particle&quot;:&quot;&quot;},{&quot;family&quot;:&quot;Mishina&quot;,&quot;given&quot;:&quot;S&quot;,&quot;parse-names&quot;:false,&quot;dropping-particle&quot;:&quot;V&quot;,&quot;non-dropping-particle&quot;:&quot;&quot;},{&quot;family&quot;:&quot;Melnikov&quot;,&quot;given&quot;:&quot;M O&quot;,&quot;parse-names&quot;:false,&quot;dropping-particle&quot;:&quot;&quot;,&quot;non-dropping-particle&quot;:&quot;&quot;}],&quot;container-title&quot;:&quot;Journal of Physics: Conference Series&quot;,&quot;container-title-short&quot;:&quot;J Phys Conf Ser&quot;,&quot;issued&quot;:{&quot;date-parts&quot;:[[2021]]},&quot;page&quot;:&quot;12065&quot;,&quot;issue&quot;:&quot;1&quot;,&quot;volume&quot;:&quot;2091&quot;},&quot;isTemporary&quot;:false}]},{&quot;citationID&quot;:&quot;MENDELEY_CITATION_f08b8651-aebe-4982-9e0d-00f85bd7f576&quot;,&quot;properties&quot;:{&quot;noteIndex&quot;:0},&quot;isEdited&quot;:false,&quot;manualOverride&quot;:{&quot;isManuallyOverridden&quot;:false,&quot;citeprocText&quot;:&quot;[5]&quot;,&quot;manualOverrideText&quot;:&quot;&quot;},&quot;citationTag&quot;:&quot;MENDELEY_CITATION_v3_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&quot;,&quot;citationItems&quot;:[{&quot;id&quot;:&quot;b82ba8a9-bb3c-38e5-bb80-b6ff6821ae74&quot;,&quot;itemData&quot;:{&quot;type&quot;:&quot;article-journal&quot;,&quot;id&quot;:&quot;b82ba8a9-bb3c-38e5-bb80-b6ff6821ae74&quot;,&quot;title&quot;:&quot;A Novel User Authentication Scheme Based on QR-Code&quot;,&quot;author&quot;:[{&quot;family&quot;:&quot;Liao&quot;,&quot;given&quot;:&quot;Kuan-Chieh&quot;,&quot;parse-names&quot;:false,&quot;dropping-particle&quot;:&quot;&quot;,&quot;non-dropping-particle&quot;:&quot;&quot;},{&quot;family&quot;:&quot;Lee&quot;,&quot;given&quot;:&quot;Wei-Hsun&quot;,&quot;parse-names&quot;:false,&quot;dropping-particle&quot;:&quot;&quot;,&quot;non-dropping-particle&quot;:&quot;&quot;}],&quot;container-title&quot;:&quot;JNW&quot;,&quot;DOI&quot;:&quot;10.4304/jnw.5.8.937-941&quot;,&quot;issued&quot;:{&quot;date-parts&quot;:[[2010,7]]},&quot;page&quot;:&quot;937-941&quot;,&quot;volume&quot;:&quot;5&quot;,&quot;container-title-short&quot;:&quot;&quot;},&quot;isTemporary&quot;:false,&quot;suppress-author&quot;:false,&quot;composite&quot;:false,&quot;author-only&quot;:false}]},{&quot;citationID&quot;:&quot;MENDELEY_CITATION_5c0e1e59-daef-4914-aadc-a24cf463002a&quot;,&quot;properties&quot;:{&quot;noteIndex&quot;:0},&quot;isEdited&quot;:false,&quot;manualOverride&quot;:{&quot;isManuallyOverridden&quot;:false,&quot;citeprocText&quot;:&quot;[6]&quot;,&quot;manualOverrideText&quot;:&quot;&quot;},&quot;citationTag&quot;:&quot;MENDELEY_CITATION_v3_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&quot;,&quot;citationItems&quot;:[{&quot;id&quot;:&quot;df68ec23-4bd2-3d03-a577-39f13c9e8232&quot;,&quot;itemData&quot;:{&quot;type&quot;:&quot;article-journal&quot;,&quot;id&quot;:&quot;df68ec23-4bd2-3d03-a577-39f13c9e8232&quot;,&quot;title&quot;:&quot;TOTP Based Authentication Using QR Code For Gateway Entry System&quot;,&quot;author&quot;:[{&quot;family&quot;:&quot;Arvind&quot;,&quot;given&quot;:&quot;Abhishek&quot;,&quot;parse-names&quot;:false,&quot;dropping-particle&quot;:&quot;&quot;,&quot;non-dropping-particle&quot;:&quot;&quot;},{&quot;family&quot;:&quot;Mahajan&quot;,&quot;given&quot;:&quot;Pradyumna&quot;,&quot;parse-names&quot;:false,&quot;dropping-particle&quot;:&quot;&quot;,&quot;non-dropping-particle&quot;:&quot;&quot;},{&quot;family&quot;:&quot;Chalke&quot;,&quot;given&quot;:&quot;Rishikesh&quot;,&quot;parse-names&quot;:false,&quot;dropping-particle&quot;:&quot;&quot;,&quot;non-dropping-particle&quot;:&quot;&quot;}],&quot;container-title&quot;:&quot;International Journal of Engineering and Computer Science&quot;,&quot;DOI&quot;:&quot;10.18535/ijecs/v9i05.4481&quot;,&quot;issued&quot;:{&quot;date-parts&quot;:[[2020,7]]},&quot;page&quot;:&quot;25023-25028&quot;,&quot;volume&quot;:&quot;9&quot;,&quot;container-title-short&quot;:&quot;&quot;},&quot;isTemporary&quot;:false,&quot;suppress-author&quot;:false,&quot;composite&quot;:false,&quot;author-only&quot;:false}]},{&quot;citationID&quot;:&quot;MENDELEY_CITATION_35887b86-bf9d-4998-a552-ccd5c4ebc8cb&quot;,&quot;properties&quot;:{&quot;noteIndex&quot;:0},&quot;isEdited&quot;:false,&quot;manualOverride&quot;:{&quot;isManuallyOverridden&quot;:false,&quot;citeprocText&quot;:&quot;[7], [8]&quot;,&quot;manualOverrideText&quot;:&quot;&quot;},&quot;citationTag&quot;:&quot;MENDELEY_CITATION_v3_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&quot;,&quot;citationItems&quot;:[{&quot;id&quot;:&quot;aebbf33e-14e6-332b-b2ec-110afc14fba9&quot;,&quot;itemData&quot;:{&quot;type&quot;:&quot;paper-conference&quot;,&quot;id&quot;:&quot;aebbf33e-14e6-332b-b2ec-110afc14fba9&quot;,&quot;title&quot;:&quot;Breaking and Fixing Mobile App Authentication with OAuth2.0-based Protocols&quot;,&quot;author&quot;:[{&quot;family&quot;:&quot;Yang&quot;,&quot;given&quot;:&quot;Ronghai&quot;,&quot;parse-names&quot;:false,&quot;dropping-particle&quot;:&quot;&quot;,&quot;non-dropping-particle&quot;:&quot;&quot;},{&quot;family&quot;:&quot;Lau&quot;,&quot;given&quot;:&quot;Wing&quot;,&quot;parse-names&quot;:false,&quot;dropping-particle&quot;:&quot;&quot;,&quot;non-dropping-particle&quot;:&quot;&quot;},{&quot;family&quot;:&quot;Shi&quot;,&quot;given&quot;:&quot;Shangcheng&quot;,&quot;parse-names&quot;:false,&quot;dropping-particle&quot;:&quot;&quot;,&quot;non-dropping-particle&quot;:&quot;&quot;}],&quot;DOI&quot;:&quot;10.1007/978-3-319-61204-1_16&quot;,&quot;ISBN&quot;:&quot;978-3-319-61203-4&quot;,&quot;issued&quot;:{&quot;date-parts&quot;:[[2017,7]]},&quot;page&quot;:&quot;313-335&quot;,&quot;container-title-short&quot;:&quot;&quot;},&quot;isTemporary&quot;:false},{&quot;id&quot;:&quot;4861a64e-0bae-3990-a72c-118008563374&quot;,&quot;itemData&quot;:{&quot;type&quot;:&quot;chapter&quot;,&quot;id&quot;:&quot;4861a64e-0bae-3990-a72c-118008563374&quot;,&quot;title&quot;:&quot;Authentication for Web Services via OAuth&quot;,&quot;author&quot;:[{&quot;family&quot;:&quot;Nolan&quot;,&quot;given&quot;:&quot;Deborah&quot;,&quot;parse-names&quot;:false,&quot;dropping-particle&quot;:&quot;&quot;,&quot;non-dropping-particle&quot;:&quot;&quot;},{&quot;family&quot;:&quot;Temple Lang&quot;,&quot;given&quot;:&quot;Duncan&quot;,&quot;parse-names&quot;:false,&quot;dropping-particle&quot;:&quot;&quot;,&quot;non-dropping-particle&quot;:&quot;&quot;}],&quot;DOI&quot;:&quot;10.1007/978-1-4614-7900-0_13&quot;,&quot;ISBN&quot;:&quot;978-1-4614-7899-7&quot;,&quot;issued&quot;:{&quot;date-parts&quot;:[[2014,7]]},&quot;page&quot;:&quot;441-461&quot;,&quot;container-title-short&quot;:&quot;&quot;},&quot;isTemporary&quot;:false}]},{&quot;citationID&quot;:&quot;MENDELEY_CITATION_090495fa-d88e-4f29-b074-97b897b34676&quot;,&quot;properties&quot;:{&quot;noteIndex&quot;:0},&quot;isEdited&quot;:false,&quot;manualOverride&quot;:{&quot;isManuallyOverridden&quot;:false,&quot;citeprocText&quot;:&quot;[9]&quot;,&quot;manualOverrideText&quot;:&quot;&quot;},&quot;citationTag&quot;:&quot;MENDELEY_CITATION_v3_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&quot;,&quot;citationItems&quot;:[{&quot;id&quot;:&quot;23a4f0e9-fc2d-3e33-a0da-ac850dc5110b&quot;,&quot;itemData&quot;:{&quot;type&quot;:&quot;article-journal&quot;,&quot;id&quot;:&quot;23a4f0e9-fc2d-3e33-a0da-ac850dc5110b&quot;,&quot;title&quot;:&quot;A Study on Authentication System Using QR Code for Mobile Cloud Computing Environment&quot;,&quot;author&quot;:[{&quot;family&quot;:&quot;Oh&quot;,&quot;given&quot;:&quot;Dong-Sik&quot;,&quot;parse-names&quot;:false,&quot;dropping-particle&quot;:&quot;&quot;,&quot;non-dropping-particle&quot;:&quot;&quot;},{&quot;family&quot;:&quot;Kim&quot;,&quot;given&quot;:&quot;Bong-Han&quot;,&quot;parse-names&quot;:false,&quot;dropping-particle&quot;:&quot;&quot;,&quot;non-dropping-particle&quot;:&quot;&quot;},{&quot;family&quot;:&quot;Lee&quot;,&quot;given&quot;:&quot;Jae-Kwang&quot;,&quot;parse-names&quot;:false,&quot;dropping-particle&quot;:&quot;&quot;,&quot;non-dropping-particle&quot;:&quot;&quot;}],&quot;DOI&quot;:&quot;10.1007/978-3-642-22333-4_65&quot;,&quot;ISBN&quot;:&quot;978-3-642-22332-7&quot;,&quot;issued&quot;:{&quot;date-parts&quot;:[[2011,7]]},&quot;volume&quot;:&quot;184&quot;,&quot;container-title-short&quot;:&quot;&quot;},&quot;isTemporary&quot;:false,&quot;suppress-author&quot;:false,&quot;composite&quot;:false,&quot;author-only&quot;:false}]},{&quot;citationID&quot;:&quot;MENDELEY_CITATION_b90c93aa-da5d-480c-99f2-851df3d90123&quot;,&quot;properties&quot;:{&quot;noteIndex&quot;:0},&quot;isEdited&quot;:false,&quot;manualOverride&quot;:{&quot;isManuallyOverridden&quot;:false,&quot;citeprocText&quot;:&quot;[10]&quot;,&quot;manualOverrideText&quot;:&quot;&quot;},&quot;citationTag&quot;:&quot;MENDELEY_CITATION_v3_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&quot;,&quot;citationItems&quot;:[{&quot;id&quot;:&quot;6eae2ba0-7b32-3a78-b3ec-1aa27b5fc5ae&quot;,&quot;itemData&quot;:{&quot;type&quot;:&quot;paper-conference&quot;,&quot;id&quot;:&quot;6eae2ba0-7b32-3a78-b3ec-1aa27b5fc5ae&quot;,&quot;title&quot;:&quot;Secure Authentication Using One Time Contextual QR Code&quot;,&quot;author&quot;:[{&quot;family&quot;:&quot;Mahansaria&quot;,&quot;given&quot;:&quot;Divyans&quot;,&quot;parse-names&quot;:false,&quot;dropping-particle&quot;:&quot;&quot;,&quot;non-dropping-particle&quot;:&quot;&quot;},{&quot;family&quot;:&quot;Roy&quot;,&quot;given&quot;:&quot;Uttam Kumar&quot;,&quot;parse-names&quot;:false,&quot;dropping-particle&quot;:&quot;&quot;,&quot;non-dropping-particle&quot;:&quot;&quot;}],&quot;container-title&quot;:&quot;International Symposium on Security in Computing and Communications&quot;,&quot;URL&quot;:&quot;https://api.semanticscholar.org/CorpusID:219008525&quot;,&quot;issued&quot;:{&quot;date-parts&quot;:[[2019]]},&quot;container-title-short&quot;:&quot;&quot;},&quot;isTemporary&quot;:false,&quot;suppress-author&quot;:false,&quot;composite&quot;:false,&quot;author-only&quot;:false}]},{&quot;citationID&quot;:&quot;MENDELEY_CITATION_3de59a1c-e235-4955-b8cf-dfa382363ca7&quot;,&quot;properties&quot;:{&quot;noteIndex&quot;:0},&quot;isEdited&quot;:false,&quot;manualOverride&quot;:{&quot;isManuallyOverridden&quot;:false,&quot;citeprocText&quot;:&quot;[11]&quot;,&quot;manualOverrideText&quot;:&quot;&quot;},&quot;citationTag&quot;:&quot;MENDELEY_CITATION_v3_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&quot;,&quot;citationItems&quot;:[{&quot;id&quot;:&quot;526a03d5-4f60-3543-8c8c-588f61f0da17&quot;,&quot;itemData&quot;:{&quot;type&quot;:&quot;article-journal&quot;,&quot;id&quot;:&quot;526a03d5-4f60-3543-8c8c-588f61f0da17&quot;,&quot;title&quot;:&quot;WhatsApp Use in a Higher Education Learning Environment: Perspective of Students of a Malaysian Private University on Academic Performance and Team Effectiveness&quot;,&quot;author&quot;:[{&quot;family&quot;:&quot;Lee&quot;,&quot;given&quot;:&quot;Cheng Ean (Catherine)&quot;,&quot;parse-names&quot;:false,&quot;dropping-particle&quot;:&quot;&quot;,&quot;non-dropping-particle&quot;:&quot;&quot;},{&quot;family&quot;:&quot;Chern&quot;,&quot;given&quot;:&quot;Huei Huei&quot;,&quot;parse-names&quot;:false,&quot;dropping-particle&quot;:&quot;&quot;,&quot;non-dropping-particle&quot;:&quot;&quot;},{&quot;family&quot;:&quot;Azmir&quot;,&quot;given&quot;:&quot;Dzafran Adris&quot;,&quot;parse-names&quot;:false,&quot;dropping-particle&quot;:&quot;&quot;,&quot;non-dropping-particle&quot;:&quot;&quot;}],&quot;container-title&quot;:&quot;Education Sciences&quot;,&quot;container-title-short&quot;:&quot;Educ Sci (Basel)&quot;,&quot;DOI&quot;:&quot;10.3390/educsci13030244&quot;,&quot;ISSN&quot;:&quot;2227-7102&quot;,&quot;URL&quot;:&quot;https://www.mdpi.com/2227-7102/13/3/244&quot;,&quot;issued&quot;:{&quot;date-parts&quot;:[[2023]]},&quot;abstract&quot;:&quot;The mobile instant messaging application, WhatsApp Messenger (WhatsApp), has become a popular form of communication among adolescents, especially university students, and it has increasingly been used as a tool in collaborative learning in higher education. The use of WhatsApp for education to facilitate ubiquitous learning has been practised worldwide due to its popularity and potential to support teaching and learning processes derived from the diffusion of mobile technology and empowered by the use of smartphones. This study investigates the impact of the use of WhatsApp in a higher education learning environment on students’ perceived academic performance and team effectiveness. A convergent parallel mixed-methods research design was adopted with data collected through a self-administered online survey and two focus group interviews with students of a private university in the Sunway City, Malaysia. The findings of this study present insights into the popularity of WhatsApp among university students and that students use it for social and educational purposes due to its perceived ease of use and usefulness in enhancing academic performance and team effectiveness. Although WhatsApp is recognised as a rich and powerful collaborative tool for students with a positive impact on academic performance, it has a limited impact on the cohesion and openness of team effectiveness.&quot;,&quot;issue&quot;:&quot;3&quot;,&quot;volume&quot;:&quot;13&quot;},&quot;isTemporary&quot;:false}]},{&quot;citationID&quot;:&quot;MENDELEY_CITATION_e1291bd9-2192-4d1f-8fe6-2f417a9ed5b6&quot;,&quot;properties&quot;:{&quot;noteIndex&quot;:0},&quot;isEdited&quot;:false,&quot;manualOverride&quot;:{&quot;isManuallyOverridden&quot;:false,&quot;citeprocText&quot;:&quot;[12]&quot;,&quot;manualOverrideText&quot;:&quot;&quot;},&quot;citationTag&quot;:&quot;MENDELEY_CITATION_v3_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&quot;,&quot;citationItems&quot;:[{&quot;id&quot;:&quot;2d330be0-150f-3672-9e98-ea71592dc42a&quot;,&quot;itemData&quot;:{&quot;type&quot;:&quot;book&quot;,&quot;id&quot;:&quot;2d330be0-150f-3672-9e98-ea71592dc42a&quot;,&quot;title&quot;:&quot;Theory and Practice of Cryptography and Network Security Protocols and Technologies&quot;,&quot;author&quot;:[{&quot;family&quot;:&quot;Sen&quot;,&quot;given&quot;:&quot;Jaydip&quot;,&quot;parse-names&quot;:false,&quot;dropping-particle&quot;:&quot;&quot;,&quot;non-dropping-particle&quot;:&quot;&quot;}],&quot;DOI&quot;:&quot;10.5772/56823&quot;,&quot;URL&quot;:&quot;https://doi.org/10.5772/56823&quot;,&quot;issued&quot;:{&quot;date-parts&quot;:[[2013,7]]},&quot;publisher-place&quot;:&quot;Rijeka&quot;,&quot;publisher&quot;:&quot;IntechOpen&quot;,&quot;container-title-short&quot;:&quot;&quot;},&quot;isTemporary&quot;:false,&quot;suppress-author&quot;:false,&quot;composite&quot;:false,&quot;author-only&quot;:false}]},{&quot;citationID&quot;:&quot;MENDELEY_CITATION_3bddd105-02f0-4b09-987a-12b03da029cd&quot;,&quot;properties&quot;:{&quot;noteIndex&quot;:0},&quot;isEdited&quot;:false,&quot;manualOverride&quot;:{&quot;isManuallyOverridden&quot;:false,&quot;citeprocText&quot;:&quot;[13]&quot;,&quot;manualOverrideText&quot;:&quot;&quot;},&quot;citationTag&quot;:&quot;MENDELEY_CITATION_v3_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&quot;,&quot;citationItems&quot;:[{&quot;id&quot;:&quot;368524fe-399c-3291-b35d-09b741dc0958&quot;,&quot;itemData&quot;:{&quot;type&quot;:&quot;article-journal&quot;,&quot;id&quot;:&quot;368524fe-399c-3291-b35d-09b741dc0958&quot;,&quot;title&quot;:&quot;A Comprehensive Formal Security Analysis of OAuth 2.0&quot;,&quot;author&quot;:[{&quot;family&quot;:&quot;Fett&quot;,&quot;given&quot;:&quot;Daniel&quot;,&quot;parse-names&quot;:false,&quot;dropping-particle&quot;:&quot;&quot;,&quot;non-dropping-particle&quot;:&quot;&quot;},{&quot;family&quot;:&quot;Küsters&quot;,&quot;given&quot;:&quot;Ralf&quot;,&quot;parse-names&quot;:false,&quot;dropping-particle&quot;:&quot;&quot;,&quot;non-dropping-particle&quot;:&quot;&quot;},{&quot;family&quot;:&quot;Schmitz&quot;,&quot;given&quot;:&quot;Guido&quot;,&quot;parse-names&quot;:false,&quot;dropping-particle&quot;:&quot;&quot;,&quot;non-dropping-particle&quot;:&quot;&quot;}],&quot;container-title&quot;:&quot;CoRR&quot;,&quot;URL&quot;:&quot;http://arxiv.org/abs/1601.01229&quot;,&quot;issued&quot;:{&quot;date-parts&quot;:[[2016]]},&quot;volume&quot;:&quot;abs/1601.01229&quot;,&quot;container-title-short&quot;:&quot;&quot;},&quot;isTemporary&quot;:false,&quot;suppress-author&quot;:false,&quot;composite&quot;:false,&quot;author-only&quot;:false}]},{&quot;citationID&quot;:&quot;MENDELEY_CITATION_0388dab2-de09-43c9-ab1a-72bcbfeee93d&quot;,&quot;properties&quot;:{&quot;noteIndex&quot;:0},&quot;isEdited&quot;:false,&quot;manualOverride&quot;:{&quot;isManuallyOverridden&quot;:false,&quot;citeprocText&quot;:&quot;[5]&quot;,&quot;manualOverrideText&quot;:&quot;&quot;},&quot;citationTag&quot;:&quot;MENDELEY_CITATION_v3_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&quot;,&quot;citationItems&quot;:[{&quot;id&quot;:&quot;b82ba8a9-bb3c-38e5-bb80-b6ff6821ae74&quot;,&quot;itemData&quot;:{&quot;type&quot;:&quot;article-journal&quot;,&quot;id&quot;:&quot;b82ba8a9-bb3c-38e5-bb80-b6ff6821ae74&quot;,&quot;title&quot;:&quot;A Novel User Authentication Scheme Based on QR-Code&quot;,&quot;author&quot;:[{&quot;family&quot;:&quot;Liao&quot;,&quot;given&quot;:&quot;Kuan-Chieh&quot;,&quot;parse-names&quot;:false,&quot;dropping-particle&quot;:&quot;&quot;,&quot;non-dropping-particle&quot;:&quot;&quot;},{&quot;family&quot;:&quot;Lee&quot;,&quot;given&quot;:&quot;Wei-Hsun&quot;,&quot;parse-names&quot;:false,&quot;dropping-particle&quot;:&quot;&quot;,&quot;non-dropping-particle&quot;:&quot;&quot;}],&quot;container-title&quot;:&quot;JNW&quot;,&quot;DOI&quot;:&quot;10.4304/jnw.5.8.937-941&quot;,&quot;issued&quot;:{&quot;date-parts&quot;:[[2010,7]]},&quot;page&quot;:&quot;937-941&quot;,&quot;volume&quot;:&quot;5&quot;,&quot;container-title-short&quot;:&quot;&quot;},&quot;isTemporary&quot;:false,&quot;suppress-author&quot;:false,&quot;composite&quot;:false,&quot;author-only&quot;:false}]},{&quot;citationID&quot;:&quot;MENDELEY_CITATION_cea64d8f-3418-4df8-a4bb-c3c86e227616&quot;,&quot;properties&quot;:{&quot;noteIndex&quot;:0},&quot;isEdited&quot;:false,&quot;manualOverride&quot;:{&quot;isManuallyOverridden&quot;:false,&quot;citeprocText&quot;:&quot;[6]&quot;,&quot;manualOverrideText&quot;:&quot;&quot;},&quot;citationTag&quot;:&quot;MENDELEY_CITATION_v3_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&quot;,&quot;citationItems&quot;:[{&quot;id&quot;:&quot;df68ec23-4bd2-3d03-a577-39f13c9e8232&quot;,&quot;itemData&quot;:{&quot;type&quot;:&quot;article-journal&quot;,&quot;id&quot;:&quot;df68ec23-4bd2-3d03-a577-39f13c9e8232&quot;,&quot;title&quot;:&quot;TOTP Based Authentication Using QR Code For Gateway Entry System&quot;,&quot;author&quot;:[{&quot;family&quot;:&quot;Arvind&quot;,&quot;given&quot;:&quot;Abhishek&quot;,&quot;parse-names&quot;:false,&quot;dropping-particle&quot;:&quot;&quot;,&quot;non-dropping-particle&quot;:&quot;&quot;},{&quot;family&quot;:&quot;Mahajan&quot;,&quot;given&quot;:&quot;Pradyumna&quot;,&quot;parse-names&quot;:false,&quot;dropping-particle&quot;:&quot;&quot;,&quot;non-dropping-particle&quot;:&quot;&quot;},{&quot;family&quot;:&quot;Chalke&quot;,&quot;given&quot;:&quot;Rishikesh&quot;,&quot;parse-names&quot;:false,&quot;dropping-particle&quot;:&quot;&quot;,&quot;non-dropping-particle&quot;:&quot;&quot;}],&quot;container-title&quot;:&quot;International Journal of Engineering and Computer Science&quot;,&quot;DOI&quot;:&quot;10.18535/ijecs/v9i05.4481&quot;,&quot;issued&quot;:{&quot;date-parts&quot;:[[2020,7]]},&quot;page&quot;:&quot;25023-25028&quot;,&quot;volume&quot;:&quot;9&quot;,&quot;container-title-short&quot;:&quot;&quot;},&quot;isTemporary&quot;:false,&quot;suppress-author&quot;:false,&quot;composite&quot;:false,&quot;author-only&quot;:false}]},{&quot;citationID&quot;:&quot;MENDELEY_CITATION_7d97aed3-b12b-422c-871b-eb483d6c477e&quot;,&quot;properties&quot;:{&quot;noteIndex&quot;:0},&quot;isEdited&quot;:false,&quot;manualOverride&quot;:{&quot;isManuallyOverridden&quot;:false,&quot;citeprocText&quot;:&quot;[14]&quot;,&quot;manualOverrideText&quot;:&quot;&quot;},&quot;citationTag&quot;:&quot;MENDELEY_CITATION_v3_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&quot;,&quot;citationItems&quot;:[{&quot;id&quot;:&quot;759f5a84-9062-327e-bb5c-18417b764198&quot;,&quot;itemData&quot;:{&quot;type&quot;:&quot;paper-conference&quot;,&quot;id&quot;:&quot;759f5a84-9062-327e-bb5c-18417b764198&quot;,&quot;title&quot;:&quot;A One-Time Password Scheme with QR-Code Based on Mobile Phone&quot;,&quot;author&quot;:[{&quot;family&quot;:&quot;Liao&quot;,&quot;given&quot;:&quot;Kuan-Chieh&quot;,&quot;parse-names&quot;:false,&quot;dropping-particle&quot;:&quot;&quot;,&quot;non-dropping-particle&quot;:&quot;&quot;},{&quot;family&quot;:&quot;Lee&quot;,&quot;given&quot;:&quot;Wei-Hsun&quot;,&quot;parse-names&quot;:false,&quot;dropping-particle&quot;:&quot;&quot;,&quot;non-dropping-particle&quot;:&quot;&quot;},{&quot;family&quot;:&quot;Sung&quot;,&quot;given&quot;:&quot;Min-Hsuan&quot;,&quot;parse-names&quot;:false,&quot;dropping-particle&quot;:&quot;&quot;,&quot;non-dropping-particle&quot;:&quot;&quot;},{&quot;family&quot;:&quot;Lin&quot;,&quot;given&quot;:&quot;Ting-Ching&quot;,&quot;parse-names&quot;:false,&quot;dropping-particle&quot;:&quot;&quot;,&quot;non-dropping-particle&quot;:&quot;&quot;}],&quot;container-title&quot;:&quot;2009 Fifth International Joint Conference on INC, IMS and IDC&quot;,&quot;DOI&quot;:&quot;10.1109/NCM.2009.324&quot;,&quot;issued&quot;:{&quot;date-parts&quot;:[[2009]]},&quot;page&quot;:&quot;2069-2071&quot;,&quot;container-title-short&quot;:&quot;&quot;},&quot;isTemporary&quot;:false,&quot;suppress-author&quot;:false,&quot;composite&quot;:false,&quot;author-only&quot;:false}]},{&quot;citationID&quot;:&quot;MENDELEY_CITATION_2bd159ac-d984-4a0d-9dee-95c0684cd5f8&quot;,&quot;properties&quot;:{&quot;noteIndex&quot;:0},&quot;isEdited&quot;:false,&quot;manualOverride&quot;:{&quot;isManuallyOverridden&quot;:false,&quot;citeprocText&quot;:&quot;[8]&quot;,&quot;manualOverrideText&quot;:&quot;&quot;},&quot;citationTag&quot;:&quot;MENDELEY_CITATION_v3_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&quot;,&quot;citationItems&quot;:[{&quot;id&quot;:&quot;4861a64e-0bae-3990-a72c-118008563374&quot;,&quot;itemData&quot;:{&quot;type&quot;:&quot;chapter&quot;,&quot;id&quot;:&quot;4861a64e-0bae-3990-a72c-118008563374&quot;,&quot;title&quot;:&quot;Authentication for Web Services via OAuth&quot;,&quot;author&quot;:[{&quot;family&quot;:&quot;Nolan&quot;,&quot;given&quot;:&quot;Deborah&quot;,&quot;parse-names&quot;:false,&quot;dropping-particle&quot;:&quot;&quot;,&quot;non-dropping-particle&quot;:&quot;&quot;},{&quot;family&quot;:&quot;Temple Lang&quot;,&quot;given&quot;:&quot;Duncan&quot;,&quot;parse-names&quot;:false,&quot;dropping-particle&quot;:&quot;&quot;,&quot;non-dropping-particle&quot;:&quot;&quot;}],&quot;DOI&quot;:&quot;10.1007/978-1-4614-7900-0_13&quot;,&quot;ISBN&quot;:&quot;978-1-4614-7899-7&quot;,&quot;issued&quot;:{&quot;date-parts&quot;:[[2014,7]]},&quot;page&quot;:&quot;441-461&quot;,&quot;container-title-short&quot;:&quot;&quot;},&quot;isTemporary&quot;:false,&quot;suppress-author&quot;:false,&quot;composite&quot;:false,&quot;author-only&quot;:false}]},{&quot;citationID&quot;:&quot;MENDELEY_CITATION_d01dd400-2b9c-45b1-8d39-778dc2442a92&quot;,&quot;properties&quot;:{&quot;noteIndex&quot;:0},&quot;isEdited&quot;:false,&quot;manualOverride&quot;:{&quot;isManuallyOverridden&quot;:false,&quot;citeprocText&quot;:&quot;[7]&quot;,&quot;manualOverrideText&quot;:&quot;&quot;},&quot;citationTag&quot;:&quot;MENDELEY_CITATION_v3_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&quot;,&quot;citationItems&quot;:[{&quot;id&quot;:&quot;aebbf33e-14e6-332b-b2ec-110afc14fba9&quot;,&quot;itemData&quot;:{&quot;type&quot;:&quot;paper-conference&quot;,&quot;id&quot;:&quot;aebbf33e-14e6-332b-b2ec-110afc14fba9&quot;,&quot;title&quot;:&quot;Breaking and Fixing Mobile App Authentication with OAuth2.0-based Protocols&quot;,&quot;author&quot;:[{&quot;family&quot;:&quot;Yang&quot;,&quot;given&quot;:&quot;Ronghai&quot;,&quot;parse-names&quot;:false,&quot;dropping-particle&quot;:&quot;&quot;,&quot;non-dropping-particle&quot;:&quot;&quot;},{&quot;family&quot;:&quot;Lau&quot;,&quot;given&quot;:&quot;Wing&quot;,&quot;parse-names&quot;:false,&quot;dropping-particle&quot;:&quot;&quot;,&quot;non-dropping-particle&quot;:&quot;&quot;},{&quot;family&quot;:&quot;Shi&quot;,&quot;given&quot;:&quot;Shangcheng&quot;,&quot;parse-names&quot;:false,&quot;dropping-particle&quot;:&quot;&quot;,&quot;non-dropping-particle&quot;:&quot;&quot;}],&quot;DOI&quot;:&quot;10.1007/978-3-319-61204-1_16&quot;,&quot;ISBN&quot;:&quot;978-3-319-61203-4&quot;,&quot;issued&quot;:{&quot;date-parts&quot;:[[2017,7]]},&quot;page&quot;:&quot;313-335&quot;,&quot;container-title-short&quot;:&quot;&quot;},&quot;isTemporary&quot;:false,&quot;suppress-author&quot;:false,&quot;composite&quot;:false,&quot;author-only&quot;:false}]},{&quot;citationID&quot;:&quot;MENDELEY_CITATION_58680101-7ee1-4511-be68-30e8389a2a2b&quot;,&quot;properties&quot;:{&quot;noteIndex&quot;:0},&quot;isEdited&quot;:false,&quot;manualOverride&quot;:{&quot;isManuallyOverridden&quot;:false,&quot;citeprocText&quot;:&quot;[9]&quot;,&quot;manualOverrideText&quot;:&quot;&quot;},&quot;citationTag&quot;:&quot;MENDELEY_CITATION_v3_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&quot;,&quot;citationItems&quot;:[{&quot;id&quot;:&quot;23a4f0e9-fc2d-3e33-a0da-ac850dc5110b&quot;,&quot;itemData&quot;:{&quot;type&quot;:&quot;article-journal&quot;,&quot;id&quot;:&quot;23a4f0e9-fc2d-3e33-a0da-ac850dc5110b&quot;,&quot;title&quot;:&quot;A Study on Authentication System Using QR Code for Mobile Cloud Computing Environment&quot;,&quot;author&quot;:[{&quot;family&quot;:&quot;Oh&quot;,&quot;given&quot;:&quot;Dong-Sik&quot;,&quot;parse-names&quot;:false,&quot;dropping-particle&quot;:&quot;&quot;,&quot;non-dropping-particle&quot;:&quot;&quot;},{&quot;family&quot;:&quot;Kim&quot;,&quot;given&quot;:&quot;Bong-Han&quot;,&quot;parse-names&quot;:false,&quot;dropping-particle&quot;:&quot;&quot;,&quot;non-dropping-particle&quot;:&quot;&quot;},{&quot;family&quot;:&quot;Lee&quot;,&quot;given&quot;:&quot;Jae-Kwang&quot;,&quot;parse-names&quot;:false,&quot;dropping-particle&quot;:&quot;&quot;,&quot;non-dropping-particle&quot;:&quot;&quot;}],&quot;DOI&quot;:&quot;10.1007/978-3-642-22333-4_65&quot;,&quot;ISBN&quot;:&quot;978-3-642-22332-7&quot;,&quot;issued&quot;:{&quot;date-parts&quot;:[[2011,7]]},&quot;volume&quot;:&quot;184&quot;,&quot;container-title-short&quot;:&quot;&quot;},&quot;isTemporary&quot;:false,&quot;suppress-author&quot;:false,&quot;composite&quot;:false,&quot;author-only&quot;:false}]},{&quot;citationID&quot;:&quot;MENDELEY_CITATION_5a2e5d3b-cd6a-43d7-a571-12ead54b6b68&quot;,&quot;properties&quot;:{&quot;noteIndex&quot;:0},&quot;isEdited&quot;:false,&quot;manualOverride&quot;:{&quot;isManuallyOverridden&quot;:false,&quot;citeprocText&quot;:&quot;[10]&quot;,&quot;manualOverrideText&quot;:&quot;&quot;},&quot;citationTag&quot;:&quot;MENDELEY_CITATION_v3_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&quot;,&quot;citationItems&quot;:[{&quot;id&quot;:&quot;6eae2ba0-7b32-3a78-b3ec-1aa27b5fc5ae&quot;,&quot;itemData&quot;:{&quot;type&quot;:&quot;paper-conference&quot;,&quot;id&quot;:&quot;6eae2ba0-7b32-3a78-b3ec-1aa27b5fc5ae&quot;,&quot;title&quot;:&quot;Secure Authentication Using One Time Contextual QR Code&quot;,&quot;author&quot;:[{&quot;family&quot;:&quot;Mahansaria&quot;,&quot;given&quot;:&quot;Divyans&quot;,&quot;parse-names&quot;:false,&quot;dropping-particle&quot;:&quot;&quot;,&quot;non-dropping-particle&quot;:&quot;&quot;},{&quot;family&quot;:&quot;Roy&quot;,&quot;given&quot;:&quot;Uttam Kumar&quot;,&quot;parse-names&quot;:false,&quot;dropping-particle&quot;:&quot;&quot;,&quot;non-dropping-particle&quot;:&quot;&quot;}],&quot;container-title&quot;:&quot;International Symposium on Security in Computing and Communications&quot;,&quot;URL&quot;:&quot;https://api.semanticscholar.org/CorpusID:219008525&quot;,&quot;issued&quot;:{&quot;date-parts&quot;:[[2019]]},&quot;container-title-short&quot;:&quot;&quot;},&quot;isTemporary&quot;:false,&quot;suppress-author&quot;:false,&quot;composite&quot;:false,&quot;author-only&quot;:false}]},{&quot;citationID&quot;:&quot;MENDELEY_CITATION_93db5e09-1bc0-4fc1-b6e1-24fee671d9a2&quot;,&quot;properties&quot;:{&quot;noteIndex&quot;:0},&quot;isEdited&quot;:false,&quot;manualOverride&quot;:{&quot;isManuallyOverridden&quot;:false,&quot;citeprocText&quot;:&quot;[15]&quot;,&quot;manualOverrideText&quot;:&quot;&quot;},&quot;citationTag&quot;:&quot;MENDELEY_CITATION_v3_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&quot;,&quot;citationItems&quot;:[{&quot;id&quot;:&quot;b2a40c54-9999-3aea-8b0a-2ac372e42804&quot;,&quot;itemData&quot;:{&quot;type&quot;:&quot;paper-conference&quot;,&quot;id&quot;:&quot;b2a40c54-9999-3aea-8b0a-2ac372e42804&quot;,&quot;title&quot;:&quot;An Efficient Brute Force Attack Handling Techniques for Server Virtualization&quot;,&quot;author&quot;:[{&quot;family&quot;:&quot;Grover&quot;,&quot;given&quot;:&quot;Varsha&quot;,&quot;parse-names&quot;:false,&quot;dropping-particle&quot;:&quot;&quot;,&quot;non-dropping-particle&quot;:&quot;&quot;},{&quot;family&quot;:&quot;others&quot;,&quot;given&quot;:&quot;&quot;,&quot;parse-names&quot;:false,&quot;dropping-particle&quot;:&quot;&quot;,&quot;non-dropping-particle&quot;:&quot;&quot;}],&quot;container-title&quot;:&quot;Proceedings of the International Conference on Innovative Computing &amp; Communications (ICICC)&quot;,&quot;issued&quot;:{&quot;date-parts&quot;:[[2020]]},&quot;container-title-short&quot;:&quot;&quot;},&quot;isTemporary&quot;:false,&quot;suppress-author&quot;:false,&quot;composite&quot;:false,&quot;author-only&quot;:false}]},{&quot;citationID&quot;:&quot;MENDELEY_CITATION_bd8efa17-662c-4897-8ad1-907d8592a6ab&quot;,&quot;properties&quot;:{&quot;noteIndex&quot;:0},&quot;isEdited&quot;:false,&quot;manualOverride&quot;:{&quot;isManuallyOverridden&quot;:false,&quot;citeprocText&quot;:&quot;[16]&quot;,&quot;manualOverrideText&quot;:&quot;&quot;},&quot;citationTag&quot;:&quot;MENDELEY_CITATION_v3_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&quot;,&quot;citationItems&quot;:[{&quot;id&quot;:&quot;23825889-43c2-3c05-bb01-1543bcc9c5c6&quot;,&quot;itemData&quot;:{&quot;type&quot;:&quot;article-journal&quot;,&quot;id&quot;:&quot;23825889-43c2-3c05-bb01-1543bcc9c5c6&quot;,&quot;title&quot;:&quot;AN APPROACH FOR DETECTING PASSWORD PATTERN IN DICTIONARY ATTACK&quot;,&quot;author&quot;:[{&quot;family&quot;:&quot;Gautam&quot;,&quot;given&quot;:&quot;TANVI&quot;,&quot;parse-names&quot;:false,&quot;dropping-particle&quot;:&quot;&quot;,&quot;non-dropping-particle&quot;:&quot;&quot;},{&quot;family&quot;:&quot;Singh&quot;,&quot;given&quot;:&quot;UTKARSH&quot;,&quot;parse-names&quot;:false,&quot;dropping-particle&quot;:&quot;&quot;,&quot;non-dropping-particle&quot;:&quot;&quot;}],&quot;issued&quot;:{&quot;date-parts&quot;:[[2022]]},&quot;container-title-short&quot;:&quot;&quot;},&quot;isTemporary&quot;:false,&quot;suppress-author&quot;:false,&quot;composite&quot;:false,&quot;author-only&quot;:false}]},{&quot;citationID&quot;:&quot;MENDELEY_CITATION_7c39f17d-5751-4e9d-896d-9ae5d629da2d&quot;,&quot;properties&quot;:{&quot;noteIndex&quot;:0},&quot;isEdited&quot;:false,&quot;manualOverride&quot;:{&quot;isManuallyOverridden&quot;:false,&quot;citeprocText&quot;:&quot;[17]&quot;,&quot;manualOverrideText&quot;:&quot;&quot;},&quot;citationTag&quot;:&quot;MENDELEY_CITATION_v3_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&quot;,&quot;citationItems&quot;:[{&quot;id&quot;:&quot;5a9b74b5-fa2b-33e0-89a0-2734aab4eea7&quot;,&quot;itemData&quot;:{&quot;type&quot;:&quot;paper-conference&quot;,&quot;id&quot;:&quot;5a9b74b5-fa2b-33e0-89a0-2734aab4eea7&quot;,&quot;title&quot;:&quot;A Measurement Study of Authentication Rate-Limiting Mechanisms of Modern Websites&quot;,&quot;author&quot;:[{&quot;family&quot;:&quot;Lu&quot;,&quot;given&quot;:&quot;Bo&quot;,&quot;parse-names&quot;:false,&quot;dropping-particle&quot;:&quot;&quot;,&quot;non-dropping-particle&quot;:&quot;&quot;},{&quot;family&quot;:&quot;Zhang&quot;,&quot;given&quot;:&quot;Xiaokuan&quot;,&quot;parse-names&quot;:false,&quot;dropping-particle&quot;:&quot;&quot;,&quot;non-dropping-particle&quot;:&quot;&quot;},{&quot;family&quot;:&quot;Ling&quot;,&quot;given&quot;:&quot;Ziman&quot;,&quot;parse-names&quot;:false,&quot;dropping-particle&quot;:&quot;&quot;,&quot;non-dropping-particle&quot;:&quot;&quot;},{&quot;family&quot;:&quot;Zhang&quot;,&quot;given&quot;:&quot;Yinqian&quot;,&quot;parse-names&quot;:false,&quot;dropping-particle&quot;:&quot;&quot;,&quot;non-dropping-particle&quot;:&quot;&quot;},{&quot;family&quot;:&quot;Lin&quot;,&quot;given&quot;:&quot;Zhiqiang&quot;,&quot;parse-names&quot;:false,&quot;dropping-particle&quot;:&quot;&quot;,&quot;non-dropping-particle&quot;:&quot;&quot;}],&quot;collection-title&quot;:&quot;ACSAC '18&quot;,&quot;container-title&quot;:&quot;Proceedings of the 34th Annual Computer Security Applications Conference&quot;,&quot;DOI&quot;:&quot;10.1145/3274694.3274714&quot;,&quot;ISBN&quot;:&quot;9781450365697&quot;,&quot;URL&quot;:&quot;https://doi.org/10.1145/3274694.3274714&quot;,&quot;issued&quot;:{&quot;date-parts&quot;:[[2018]]},&quot;publisher-place&quot;:&quot;New York, NY, USA&quot;,&quot;page&quot;:&quot;89-100&quot;,&quot;abstract&quot;:&quot;Text passwords remain a primary means for user authentication on modern computer systems. However, recent studies have shown the promises of guessing user passwords efficiently with auxiliary information of the targeted accounts, such as the users' personal information, previously used passwords, or those used in other systems. Authentication rate-limiting mechanisms, such as account lockout and login throttling, are common methods to defeat online password cracking attacks. But to date, no published studies have investigated how authentication rate-limiting is implemented by popular websites. In this paper, we present a measurement study of such countermeasures against online password cracking. Towards this end, we propose a black-box approach to modeling and validating the websites' implementation of the rate-limiting mechanisms. We applied the tool to examine all 182 websites that we were able to analyze in the Alexa Top 500 websites in the United States. The results are rather surprising: 131 websites (72%) allow frequent, unsuccessful login attempts without account lockout or login throttling (though some of these websites force the adversary to lower the login frequency or constantly change his IP addresses to circumvent the rate-limiting enforcement). The remaining 51 websites are not absolutely secure either: 28 websites may block a legitimate user with correct passwords when the account is locked out, effectively enabling authentication denial-of-service attacks.&quot;,&quot;publisher&quot;:&quot;Association for Computing Machinery&quot;,&quot;container-title-short&quot;:&quot;&quot;},&quot;isTemporary&quot;:false,&quot;suppress-author&quot;:false,&quot;composite&quot;:false,&quot;author-only&quot;:false}]}]"/>
   </we:properties>
   <we:bindings/>
   <we:snapshot xmlns:r="http://schemas.openxmlformats.org/officeDocument/2006/relationships"/>
@@ -29641,7 +29858,7 @@
 </file>
 
 <file path=customXml/itemProps1.xml><?xml version="1.0" encoding="utf-8"?>
-<ds:datastoreItem xmlns:ds="http://schemas.openxmlformats.org/officeDocument/2006/customXml" ds:itemID="{9ED52056-7475-48D8-9776-E96E6B9B7B32}">
+<ds:datastoreItem xmlns:ds="http://schemas.openxmlformats.org/officeDocument/2006/customXml" ds:itemID="{3190089E-9EE7-4EE1-A95E-BAFEF32802AE}">
   <ds:schemaRefs>
     <ds:schemaRef ds:uri="http://schemas.openxmlformats.org/officeDocument/2006/bibliography"/>
   </ds:schemaRefs>

</xml_diff>

<commit_message>
adjustments: final project paper and report
</commit_message>
<xml_diff>
--- a/Laporan Tugas Akhir-1204045-M. Rifqi Daffa Ulhaq.docx
+++ b/Laporan Tugas Akhir-1204045-M. Rifqi Daffa Ulhaq.docx
@@ -1428,8 +1428,17 @@
       </w:pPr>
       <w:bookmarkStart w:id="1" w:name="_Toc172709932"/>
       <w:r>
+        <w:rPr>
+          <w:sz w:val="32"/>
+        </w:rPr>
         <w:lastRenderedPageBreak/>
-        <w:t>HALAMAN PENGESAHAN</w:t>
+        <w:t>LEMBAR</w:t>
+      </w:r>
+      <w:r>
+        <w:rPr>
+          <w:sz w:val="32"/>
+        </w:rPr>
+        <w:t xml:space="preserve"> PENGESAHAN</w:t>
       </w:r>
       <w:bookmarkEnd w:id="1"/>
     </w:p>
@@ -1447,268 +1456,677 @@
     </w:p>
     <w:p>
       <w:pPr>
-        <w:spacing w:line="276" w:lineRule="auto"/>
+        <w:spacing w:after="160" w:line="259" w:lineRule="auto"/>
+        <w:jc w:val="center"/>
+        <w:rPr>
+          <w:rFonts w:cs="Times New Roman"/>
+          <w:kern w:val="0"/>
+          <w:sz w:val="22"/>
+          <w:szCs w:val="22"/>
+          <w:lang w:val="en-US"/>
+          <w14:ligatures w14:val="none"/>
+        </w:rPr>
+      </w:pPr>
+      <w:r>
         <w:rPr>
           <w:rFonts w:cs="Times New Roman"/>
           <w:b/>
           <w:bCs/>
-          <w:sz w:val="28"/>
-          <w:szCs w:val="28"/>
-        </w:rPr>
-      </w:pPr>
-    </w:p>
-    <w:p>
-      <w:pPr>
-        <w:spacing w:line="276" w:lineRule="auto"/>
-        <w:rPr>
-          <w:rFonts w:cs="Times New Roman"/>
-          <w:b/>
-          <w:bCs/>
-          <w:sz w:val="28"/>
-          <w:szCs w:val="28"/>
-        </w:rPr>
-      </w:pPr>
-    </w:p>
-    <w:p>
-      <w:pPr>
-        <w:spacing w:line="276" w:lineRule="auto"/>
-        <w:rPr>
-          <w:rFonts w:cs="Times New Roman"/>
-          <w:b/>
-          <w:bCs/>
-          <w:sz w:val="28"/>
-          <w:szCs w:val="28"/>
-        </w:rPr>
-      </w:pPr>
-    </w:p>
-    <w:p>
-      <w:pPr>
-        <w:spacing w:line="276" w:lineRule="auto"/>
-        <w:rPr>
-          <w:rFonts w:cs="Times New Roman"/>
-          <w:b/>
-          <w:bCs/>
-          <w:sz w:val="28"/>
-          <w:szCs w:val="28"/>
-        </w:rPr>
-      </w:pPr>
-    </w:p>
-    <w:p>
-      <w:pPr>
-        <w:spacing w:line="276" w:lineRule="auto"/>
-        <w:rPr>
-          <w:rFonts w:cs="Times New Roman"/>
-          <w:b/>
-          <w:bCs/>
-          <w:sz w:val="28"/>
-          <w:szCs w:val="28"/>
-        </w:rPr>
-      </w:pPr>
-    </w:p>
-    <w:p>
-      <w:pPr>
-        <w:spacing w:line="276" w:lineRule="auto"/>
-        <w:rPr>
-          <w:rFonts w:cs="Times New Roman"/>
-          <w:b/>
-          <w:bCs/>
-          <w:sz w:val="28"/>
-          <w:szCs w:val="28"/>
-        </w:rPr>
-      </w:pPr>
-    </w:p>
-    <w:p>
-      <w:pPr>
-        <w:spacing w:line="276" w:lineRule="auto"/>
-        <w:rPr>
-          <w:rFonts w:cs="Times New Roman"/>
-          <w:b/>
-          <w:bCs/>
-          <w:sz w:val="28"/>
-          <w:szCs w:val="28"/>
-        </w:rPr>
-      </w:pPr>
-    </w:p>
-    <w:p>
-      <w:pPr>
-        <w:spacing w:line="276" w:lineRule="auto"/>
-        <w:rPr>
-          <w:rFonts w:cs="Times New Roman"/>
-          <w:b/>
-          <w:bCs/>
-          <w:sz w:val="28"/>
-          <w:szCs w:val="28"/>
-        </w:rPr>
-      </w:pPr>
-    </w:p>
-    <w:p>
-      <w:pPr>
-        <w:spacing w:line="276" w:lineRule="auto"/>
-        <w:rPr>
-          <w:rFonts w:cs="Times New Roman"/>
-          <w:b/>
-          <w:bCs/>
-          <w:sz w:val="28"/>
-          <w:szCs w:val="28"/>
-        </w:rPr>
-      </w:pPr>
-    </w:p>
-    <w:p>
-      <w:pPr>
-        <w:spacing w:line="276" w:lineRule="auto"/>
-        <w:rPr>
-          <w:rFonts w:cs="Times New Roman"/>
-          <w:b/>
-          <w:bCs/>
-          <w:sz w:val="28"/>
-          <w:szCs w:val="28"/>
-        </w:rPr>
-      </w:pPr>
-    </w:p>
-    <w:p>
-      <w:pPr>
-        <w:spacing w:line="276" w:lineRule="auto"/>
-        <w:rPr>
-          <w:rFonts w:cs="Times New Roman"/>
-          <w:b/>
-          <w:bCs/>
-          <w:sz w:val="28"/>
-          <w:szCs w:val="28"/>
-        </w:rPr>
-      </w:pPr>
-    </w:p>
-    <w:p>
-      <w:pPr>
-        <w:spacing w:line="276" w:lineRule="auto"/>
-        <w:rPr>
-          <w:rFonts w:cs="Times New Roman"/>
-          <w:b/>
-          <w:bCs/>
-          <w:sz w:val="28"/>
-          <w:szCs w:val="28"/>
-        </w:rPr>
-      </w:pPr>
-    </w:p>
-    <w:p>
-      <w:pPr>
-        <w:spacing w:line="276" w:lineRule="auto"/>
-        <w:rPr>
-          <w:rFonts w:cs="Times New Roman"/>
-          <w:b/>
-          <w:bCs/>
-          <w:sz w:val="28"/>
-          <w:szCs w:val="28"/>
-        </w:rPr>
-      </w:pPr>
-    </w:p>
-    <w:p>
-      <w:pPr>
-        <w:spacing w:line="276" w:lineRule="auto"/>
-        <w:rPr>
-          <w:rFonts w:cs="Times New Roman"/>
-          <w:b/>
-          <w:bCs/>
-          <w:sz w:val="28"/>
-          <w:szCs w:val="28"/>
-        </w:rPr>
-      </w:pPr>
-    </w:p>
-    <w:p>
-      <w:pPr>
-        <w:spacing w:line="276" w:lineRule="auto"/>
-        <w:rPr>
-          <w:rFonts w:cs="Times New Roman"/>
-          <w:b/>
-          <w:bCs/>
-          <w:sz w:val="28"/>
-          <w:szCs w:val="28"/>
-        </w:rPr>
-      </w:pPr>
-    </w:p>
-    <w:p>
-      <w:pPr>
-        <w:spacing w:line="276" w:lineRule="auto"/>
-        <w:rPr>
-          <w:rFonts w:cs="Times New Roman"/>
-          <w:b/>
-          <w:bCs/>
-          <w:sz w:val="28"/>
-          <w:szCs w:val="28"/>
-        </w:rPr>
-      </w:pPr>
-    </w:p>
-    <w:p>
-      <w:pPr>
-        <w:spacing w:line="276" w:lineRule="auto"/>
-        <w:rPr>
-          <w:rFonts w:cs="Times New Roman"/>
-          <w:b/>
-          <w:bCs/>
-          <w:sz w:val="28"/>
-          <w:szCs w:val="28"/>
-        </w:rPr>
-      </w:pPr>
-    </w:p>
-    <w:p>
-      <w:pPr>
-        <w:spacing w:line="276" w:lineRule="auto"/>
-        <w:rPr>
-          <w:rFonts w:cs="Times New Roman"/>
-          <w:b/>
-          <w:bCs/>
-          <w:sz w:val="28"/>
-          <w:szCs w:val="28"/>
-        </w:rPr>
-      </w:pPr>
-    </w:p>
-    <w:p>
-      <w:pPr>
-        <w:spacing w:line="276" w:lineRule="auto"/>
-        <w:rPr>
-          <w:rFonts w:cs="Times New Roman"/>
-          <w:b/>
-          <w:bCs/>
-          <w:sz w:val="28"/>
-          <w:szCs w:val="28"/>
-        </w:rPr>
-      </w:pPr>
-    </w:p>
-    <w:p>
-      <w:pPr>
-        <w:spacing w:line="276" w:lineRule="auto"/>
-        <w:rPr>
-          <w:rFonts w:cs="Times New Roman"/>
-          <w:b/>
-          <w:bCs/>
-          <w:sz w:val="28"/>
-          <w:szCs w:val="28"/>
-        </w:rPr>
-      </w:pPr>
-    </w:p>
-    <w:p>
-      <w:pPr>
-        <w:spacing w:line="276" w:lineRule="auto"/>
-        <w:rPr>
-          <w:rFonts w:cs="Times New Roman"/>
-          <w:b/>
-          <w:bCs/>
-          <w:sz w:val="28"/>
-          <w:szCs w:val="28"/>
-        </w:rPr>
-      </w:pPr>
-    </w:p>
-    <w:p>
-      <w:pPr>
-        <w:spacing w:line="276" w:lineRule="auto"/>
-        <w:rPr>
-          <w:rFonts w:cs="Times New Roman"/>
-          <w:b/>
-          <w:bCs/>
-          <w:sz w:val="28"/>
-          <w:szCs w:val="28"/>
-        </w:rPr>
-      </w:pPr>
-    </w:p>
+          <w:kern w:val="0"/>
+          <w:sz w:val="32"/>
+          <w:szCs w:val="32"/>
+          <w14:ligatures w14:val="none"/>
+        </w:rPr>
+        <w:t>PROTOKOL OTORISASI DAN AUTENTIKASI PADA WEB STATIS</w:t>
+      </w:r>
+    </w:p>
+    <w:p>
+      <w:pPr>
+        <w:spacing w:after="160" w:line="259" w:lineRule="auto"/>
+        <w:jc w:val="center"/>
+        <w:rPr>
+          <w:rFonts w:cs="Times New Roman"/>
+          <w:kern w:val="0"/>
+          <w:sz w:val="22"/>
+          <w:szCs w:val="22"/>
+          <w:lang w:val="en-US"/>
+          <w14:ligatures w14:val="none"/>
+        </w:rPr>
+      </w:pPr>
+    </w:p>
+    <w:p>
+      <w:pPr>
+        <w:spacing w:after="160" w:line="259" w:lineRule="auto"/>
+        <w:jc w:val="center"/>
+        <w:rPr>
+          <w:rFonts w:cs="Times New Roman"/>
+          <w:kern w:val="0"/>
+          <w:sz w:val="22"/>
+          <w:szCs w:val="22"/>
+          <w:lang w:val="en-US"/>
+          <w14:ligatures w14:val="none"/>
+        </w:rPr>
+      </w:pPr>
+    </w:p>
+    <w:p>
+      <w:pPr>
+        <w:spacing w:after="160" w:line="240" w:lineRule="auto"/>
+        <w:jc w:val="center"/>
+        <w:rPr>
+          <w:rFonts w:cs="Times New Roman"/>
+          <w:kern w:val="0"/>
+          <w:lang w:val="en-US"/>
+          <w14:ligatures w14:val="none"/>
+        </w:rPr>
+      </w:pPr>
+      <w:proofErr w:type="gramStart"/>
+      <w:r>
+        <w:rPr>
+          <w:rFonts w:cs="Times New Roman"/>
+          <w:kern w:val="0"/>
+          <w:lang w:val="en-US"/>
+          <w14:ligatures w14:val="none"/>
+        </w:rPr>
+        <w:t>NPM(</w:t>
+      </w:r>
+      <w:proofErr w:type="gramEnd"/>
+      <w:r>
+        <w:rPr>
+          <w:rFonts w:cs="Times New Roman"/>
+          <w:kern w:val="0"/>
+          <w:lang w:val="en-US"/>
+          <w14:ligatures w14:val="none"/>
+        </w:rPr>
+        <w:t>1.20.4.0</w:t>
+      </w:r>
+      <w:r>
+        <w:rPr>
+          <w:rFonts w:cs="Times New Roman"/>
+          <w:kern w:val="0"/>
+          <w:lang w:val="en-US"/>
+          <w14:ligatures w14:val="none"/>
+        </w:rPr>
+        <w:t>45</w:t>
+      </w:r>
+      <w:r>
+        <w:rPr>
+          <w:rFonts w:cs="Times New Roman"/>
+          <w:kern w:val="0"/>
+          <w:lang w:val="en-US"/>
+          <w14:ligatures w14:val="none"/>
+        </w:rPr>
+        <w:t>)</w:t>
+      </w:r>
+      <w:r>
+        <w:rPr>
+          <w:rFonts w:cs="Times New Roman"/>
+          <w:kern w:val="0"/>
+          <w:lang w:val="en-US"/>
+          <w14:ligatures w14:val="none"/>
+        </w:rPr>
+        <w:tab/>
+      </w:r>
+      <w:r>
+        <w:rPr>
+          <w:rFonts w:cs="Times New Roman"/>
+          <w:kern w:val="0"/>
+          <w:lang w:val="en-US"/>
+          <w14:ligatures w14:val="none"/>
+        </w:rPr>
+        <w:tab/>
+      </w:r>
+      <w:r>
+        <w:rPr>
+          <w:rFonts w:cs="Times New Roman"/>
+          <w:kern w:val="0"/>
+          <w:lang w:val="en-US"/>
+          <w14:ligatures w14:val="none"/>
+        </w:rPr>
+        <w:tab/>
+      </w:r>
+      <w:r>
+        <w:rPr>
+          <w:rFonts w:cs="Times New Roman"/>
+          <w:kern w:val="0"/>
+          <w:lang w:val="en-US"/>
+          <w14:ligatures w14:val="none"/>
+        </w:rPr>
+        <w:t>MUHAMMAD RIFQI DAFFA ULHAQ</w:t>
+      </w:r>
+    </w:p>
+    <w:p>
+      <w:pPr>
+        <w:spacing w:after="160" w:line="240" w:lineRule="auto"/>
+        <w:jc w:val="center"/>
+        <w:rPr>
+          <w:rFonts w:cs="Times New Roman"/>
+          <w:kern w:val="0"/>
+          <w:lang w:val="en-US"/>
+          <w14:ligatures w14:val="none"/>
+        </w:rPr>
+      </w:pPr>
+    </w:p>
+    <w:p>
+      <w:pPr>
+        <w:spacing w:after="160" w:line="240" w:lineRule="auto"/>
+        <w:jc w:val="center"/>
+        <w:rPr>
+          <w:rFonts w:cs="Times New Roman"/>
+          <w:kern w:val="0"/>
+          <w:lang w:val="en-US"/>
+          <w14:ligatures w14:val="none"/>
+        </w:rPr>
+      </w:pPr>
+      <w:r>
+        <w:rPr>
+          <w:rFonts w:cs="Times New Roman"/>
+          <w:kern w:val="0"/>
+          <w:lang w:val="en-US"/>
+          <w14:ligatures w14:val="none"/>
+        </w:rPr>
+        <w:t>Laporan Program Tugas Akhir ini telah diperiksa, disetujui dan disidangkan di Bandung, (tanggal sidang)</w:t>
+      </w:r>
+    </w:p>
+    <w:p>
+      <w:pPr>
+        <w:spacing w:after="160" w:line="240" w:lineRule="auto"/>
+        <w:jc w:val="center"/>
+        <w:rPr>
+          <w:rFonts w:cs="Times New Roman"/>
+          <w:kern w:val="0"/>
+          <w:lang w:val="en-US"/>
+          <w14:ligatures w14:val="none"/>
+        </w:rPr>
+      </w:pPr>
+      <w:proofErr w:type="gramStart"/>
+      <w:r>
+        <w:rPr>
+          <w:rFonts w:cs="Times New Roman"/>
+          <w:kern w:val="0"/>
+          <w:lang w:val="en-US"/>
+          <w14:ligatures w14:val="none"/>
+        </w:rPr>
+        <w:t>Oleh :</w:t>
+      </w:r>
+      <w:proofErr w:type="gramEnd"/>
+    </w:p>
+    <w:tbl>
+      <w:tblPr>
+        <w:tblStyle w:val="TableGrid1"/>
+        <w:tblW w:w="0" w:type="auto"/>
+        <w:tblInd w:w="-540" w:type="dxa"/>
+        <w:tblBorders>
+          <w:top w:val="none" w:sz="0" w:space="0" w:color="auto"/>
+          <w:left w:val="none" w:sz="0" w:space="0" w:color="auto"/>
+          <w:bottom w:val="none" w:sz="0" w:space="0" w:color="auto"/>
+          <w:right w:val="none" w:sz="0" w:space="0" w:color="auto"/>
+          <w:insideH w:val="none" w:sz="0" w:space="0" w:color="auto"/>
+          <w:insideV w:val="none" w:sz="0" w:space="0" w:color="auto"/>
+        </w:tblBorders>
+        <w:tblLook w:val="04A0" w:firstRow="1" w:lastRow="0" w:firstColumn="1" w:lastColumn="0" w:noHBand="0" w:noVBand="1"/>
+      </w:tblPr>
+      <w:tblGrid>
+        <w:gridCol w:w="4669"/>
+        <w:gridCol w:w="4142"/>
+      </w:tblGrid>
+      <w:tr>
+        <w:tc>
+          <w:tcPr>
+            <w:tcW w:w="4669" w:type="dxa"/>
+          </w:tcPr>
+          <w:p>
+            <w:pPr>
+              <w:spacing w:line="240" w:lineRule="auto"/>
+              <w:jc w:val="center"/>
+              <w:rPr>
+                <w:lang w:val="en-US"/>
+              </w:rPr>
+            </w:pPr>
+            <w:r>
+              <w:rPr>
+                <w:lang w:val="en-US"/>
+              </w:rPr>
+              <w:t>Penguji Utama</w:t>
+            </w:r>
+          </w:p>
+        </w:tc>
+        <w:tc>
+          <w:tcPr>
+            <w:tcW w:w="4142" w:type="dxa"/>
+          </w:tcPr>
+          <w:p>
+            <w:pPr>
+              <w:spacing w:line="240" w:lineRule="auto"/>
+              <w:jc w:val="center"/>
+              <w:rPr>
+                <w:lang w:val="en-US"/>
+              </w:rPr>
+            </w:pPr>
+            <w:r>
+              <w:rPr>
+                <w:lang w:val="en-US"/>
+              </w:rPr>
+              <w:t>Penguji Pendamping</w:t>
+            </w:r>
+          </w:p>
+        </w:tc>
+      </w:tr>
+      <w:tr>
+        <w:tc>
+          <w:tcPr>
+            <w:tcW w:w="4669" w:type="dxa"/>
+          </w:tcPr>
+          <w:p>
+            <w:pPr>
+              <w:spacing w:line="240" w:lineRule="auto"/>
+              <w:jc w:val="center"/>
+              <w:rPr>
+                <w:lang w:val="en-US"/>
+              </w:rPr>
+            </w:pPr>
+          </w:p>
+          <w:p>
+            <w:pPr>
+              <w:spacing w:line="240" w:lineRule="auto"/>
+              <w:jc w:val="center"/>
+              <w:rPr>
+                <w:lang w:val="en-US"/>
+              </w:rPr>
+            </w:pPr>
+          </w:p>
+          <w:p>
+            <w:pPr>
+              <w:spacing w:line="240" w:lineRule="auto"/>
+              <w:jc w:val="center"/>
+              <w:rPr>
+                <w:lang w:val="en-US"/>
+              </w:rPr>
+            </w:pPr>
+          </w:p>
+          <w:p>
+            <w:pPr>
+              <w:spacing w:line="240" w:lineRule="auto"/>
+              <w:jc w:val="center"/>
+              <w:rPr>
+                <w:lang w:val="en-US"/>
+              </w:rPr>
+            </w:pPr>
+          </w:p>
+          <w:p>
+            <w:pPr>
+              <w:spacing w:line="240" w:lineRule="auto"/>
+              <w:jc w:val="center"/>
+              <w:rPr>
+                <w:lang w:val="en-US"/>
+              </w:rPr>
+            </w:pPr>
+          </w:p>
+        </w:tc>
+        <w:tc>
+          <w:tcPr>
+            <w:tcW w:w="4142" w:type="dxa"/>
+          </w:tcPr>
+          <w:p>
+            <w:pPr>
+              <w:spacing w:line="240" w:lineRule="auto"/>
+              <w:jc w:val="center"/>
+              <w:rPr>
+                <w:lang w:val="en-US"/>
+              </w:rPr>
+            </w:pPr>
+          </w:p>
+        </w:tc>
+      </w:tr>
+      <w:tr>
+        <w:tc>
+          <w:tcPr>
+            <w:tcW w:w="4669" w:type="dxa"/>
+          </w:tcPr>
+          <w:p>
+            <w:pPr>
+              <w:spacing w:line="240" w:lineRule="auto"/>
+              <w:jc w:val="center"/>
+              <w:rPr>
+                <w:u w:val="single"/>
+                <w:lang w:val="en-US"/>
+              </w:rPr>
+            </w:pPr>
+            <w:r>
+              <w:rPr>
+                <w:u w:val="single"/>
+                <w:lang w:val="en-US"/>
+              </w:rPr>
+              <w:t>Rolly Maulana Awangga,</w:t>
+            </w:r>
+            <w:r>
+              <w:rPr>
+                <w:u w:val="single"/>
+                <w:lang w:val="en-US"/>
+              </w:rPr>
+              <w:t xml:space="preserve"> </w:t>
+            </w:r>
+            <w:r>
+              <w:rPr>
+                <w:u w:val="single"/>
+                <w:lang w:val="en-US"/>
+              </w:rPr>
+              <w:t>S.T.,</w:t>
+            </w:r>
+            <w:r>
+              <w:rPr>
+                <w:u w:val="single"/>
+                <w:lang w:val="en-US"/>
+              </w:rPr>
+              <w:t xml:space="preserve"> </w:t>
+            </w:r>
+            <w:r>
+              <w:rPr>
+                <w:u w:val="single"/>
+                <w:lang w:val="en-US"/>
+              </w:rPr>
+              <w:t>MT.,</w:t>
+            </w:r>
+            <w:r>
+              <w:rPr>
+                <w:u w:val="single"/>
+                <w:lang w:val="en-US"/>
+              </w:rPr>
+              <w:t xml:space="preserve"> </w:t>
+            </w:r>
+            <w:r>
+              <w:rPr>
+                <w:u w:val="single"/>
+                <w:lang w:val="en-US"/>
+              </w:rPr>
+              <w:t>CAIP, SFPC</w:t>
+            </w:r>
+          </w:p>
+          <w:p>
+            <w:pPr>
+              <w:spacing w:line="240" w:lineRule="auto"/>
+              <w:jc w:val="center"/>
+              <w:rPr>
+                <w:lang w:val="en-US"/>
+              </w:rPr>
+            </w:pPr>
+            <w:r>
+              <w:rPr>
+                <w:lang w:val="en-US"/>
+              </w:rPr>
+              <w:t>NIK.</w:t>
+            </w:r>
+            <w:r>
+              <w:rPr>
+                <w:lang w:val="en-US"/>
+              </w:rPr>
+              <w:t xml:space="preserve"> </w:t>
+            </w:r>
+            <w:r>
+              <w:rPr>
+                <w:lang w:val="en-US"/>
+              </w:rPr>
+              <w:t>117.86.219</w:t>
+            </w:r>
+          </w:p>
+        </w:tc>
+        <w:tc>
+          <w:tcPr>
+            <w:tcW w:w="4142" w:type="dxa"/>
+          </w:tcPr>
+          <w:p>
+            <w:pPr>
+              <w:spacing w:line="240" w:lineRule="auto"/>
+              <w:jc w:val="center"/>
+              <w:rPr>
+                <w:u w:val="single"/>
+                <w:lang w:val="en-US"/>
+              </w:rPr>
+            </w:pPr>
+            <w:r>
+              <w:rPr>
+                <w:u w:val="single"/>
+                <w:lang w:val="en-US"/>
+              </w:rPr>
+              <w:t>Nama Dosen Penguji Pendamping</w:t>
+            </w:r>
+          </w:p>
+          <w:p>
+            <w:pPr>
+              <w:spacing w:line="240" w:lineRule="auto"/>
+              <w:jc w:val="center"/>
+              <w:rPr>
+                <w:lang w:val="en-US"/>
+              </w:rPr>
+            </w:pPr>
+            <w:r>
+              <w:rPr>
+                <w:lang w:val="en-US"/>
+              </w:rPr>
+              <w:t>NIK.</w:t>
+            </w:r>
+          </w:p>
+        </w:tc>
+      </w:tr>
+      <w:tr>
+        <w:tc>
+          <w:tcPr>
+            <w:tcW w:w="8811" w:type="dxa"/>
+            <w:gridSpan w:val="2"/>
+          </w:tcPr>
+          <w:p>
+            <w:pPr>
+              <w:spacing w:line="240" w:lineRule="auto"/>
+              <w:jc w:val="center"/>
+              <w:rPr>
+                <w:lang w:val="en-US"/>
+              </w:rPr>
+            </w:pPr>
+          </w:p>
+        </w:tc>
+      </w:tr>
+      <w:tr>
+        <w:tc>
+          <w:tcPr>
+            <w:tcW w:w="8811" w:type="dxa"/>
+            <w:gridSpan w:val="2"/>
+          </w:tcPr>
+          <w:p>
+            <w:pPr>
+              <w:spacing w:line="240" w:lineRule="auto"/>
+              <w:jc w:val="center"/>
+              <w:rPr>
+                <w:lang w:val="en-US"/>
+              </w:rPr>
+            </w:pPr>
+          </w:p>
+          <w:p>
+            <w:pPr>
+              <w:spacing w:line="240" w:lineRule="auto"/>
+              <w:jc w:val="center"/>
+              <w:rPr>
+                <w:lang w:val="en-US"/>
+              </w:rPr>
+            </w:pPr>
+            <w:r>
+              <w:rPr>
+                <w:lang w:val="en-US"/>
+              </w:rPr>
+              <w:t>Menyetujui,</w:t>
+            </w:r>
+          </w:p>
+          <w:p>
+            <w:pPr>
+              <w:spacing w:line="240" w:lineRule="auto"/>
+              <w:jc w:val="center"/>
+              <w:rPr>
+                <w:lang w:val="en-US"/>
+              </w:rPr>
+            </w:pPr>
+            <w:r>
+              <w:rPr>
+                <w:lang w:val="en-US"/>
+              </w:rPr>
+              <w:t>Koordinator Tugas Akhir</w:t>
+            </w:r>
+          </w:p>
+          <w:p>
+            <w:pPr>
+              <w:spacing w:line="240" w:lineRule="auto"/>
+              <w:jc w:val="center"/>
+              <w:rPr>
+                <w:lang w:val="en-US"/>
+              </w:rPr>
+            </w:pPr>
+          </w:p>
+        </w:tc>
+      </w:tr>
+      <w:tr>
+        <w:tc>
+          <w:tcPr>
+            <w:tcW w:w="8811" w:type="dxa"/>
+            <w:gridSpan w:val="2"/>
+          </w:tcPr>
+          <w:p>
+            <w:pPr>
+              <w:spacing w:line="240" w:lineRule="auto"/>
+              <w:jc w:val="center"/>
+              <w:rPr>
+                <w:lang w:val="en-US"/>
+              </w:rPr>
+            </w:pPr>
+          </w:p>
+          <w:p>
+            <w:pPr>
+              <w:spacing w:line="240" w:lineRule="auto"/>
+              <w:jc w:val="center"/>
+              <w:rPr>
+                <w:lang w:val="en-US"/>
+              </w:rPr>
+            </w:pPr>
+          </w:p>
+          <w:p>
+            <w:pPr>
+              <w:spacing w:line="240" w:lineRule="auto"/>
+              <w:jc w:val="center"/>
+              <w:rPr>
+                <w:lang w:val="en-US"/>
+              </w:rPr>
+            </w:pPr>
+          </w:p>
+          <w:p>
+            <w:pPr>
+              <w:spacing w:line="240" w:lineRule="auto"/>
+              <w:jc w:val="center"/>
+              <w:rPr>
+                <w:lang w:val="en-US"/>
+              </w:rPr>
+            </w:pPr>
+          </w:p>
+          <w:p>
+            <w:pPr>
+              <w:spacing w:line="240" w:lineRule="auto"/>
+              <w:jc w:val="center"/>
+              <w:rPr>
+                <w:lang w:val="en-US"/>
+              </w:rPr>
+            </w:pPr>
+          </w:p>
+        </w:tc>
+      </w:tr>
+      <w:tr>
+        <w:tc>
+          <w:tcPr>
+            <w:tcW w:w="8811" w:type="dxa"/>
+            <w:gridSpan w:val="2"/>
+          </w:tcPr>
+          <w:p>
+            <w:pPr>
+              <w:spacing w:line="240" w:lineRule="auto"/>
+              <w:jc w:val="center"/>
+              <w:rPr>
+                <w:lang w:val="en-US"/>
+              </w:rPr>
+            </w:pPr>
+            <w:r>
+              <w:rPr>
+                <w:u w:val="single"/>
+                <w:lang w:val="en-US"/>
+              </w:rPr>
+              <w:t>M. Yusril Helmi Setyawan, S.</w:t>
+            </w:r>
+            <w:r>
+              <w:rPr>
+                <w:u w:val="single"/>
+                <w:lang w:val="en-US"/>
+              </w:rPr>
+              <w:t xml:space="preserve"> </w:t>
+            </w:r>
+            <w:r>
+              <w:rPr>
+                <w:u w:val="single"/>
+                <w:lang w:val="en-US"/>
+              </w:rPr>
+              <w:t>Kom., M.</w:t>
+            </w:r>
+            <w:r>
+              <w:rPr>
+                <w:u w:val="single"/>
+                <w:lang w:val="en-US"/>
+              </w:rPr>
+              <w:t xml:space="preserve"> </w:t>
+            </w:r>
+            <w:r>
+              <w:rPr>
+                <w:u w:val="single"/>
+                <w:lang w:val="en-US"/>
+              </w:rPr>
+              <w:t>Kom.,</w:t>
+            </w:r>
+            <w:r>
+              <w:rPr>
+                <w:u w:val="single"/>
+                <w:lang w:val="en-US"/>
+              </w:rPr>
+              <w:t xml:space="preserve"> </w:t>
+            </w:r>
+            <w:r>
+              <w:rPr>
+                <w:u w:val="single"/>
+                <w:lang w:val="en-US"/>
+              </w:rPr>
+              <w:t>SFPC.</w:t>
+            </w:r>
+          </w:p>
+          <w:p>
+            <w:pPr>
+              <w:spacing w:line="240" w:lineRule="auto"/>
+              <w:jc w:val="center"/>
+              <w:rPr>
+                <w:lang w:val="en-US"/>
+              </w:rPr>
+            </w:pPr>
+            <w:r>
+              <w:rPr>
+                <w:lang w:val="en-US"/>
+              </w:rPr>
+              <w:t>NIK.</w:t>
+            </w:r>
+            <w:r>
+              <w:rPr>
+                <w:lang w:val="en-US"/>
+              </w:rPr>
+              <w:t xml:space="preserve"> </w:t>
+            </w:r>
+            <w:r>
+              <w:rPr>
+                <w:lang w:val="en-US"/>
+              </w:rPr>
+              <w:t>113.74.163</w:t>
+            </w:r>
+          </w:p>
+        </w:tc>
+      </w:tr>
+    </w:tbl>
     <w:p>
       <w:pPr>
         <w:spacing w:line="276" w:lineRule="auto"/>
@@ -6827,30 +7245,11 @@
     </w:p>
     <w:p>
       <w:pPr>
-        <w:pStyle w:val="PlainText"/>
-      </w:pPr>
-    </w:p>
-    <w:p>
-      <w:pPr>
-        <w:pStyle w:val="PlainText"/>
-      </w:pPr>
-    </w:p>
-    <w:p>
-      <w:pPr>
-        <w:pStyle w:val="PlainText"/>
-      </w:pPr>
-    </w:p>
-    <w:p>
-      <w:pPr>
-        <w:pStyle w:val="PlainText"/>
-      </w:pPr>
-    </w:p>
-    <w:p>
-      <w:pPr>
         <w:pStyle w:val="Heading1"/>
       </w:pPr>
       <w:bookmarkStart w:id="7" w:name="_Toc172709938"/>
       <w:r>
+        <w:lastRenderedPageBreak/>
         <w:t>DAFTAR TABEL</w:t>
       </w:r>
       <w:bookmarkEnd w:id="7"/>
@@ -7216,6 +7615,16 @@
           <w:b/>
           <w:bCs/>
         </w:rPr>
+      </w:pPr>
+    </w:p>
+    <w:p>
+      <w:pPr>
+        <w:pStyle w:val="PlainText"/>
+      </w:pPr>
+    </w:p>
+    <w:p>
+      <w:pPr>
+        <w:pStyle w:val="PlainText"/>
       </w:pPr>
     </w:p>
     <w:p>
@@ -9491,6 +9900,7 @@
             <w:docPart w:val="D4970D502CBD425190991128D430981A"/>
           </w:placeholder>
         </w:sdtPr>
+        <w:sdtEndPr/>
         <w:sdtContent>
           <w:r>
             <w:rPr>
@@ -9545,6 +9955,7 @@
             <w:docPart w:val="4B02F4CF5EB54CD298B21ED73C102CDB"/>
           </w:placeholder>
         </w:sdtPr>
+        <w:sdtEndPr/>
         <w:sdtContent>
           <w:r>
             <w:rPr>
@@ -9584,6 +9995,7 @@
             <w:docPart w:val="D4970D502CBD425190991128D430981A"/>
           </w:placeholder>
         </w:sdtPr>
+        <w:sdtEndPr/>
         <w:sdtContent>
           <w:r>
             <w:rPr>
@@ -9625,6 +10037,7 @@
             <w:docPart w:val="D4970D502CBD425190991128D430981A"/>
           </w:placeholder>
         </w:sdtPr>
+        <w:sdtEndPr/>
         <w:sdtContent>
           <w:r>
             <w:rPr>
@@ -9693,6 +10106,7 @@
             <w:docPart w:val="A7DA5186503842AF906A522297BF4F31"/>
           </w:placeholder>
         </w:sdtPr>
+        <w:sdtEndPr/>
         <w:sdtContent>
           <w:r>
             <w:rPr>
@@ -9812,6 +10226,7 @@
             <w:docPart w:val="A7DA5186503842AF906A522297BF4F31"/>
           </w:placeholder>
         </w:sdtPr>
+        <w:sdtEndPr/>
         <w:sdtContent>
           <w:r>
             <w:rPr>
@@ -9867,6 +10282,7 @@
             <w:docPart w:val="A7DA5186503842AF906A522297BF4F31"/>
           </w:placeholder>
         </w:sdtPr>
+        <w:sdtEndPr/>
         <w:sdtContent>
           <w:r>
             <w:rPr>
@@ -9962,6 +10378,7 @@
             <w:docPart w:val="A7DA5186503842AF906A522297BF4F31"/>
           </w:placeholder>
         </w:sdtPr>
+        <w:sdtEndPr/>
         <w:sdtContent>
           <w:r>
             <w:rPr>
@@ -10003,6 +10420,7 @@
             <w:docPart w:val="A7DA5186503842AF906A522297BF4F31"/>
           </w:placeholder>
         </w:sdtPr>
+        <w:sdtEndPr/>
         <w:sdtContent>
           <w:r>
             <w:rPr>
@@ -10050,6 +10468,7 @@
             <w:docPart w:val="A7DA5186503842AF906A522297BF4F31"/>
           </w:placeholder>
         </w:sdtPr>
+        <w:sdtEndPr/>
         <w:sdtContent>
           <w:r>
             <w:rPr>
@@ -11061,6 +11480,7 @@
             <w:docPart w:val="DefaultPlaceholder_-1854013440"/>
           </w:placeholder>
         </w:sdtPr>
+        <w:sdtEndPr/>
         <w:sdtContent>
           <w:r>
             <w:rPr>
@@ -11132,6 +11552,7 @@
             <w:docPart w:val="DefaultPlaceholder_-1854013440"/>
           </w:placeholder>
         </w:sdtPr>
+        <w:sdtEndPr/>
         <w:sdtContent>
           <w:r>
             <w:rPr>
@@ -11267,6 +11688,7 @@
             <w:docPart w:val="DefaultPlaceholder_-1854013440"/>
           </w:placeholder>
         </w:sdtPr>
+        <w:sdtEndPr/>
         <w:sdtContent>
           <w:r>
             <w:rPr>
@@ -11467,6 +11889,7 @@
             <w:docPart w:val="DefaultPlaceholder_-1854013440"/>
           </w:placeholder>
         </w:sdtPr>
+        <w:sdtEndPr/>
         <w:sdtContent>
           <w:r>
             <w:rPr>
@@ -11704,6 +12127,7 @@
             <w:docPart w:val="DefaultPlaceholder_-1854013440"/>
           </w:placeholder>
         </w:sdtPr>
+        <w:sdtEndPr/>
         <w:sdtContent>
           <w:r>
             <w:rPr>
@@ -11818,6 +12242,7 @@
             <w:docPart w:val="DefaultPlaceholder_-1854013440"/>
           </w:placeholder>
         </w:sdtPr>
+        <w:sdtEndPr/>
         <w:sdtContent>
           <w:r>
             <w:rPr>
@@ -11939,6 +12364,7 @@
             <w:docPart w:val="DefaultPlaceholder_-1854013440"/>
           </w:placeholder>
         </w:sdtPr>
+        <w:sdtEndPr/>
         <w:sdtContent>
           <w:r>
             <w:rPr>
@@ -12070,6 +12496,7 @@
             <w:docPart w:val="DefaultPlaceholder_-1854013440"/>
           </w:placeholder>
         </w:sdtPr>
+        <w:sdtEndPr/>
         <w:sdtContent>
           <w:r>
             <w:rPr>
@@ -12150,6 +12577,7 @@
             <w:docPart w:val="DefaultPlaceholder_-1854013440"/>
           </w:placeholder>
         </w:sdtPr>
+        <w:sdtEndPr/>
         <w:sdtContent>
           <w:r>
             <w:rPr>
@@ -14532,6 +14960,7 @@
             <w:docPart w:val="5E372DC059D34ED286F2B8E66D945324"/>
           </w:placeholder>
         </w:sdtPr>
+        <w:sdtEndPr/>
         <w:sdtContent>
           <w:r>
             <w:rPr>
@@ -14603,6 +15032,7 @@
             <w:docPart w:val="5E372DC059D34ED286F2B8E66D945324"/>
           </w:placeholder>
         </w:sdtPr>
+        <w:sdtEndPr/>
         <w:sdtContent>
           <w:r>
             <w:rPr>
@@ -19909,6 +20339,7 @@
             <w:docPart w:val="DefaultPlaceholder_-1854013440"/>
           </w:placeholder>
         </w:sdtPr>
+        <w:sdtEndPr/>
         <w:sdtContent>
           <w:r>
             <w:rPr>
@@ -21503,8 +21934,8 @@
       <w:pPr>
         <w:pStyle w:val="ListParagraph"/>
         <w:numPr>
-          <w:ilvl w:val="1"/>
-          <w:numId w:val="3"/>
+          <w:ilvl w:val="0"/>
+          <w:numId w:val="37"/>
         </w:numPr>
         <w:ind w:left="1080"/>
         <w:rPr>
@@ -21579,8 +22010,8 @@
       <w:pPr>
         <w:pStyle w:val="ListParagraph"/>
         <w:numPr>
-          <w:ilvl w:val="1"/>
-          <w:numId w:val="3"/>
+          <w:ilvl w:val="0"/>
+          <w:numId w:val="37"/>
         </w:numPr>
         <w:ind w:left="1080"/>
         <w:rPr>
@@ -21589,14 +22020,25 @@
           <w:lang w:val="en-US"/>
         </w:rPr>
       </w:pPr>
-      <w:r>
-        <w:rPr>
-          <w:rFonts w:cs="Times New Roman"/>
-          <w:bCs/>
-          <w:i/>
-          <w:lang w:val="en-US"/>
-        </w:rPr>
-        <w:t>Dictionary Attack</w:t>
+      <w:bookmarkStart w:id="107" w:name="_GoBack"/>
+      <w:r>
+        <w:rPr>
+          <w:rFonts w:cs="Times New Roman"/>
+          <w:bCs/>
+          <w:i/>
+          <w:lang w:val="en-US"/>
+        </w:rPr>
+        <w:t xml:space="preserve">Dictionary </w:t>
+      </w:r>
+      <w:bookmarkEnd w:id="107"/>
+      <w:r>
+        <w:rPr>
+          <w:rFonts w:cs="Times New Roman"/>
+          <w:bCs/>
+          <w:i/>
+          <w:lang w:val="en-US"/>
+        </w:rPr>
+        <w:t>Attack</w:t>
       </w:r>
     </w:p>
     <w:p>
@@ -21697,11 +22139,11 @@
       <w:r>
         <w:t xml:space="preserve"> </w:t>
       </w:r>
-      <w:bookmarkStart w:id="107" w:name="_Toc172709976"/>
+      <w:bookmarkStart w:id="108" w:name="_Toc172709976"/>
       <w:r>
         <w:t>Kesimpulan Metode</w:t>
       </w:r>
-      <w:bookmarkEnd w:id="107"/>
+      <w:bookmarkEnd w:id="108"/>
     </w:p>
     <w:p>
       <w:pPr>
@@ -21862,11 +22304,11 @@
       <w:r>
         <w:t xml:space="preserve"> </w:t>
       </w:r>
-      <w:bookmarkStart w:id="108" w:name="_Toc172709977"/>
+      <w:bookmarkStart w:id="109" w:name="_Toc172709977"/>
       <w:r>
         <w:t>Kesimpulan Eksperimen</w:t>
       </w:r>
-      <w:bookmarkEnd w:id="108"/>
+      <w:bookmarkEnd w:id="109"/>
     </w:p>
     <w:p>
       <w:pPr>
@@ -22057,7 +22499,7 @@
         <w:pStyle w:val="ListParagraph"/>
         <w:numPr>
           <w:ilvl w:val="1"/>
-          <w:numId w:val="3"/>
+          <w:numId w:val="37"/>
         </w:numPr>
         <w:ind w:left="1080"/>
         <w:rPr>
@@ -22116,7 +22558,7 @@
         <w:pStyle w:val="ListParagraph"/>
         <w:numPr>
           <w:ilvl w:val="1"/>
-          <w:numId w:val="3"/>
+          <w:numId w:val="37"/>
         </w:numPr>
         <w:ind w:left="1080"/>
         <w:rPr>
@@ -22200,7 +22642,7 @@
         <w:pStyle w:val="ListParagraph"/>
         <w:numPr>
           <w:ilvl w:val="1"/>
-          <w:numId w:val="3"/>
+          <w:numId w:val="37"/>
         </w:numPr>
         <w:ind w:left="1080"/>
         <w:rPr>
@@ -22565,12 +23007,12 @@
       <w:pPr>
         <w:pStyle w:val="Heading1"/>
       </w:pPr>
-      <w:bookmarkStart w:id="109" w:name="_Toc172709978"/>
+      <w:bookmarkStart w:id="110" w:name="_Toc172709978"/>
       <w:r>
         <w:lastRenderedPageBreak/>
         <w:t>BAB VI</w:t>
       </w:r>
-      <w:bookmarkEnd w:id="109"/>
+      <w:bookmarkEnd w:id="110"/>
       <w:r>
         <w:t xml:space="preserve"> </w:t>
       </w:r>
@@ -22579,11 +23021,11 @@
       <w:pPr>
         <w:pStyle w:val="Heading1"/>
       </w:pPr>
-      <w:bookmarkStart w:id="110" w:name="_Toc172709979"/>
+      <w:bookmarkStart w:id="111" w:name="_Toc172709979"/>
       <w:r>
         <w:t>SARAN</w:t>
       </w:r>
-      <w:bookmarkEnd w:id="110"/>
+      <w:bookmarkEnd w:id="111"/>
     </w:p>
     <w:p>
       <w:pPr>
@@ -23279,12 +23721,12 @@
         <w:pStyle w:val="Heading1"/>
         <w:spacing w:after="240"/>
       </w:pPr>
-      <w:bookmarkStart w:id="111" w:name="_Toc172709980"/>
+      <w:bookmarkStart w:id="112" w:name="_Toc172709980"/>
       <w:r>
         <w:lastRenderedPageBreak/>
         <w:t>DAFTAR PUSTAKA</w:t>
       </w:r>
-      <w:bookmarkEnd w:id="111"/>
+      <w:bookmarkEnd w:id="112"/>
     </w:p>
     <w:sdt>
       <w:sdtPr>
@@ -23294,6 +23736,7 @@
           <w:docPart w:val="DefaultPlaceholder_-1854013440"/>
         </w:placeholder>
       </w:sdtPr>
+      <w:sdtEndPr/>
       <w:sdtContent>
         <w:p>
           <w:pPr>
@@ -23923,8 +24366,6 @@
           <w:bCs/>
         </w:rPr>
       </w:pPr>
-      <w:bookmarkStart w:id="112" w:name="_GoBack"/>
-      <w:bookmarkEnd w:id="112"/>
       <w:r>
         <w:tab/>
       </w:r>
@@ -26337,6 +26778,95 @@
     </w:lvl>
   </w:abstractNum>
   <w:abstractNum w:abstractNumId="21" w15:restartNumberingAfterBreak="0">
+    <w:nsid w:val="4B943210"/>
+    <w:multiLevelType w:val="hybridMultilevel"/>
+    <w:tmpl w:val="0BE6DD42"/>
+    <w:lvl w:ilvl="0" w:tplc="4906F588">
+      <w:start w:val="1"/>
+      <w:numFmt w:val="decimal"/>
+      <w:lvlText w:val="%1."/>
+      <w:lvlJc w:val="left"/>
+      <w:pPr>
+        <w:ind w:left="1440" w:hanging="360"/>
+      </w:pPr>
+      <w:rPr>
+        <w:rFonts w:hint="default"/>
+      </w:rPr>
+    </w:lvl>
+    <w:lvl w:ilvl="1" w:tplc="04090019" w:tentative="1">
+      <w:start w:val="1"/>
+      <w:numFmt w:val="lowerLetter"/>
+      <w:lvlText w:val="%2."/>
+      <w:lvlJc w:val="left"/>
+      <w:pPr>
+        <w:ind w:left="2160" w:hanging="360"/>
+      </w:pPr>
+    </w:lvl>
+    <w:lvl w:ilvl="2" w:tplc="0409001B" w:tentative="1">
+      <w:start w:val="1"/>
+      <w:numFmt w:val="lowerRoman"/>
+      <w:lvlText w:val="%3."/>
+      <w:lvlJc w:val="right"/>
+      <w:pPr>
+        <w:ind w:left="2880" w:hanging="180"/>
+      </w:pPr>
+    </w:lvl>
+    <w:lvl w:ilvl="3" w:tplc="0409000F" w:tentative="1">
+      <w:start w:val="1"/>
+      <w:numFmt w:val="decimal"/>
+      <w:lvlText w:val="%4."/>
+      <w:lvlJc w:val="left"/>
+      <w:pPr>
+        <w:ind w:left="3600" w:hanging="360"/>
+      </w:pPr>
+    </w:lvl>
+    <w:lvl w:ilvl="4" w:tplc="04090019" w:tentative="1">
+      <w:start w:val="1"/>
+      <w:numFmt w:val="lowerLetter"/>
+      <w:lvlText w:val="%5."/>
+      <w:lvlJc w:val="left"/>
+      <w:pPr>
+        <w:ind w:left="4320" w:hanging="360"/>
+      </w:pPr>
+    </w:lvl>
+    <w:lvl w:ilvl="5" w:tplc="0409001B" w:tentative="1">
+      <w:start w:val="1"/>
+      <w:numFmt w:val="lowerRoman"/>
+      <w:lvlText w:val="%6."/>
+      <w:lvlJc w:val="right"/>
+      <w:pPr>
+        <w:ind w:left="5040" w:hanging="180"/>
+      </w:pPr>
+    </w:lvl>
+    <w:lvl w:ilvl="6" w:tplc="0409000F" w:tentative="1">
+      <w:start w:val="1"/>
+      <w:numFmt w:val="decimal"/>
+      <w:lvlText w:val="%7."/>
+      <w:lvlJc w:val="left"/>
+      <w:pPr>
+        <w:ind w:left="5760" w:hanging="360"/>
+      </w:pPr>
+    </w:lvl>
+    <w:lvl w:ilvl="7" w:tplc="04090019" w:tentative="1">
+      <w:start w:val="1"/>
+      <w:numFmt w:val="lowerLetter"/>
+      <w:lvlText w:val="%8."/>
+      <w:lvlJc w:val="left"/>
+      <w:pPr>
+        <w:ind w:left="6480" w:hanging="360"/>
+      </w:pPr>
+    </w:lvl>
+    <w:lvl w:ilvl="8" w:tplc="0409001B" w:tentative="1">
+      <w:start w:val="1"/>
+      <w:numFmt w:val="lowerRoman"/>
+      <w:lvlText w:val="%9."/>
+      <w:lvlJc w:val="right"/>
+      <w:pPr>
+        <w:ind w:left="7200" w:hanging="180"/>
+      </w:pPr>
+    </w:lvl>
+  </w:abstractNum>
+  <w:abstractNum w:abstractNumId="22" w15:restartNumberingAfterBreak="0">
     <w:nsid w:val="4E2D53F3"/>
     <w:multiLevelType w:val="hybridMultilevel"/>
     <w:tmpl w:val="E96A35F4"/>
@@ -26425,7 +26955,7 @@
       </w:pPr>
     </w:lvl>
   </w:abstractNum>
-  <w:abstractNum w:abstractNumId="22" w15:restartNumberingAfterBreak="0">
+  <w:abstractNum w:abstractNumId="23" w15:restartNumberingAfterBreak="0">
     <w:nsid w:val="5429693A"/>
     <w:multiLevelType w:val="multilevel"/>
     <w:tmpl w:val="431E27D8"/>
@@ -26545,7 +27075,7 @@
       </w:rPr>
     </w:lvl>
   </w:abstractNum>
-  <w:abstractNum w:abstractNumId="23" w15:restartNumberingAfterBreak="0">
+  <w:abstractNum w:abstractNumId="24" w15:restartNumberingAfterBreak="0">
     <w:nsid w:val="542E3266"/>
     <w:multiLevelType w:val="hybridMultilevel"/>
     <w:tmpl w:val="DA988BF6"/>
@@ -26635,7 +27165,7 @@
       </w:pPr>
     </w:lvl>
   </w:abstractNum>
-  <w:abstractNum w:abstractNumId="24" w15:restartNumberingAfterBreak="0">
+  <w:abstractNum w:abstractNumId="25" w15:restartNumberingAfterBreak="0">
     <w:nsid w:val="599606E9"/>
     <w:multiLevelType w:val="hybridMultilevel"/>
     <w:tmpl w:val="BED0E98C"/>
@@ -26724,7 +27254,7 @@
       </w:pPr>
     </w:lvl>
   </w:abstractNum>
-  <w:abstractNum w:abstractNumId="25" w15:restartNumberingAfterBreak="0">
+  <w:abstractNum w:abstractNumId="26" w15:restartNumberingAfterBreak="0">
     <w:nsid w:val="610A17E4"/>
     <w:multiLevelType w:val="multilevel"/>
     <w:tmpl w:val="5D8C4806"/>
@@ -26873,7 +27403,7 @@
       </w:rPr>
     </w:lvl>
   </w:abstractNum>
-  <w:abstractNum w:abstractNumId="26" w15:restartNumberingAfterBreak="0">
+  <w:abstractNum w:abstractNumId="27" w15:restartNumberingAfterBreak="0">
     <w:nsid w:val="62AD5DFC"/>
     <w:multiLevelType w:val="hybridMultilevel"/>
     <w:tmpl w:val="E4622D32"/>
@@ -26963,7 +27493,7 @@
       </w:pPr>
     </w:lvl>
   </w:abstractNum>
-  <w:abstractNum w:abstractNumId="27" w15:restartNumberingAfterBreak="0">
+  <w:abstractNum w:abstractNumId="28" w15:restartNumberingAfterBreak="0">
     <w:nsid w:val="6406043B"/>
     <w:multiLevelType w:val="hybridMultilevel"/>
     <w:tmpl w:val="C07CD9DC"/>
@@ -27052,7 +27582,7 @@
       </w:pPr>
     </w:lvl>
   </w:abstractNum>
-  <w:abstractNum w:abstractNumId="28" w15:restartNumberingAfterBreak="0">
+  <w:abstractNum w:abstractNumId="29" w15:restartNumberingAfterBreak="0">
     <w:nsid w:val="675F7694"/>
     <w:multiLevelType w:val="hybridMultilevel"/>
     <w:tmpl w:val="CA0CA72C"/>
@@ -27141,7 +27671,7 @@
       </w:pPr>
     </w:lvl>
   </w:abstractNum>
-  <w:abstractNum w:abstractNumId="29" w15:restartNumberingAfterBreak="0">
+  <w:abstractNum w:abstractNumId="30" w15:restartNumberingAfterBreak="0">
     <w:nsid w:val="6C24619F"/>
     <w:multiLevelType w:val="hybridMultilevel"/>
     <w:tmpl w:val="2B92CCC8"/>
@@ -27230,10 +27760,10 @@
       </w:pPr>
     </w:lvl>
   </w:abstractNum>
-  <w:abstractNum w:abstractNumId="30" w15:restartNumberingAfterBreak="0">
+  <w:abstractNum w:abstractNumId="31" w15:restartNumberingAfterBreak="0">
     <w:nsid w:val="6C53759B"/>
     <w:multiLevelType w:val="hybridMultilevel"/>
-    <w:tmpl w:val="E5FEDED4"/>
+    <w:tmpl w:val="9998E310"/>
     <w:lvl w:ilvl="0" w:tplc="8CB4711A">
       <w:start w:val="1"/>
       <w:numFmt w:val="decimal"/>
@@ -27246,16 +27776,16 @@
         <w:rFonts w:hint="default"/>
       </w:rPr>
     </w:lvl>
-    <w:lvl w:ilvl="1" w:tplc="7ED2E6D6">
-      <w:start w:val="1"/>
-      <w:numFmt w:val="bullet"/>
-      <w:lvlText w:val="-"/>
+    <w:lvl w:ilvl="1" w:tplc="0409000F">
+      <w:start w:val="1"/>
+      <w:numFmt w:val="decimal"/>
+      <w:lvlText w:val="%2."/>
       <w:lvlJc w:val="left"/>
       <w:pPr>
         <w:ind w:left="1500" w:hanging="360"/>
       </w:pPr>
       <w:rPr>
-        <w:rFonts w:ascii="TimesNewRomanPSMT" w:eastAsia="Times New Roman" w:hAnsi="TimesNewRomanPSMT" w:cs="Times New Roman" w:hint="default"/>
+        <w:rFonts w:hint="default"/>
       </w:rPr>
     </w:lvl>
     <w:lvl w:ilvl="2" w:tplc="2DEAD514">
@@ -27325,7 +27855,7 @@
       </w:pPr>
     </w:lvl>
   </w:abstractNum>
-  <w:abstractNum w:abstractNumId="31" w15:restartNumberingAfterBreak="0">
+  <w:abstractNum w:abstractNumId="32" w15:restartNumberingAfterBreak="0">
     <w:nsid w:val="73666D68"/>
     <w:multiLevelType w:val="multilevel"/>
     <w:tmpl w:val="1FA2F180"/>
@@ -27474,7 +28004,7 @@
       </w:rPr>
     </w:lvl>
   </w:abstractNum>
-  <w:abstractNum w:abstractNumId="32" w15:restartNumberingAfterBreak="0">
+  <w:abstractNum w:abstractNumId="33" w15:restartNumberingAfterBreak="0">
     <w:nsid w:val="778C1564"/>
     <w:multiLevelType w:val="hybridMultilevel"/>
     <w:tmpl w:val="BBB6B82A"/>
@@ -27563,7 +28093,7 @@
       </w:pPr>
     </w:lvl>
   </w:abstractNum>
-  <w:abstractNum w:abstractNumId="33" w15:restartNumberingAfterBreak="0">
+  <w:abstractNum w:abstractNumId="34" w15:restartNumberingAfterBreak="0">
     <w:nsid w:val="78D900EC"/>
     <w:multiLevelType w:val="hybridMultilevel"/>
     <w:tmpl w:val="73B8B4AE"/>
@@ -27652,7 +28182,7 @@
       </w:pPr>
     </w:lvl>
   </w:abstractNum>
-  <w:abstractNum w:abstractNumId="34" w15:restartNumberingAfterBreak="0">
+  <w:abstractNum w:abstractNumId="35" w15:restartNumberingAfterBreak="0">
     <w:nsid w:val="7C7032A1"/>
     <w:multiLevelType w:val="hybridMultilevel"/>
     <w:tmpl w:val="CA98AFFE"/>
@@ -27741,7 +28271,7 @@
       </w:pPr>
     </w:lvl>
   </w:abstractNum>
-  <w:abstractNum w:abstractNumId="35" w15:restartNumberingAfterBreak="0">
+  <w:abstractNum w:abstractNumId="36" w15:restartNumberingAfterBreak="0">
     <w:nsid w:val="7F286712"/>
     <w:multiLevelType w:val="hybridMultilevel"/>
     <w:tmpl w:val="BD224E6C"/>
@@ -27831,19 +28361,19 @@
     </w:lvl>
   </w:abstractNum>
   <w:num w:numId="1">
-    <w:abstractNumId w:val="22"/>
+    <w:abstractNumId w:val="23"/>
   </w:num>
   <w:num w:numId="2">
     <w:abstractNumId w:val="17"/>
   </w:num>
   <w:num w:numId="3">
-    <w:abstractNumId w:val="30"/>
+    <w:abstractNumId w:val="31"/>
   </w:num>
   <w:num w:numId="4">
     <w:abstractNumId w:val="5"/>
   </w:num>
   <w:num w:numId="5">
-    <w:abstractNumId w:val="29"/>
+    <w:abstractNumId w:val="30"/>
   </w:num>
   <w:num w:numId="6">
     <w:abstractNumId w:val="1"/>
@@ -27852,13 +28382,13 @@
     <w:abstractNumId w:val="20"/>
   </w:num>
   <w:num w:numId="8">
-    <w:abstractNumId w:val="32"/>
+    <w:abstractNumId w:val="33"/>
   </w:num>
   <w:num w:numId="9">
     <w:abstractNumId w:val="7"/>
   </w:num>
   <w:num w:numId="10">
-    <w:abstractNumId w:val="24"/>
+    <w:abstractNumId w:val="25"/>
   </w:num>
   <w:num w:numId="11">
     <w:abstractNumId w:val="16"/>
@@ -27870,13 +28400,13 @@
     <w:abstractNumId w:val="9"/>
   </w:num>
   <w:num w:numId="14">
-    <w:abstractNumId w:val="23"/>
+    <w:abstractNumId w:val="24"/>
   </w:num>
   <w:num w:numId="15">
-    <w:abstractNumId w:val="35"/>
+    <w:abstractNumId w:val="36"/>
   </w:num>
   <w:num w:numId="16">
-    <w:abstractNumId w:val="33"/>
+    <w:abstractNumId w:val="34"/>
   </w:num>
   <w:num w:numId="17">
     <w:abstractNumId w:val="6"/>
@@ -27885,7 +28415,7 @@
     <w:abstractNumId w:val="2"/>
   </w:num>
   <w:num w:numId="19">
-    <w:abstractNumId w:val="26"/>
+    <w:abstractNumId w:val="27"/>
   </w:num>
   <w:num w:numId="20">
     <w:abstractNumId w:val="15"/>
@@ -27921,7 +28451,7 @@
     </w:lvlOverride>
   </w:num>
   <w:num w:numId="22">
-    <w:abstractNumId w:val="28"/>
+    <w:abstractNumId w:val="29"/>
   </w:num>
   <w:num w:numId="23">
     <w:abstractNumId w:val="18"/>
@@ -27930,7 +28460,7 @@
     <w:abstractNumId w:val="3"/>
   </w:num>
   <w:num w:numId="25">
-    <w:abstractNumId w:val="25"/>
+    <w:abstractNumId w:val="26"/>
   </w:num>
   <w:num w:numId="26">
     <w:abstractNumId w:val="12"/>
@@ -27942,10 +28472,10 @@
     <w:abstractNumId w:val="4"/>
   </w:num>
   <w:num w:numId="29">
-    <w:abstractNumId w:val="27"/>
+    <w:abstractNumId w:val="28"/>
   </w:num>
   <w:num w:numId="30">
-    <w:abstractNumId w:val="34"/>
+    <w:abstractNumId w:val="35"/>
   </w:num>
   <w:num w:numId="31">
     <w:abstractNumId w:val="10"/>
@@ -27954,16 +28484,19 @@
     <w:abstractNumId w:val="0"/>
   </w:num>
   <w:num w:numId="33">
-    <w:abstractNumId w:val="31"/>
+    <w:abstractNumId w:val="32"/>
   </w:num>
   <w:num w:numId="34">
-    <w:abstractNumId w:val="21"/>
+    <w:abstractNumId w:val="22"/>
   </w:num>
   <w:num w:numId="35">
     <w:abstractNumId w:val="14"/>
   </w:num>
   <w:num w:numId="36">
     <w:abstractNumId w:val="19"/>
+  </w:num>
+  <w:num w:numId="37">
+    <w:abstractNumId w:val="21"/>
   </w:num>
   <w:numIdMacAtCleanup w:val="23"/>
 </w:numbering>
@@ -28780,6 +29313,105 @@
       <w:color w:val="1F3763" w:themeColor="accent1" w:themeShade="7F"/>
     </w:rPr>
   </w:style>
+  <w:style w:type="table" w:customStyle="1" w:styleId="TableGrid1">
+    <w:name w:val="Table Grid1"/>
+    <w:basedOn w:val="TableNormal"/>
+    <w:next w:val="TableGrid"/>
+    <w:uiPriority w:val="39"/>
+    <w:rsid w:val="003113D7"/>
+    <w:rPr>
+      <w:kern w:val="0"/>
+      <w:sz w:val="22"/>
+      <w:szCs w:val="22"/>
+      <w14:ligatures w14:val="none"/>
+    </w:rPr>
+    <w:tblPr>
+      <w:tblBorders>
+        <w:top w:val="single" w:sz="4" w:space="0" w:color="auto"/>
+        <w:left w:val="single" w:sz="4" w:space="0" w:color="auto"/>
+        <w:bottom w:val="single" w:sz="4" w:space="0" w:color="auto"/>
+        <w:right w:val="single" w:sz="4" w:space="0" w:color="auto"/>
+        <w:insideH w:val="single" w:sz="4" w:space="0" w:color="auto"/>
+        <w:insideV w:val="single" w:sz="4" w:space="0" w:color="auto"/>
+      </w:tblBorders>
+    </w:tblPr>
+  </w:style>
+  <w:style w:type="character" w:styleId="CommentReference">
+    <w:name w:val="annotation reference"/>
+    <w:basedOn w:val="DefaultParagraphFont"/>
+    <w:uiPriority w:val="99"/>
+    <w:semiHidden/>
+    <w:unhideWhenUsed/>
+    <w:rsid w:val="003113D7"/>
+    <w:rPr>
+      <w:sz w:val="16"/>
+      <w:szCs w:val="16"/>
+    </w:rPr>
+  </w:style>
+  <w:style w:type="paragraph" w:styleId="CommentText">
+    <w:name w:val="annotation text"/>
+    <w:basedOn w:val="Normal"/>
+    <w:link w:val="CommentTextChar"/>
+    <w:uiPriority w:val="99"/>
+    <w:semiHidden/>
+    <w:unhideWhenUsed/>
+    <w:rsid w:val="003113D7"/>
+    <w:pPr>
+      <w:spacing w:after="160" w:line="240" w:lineRule="auto"/>
+      <w:jc w:val="left"/>
+    </w:pPr>
+    <w:rPr>
+      <w:rFonts w:asciiTheme="minorHAnsi" w:hAnsiTheme="minorHAnsi"/>
+      <w:kern w:val="0"/>
+      <w:sz w:val="20"/>
+      <w:szCs w:val="20"/>
+      <w14:ligatures w14:val="none"/>
+    </w:rPr>
+  </w:style>
+  <w:style w:type="character" w:customStyle="1" w:styleId="CommentTextChar">
+    <w:name w:val="Comment Text Char"/>
+    <w:basedOn w:val="DefaultParagraphFont"/>
+    <w:link w:val="CommentText"/>
+    <w:uiPriority w:val="99"/>
+    <w:semiHidden/>
+    <w:rsid w:val="003113D7"/>
+    <w:rPr>
+      <w:kern w:val="0"/>
+      <w:sz w:val="20"/>
+      <w:szCs w:val="20"/>
+      <w14:ligatures w14:val="none"/>
+    </w:rPr>
+  </w:style>
+  <w:style w:type="paragraph" w:styleId="BalloonText">
+    <w:name w:val="Balloon Text"/>
+    <w:basedOn w:val="Normal"/>
+    <w:link w:val="BalloonTextChar"/>
+    <w:uiPriority w:val="99"/>
+    <w:semiHidden/>
+    <w:unhideWhenUsed/>
+    <w:rsid w:val="003113D7"/>
+    <w:pPr>
+      <w:spacing w:line="240" w:lineRule="auto"/>
+    </w:pPr>
+    <w:rPr>
+      <w:rFonts w:ascii="Segoe UI" w:hAnsi="Segoe UI" w:cs="Segoe UI"/>
+      <w:sz w:val="18"/>
+      <w:szCs w:val="18"/>
+    </w:rPr>
+  </w:style>
+  <w:style w:type="character" w:customStyle="1" w:styleId="BalloonTextChar">
+    <w:name w:val="Balloon Text Char"/>
+    <w:basedOn w:val="DefaultParagraphFont"/>
+    <w:link w:val="BalloonText"/>
+    <w:uiPriority w:val="99"/>
+    <w:semiHidden/>
+    <w:rsid w:val="003113D7"/>
+    <w:rPr>
+      <w:rFonts w:ascii="Segoe UI" w:hAnsi="Segoe UI" w:cs="Segoe UI"/>
+      <w:sz w:val="18"/>
+      <w:szCs w:val="18"/>
+    </w:rPr>
+  </w:style>
 </w:styles>
 </file>
 
@@ -28991,6 +29623,13 @@
     <w:pitch w:val="fixed"/>
     <w:sig w:usb0="E00006FF" w:usb1="0000FCFF" w:usb2="00000001" w:usb3="00000000" w:csb0="0000019F" w:csb1="00000000"/>
   </w:font>
+  <w:font w:name="Segoe UI">
+    <w:panose1 w:val="020B0502040204020203"/>
+    <w:charset w:val="00"/>
+    <w:family w:val="swiss"/>
+    <w:pitch w:val="variable"/>
+    <w:sig w:usb0="E4002EFF" w:usb1="C000E47F" w:usb2="00000009" w:usb3="00000000" w:csb0="000001FF" w:csb1="00000000"/>
+  </w:font>
   <w:font w:name="TimesNewRomanPS">
     <w:altName w:val="Times New Roman"/>
     <w:panose1 w:val="00000000000000000000"/>
@@ -29027,6 +29666,7 @@
     <w:rsid w:val="00A44D18"/>
     <w:rsid w:val="00D91334"/>
     <w:rsid w:val="00DE761E"/>
+    <w:rsid w:val="00E325B6"/>
     <w:rsid w:val="00FF2953"/>
   </w:rsids>
   <m:mathPr>
@@ -29858,7 +30498,7 @@
 </file>
 
 <file path=customXml/itemProps1.xml><?xml version="1.0" encoding="utf-8"?>
-<ds:datastoreItem xmlns:ds="http://schemas.openxmlformats.org/officeDocument/2006/customXml" ds:itemID="{3190089E-9EE7-4EE1-A95E-BAFEF32802AE}">
+<ds:datastoreItem xmlns:ds="http://schemas.openxmlformats.org/officeDocument/2006/customXml" ds:itemID="{5C6C5CDE-5D5C-4AB4-8858-8EA5F8C946A5}">
   <ds:schemaRefs>
     <ds:schemaRef ds:uri="http://schemas.openxmlformats.org/officeDocument/2006/bibliography"/>
   </ds:schemaRefs>

</xml_diff>